<commit_message>
Modifiche Diagramma dei Componenti - L
</commit_message>
<xml_diff>
--- a/D2/documento_analisi_dei_requisiti_renewed.docx
+++ b/D2/documento_analisi_dei_requisiti_renewed.docx
@@ -1,6 +1,6 @@
 
 <file path=word/document.xml><?xml version="1.0" encoding="utf-8"?>
-<w:document xmlns:wpc="http://schemas.microsoft.com/office/word/2010/wordprocessingCanvas" xmlns:cx="http://schemas.microsoft.com/office/drawing/2014/chartex" xmlns:cx1="http://schemas.microsoft.com/office/drawing/2015/9/8/chartex" xmlns:cx2="http://schemas.microsoft.com/office/drawing/2015/10/21/chartex" xmlns:cx3="http://schemas.microsoft.com/office/drawing/2016/5/9/chartex" xmlns:cx4="http://schemas.microsoft.com/office/drawing/2016/5/10/chartex" xmlns:cx5="http://schemas.microsoft.com/office/drawing/2016/5/11/chartex" xmlns:cx6="http://schemas.microsoft.com/office/drawing/2016/5/12/chartex" xmlns:cx7="http://schemas.microsoft.com/office/drawing/2016/5/13/chartex" xmlns:cx8="http://schemas.microsoft.com/office/drawing/2016/5/14/chartex" xmlns:mc="http://schemas.openxmlformats.org/markup-compatibility/2006" xmlns:aink="http://schemas.microsoft.com/office/drawing/2016/ink" xmlns:am3d="http://schemas.microsoft.com/office/drawing/2017/model3d" xmlns:o="urn:schemas-microsoft-com:office:office" xmlns:oel="http://schemas.microsoft.com/office/2019/extlst" xmlns:r="http://schemas.openxmlformats.org/officeDocument/2006/relationships" xmlns:m="http://schemas.openxmlformats.org/officeDocument/2006/math" xmlns:v="urn:schemas-microsoft-com:vml" xmlns:wp14="http://schemas.microsoft.com/office/word/2010/wordprocessingDrawing" xmlns:wp="http://schemas.openxmlformats.org/drawingml/2006/wordprocessingDrawing" xmlns:w10="urn:schemas-microsoft-com:office:word" xmlns:w="http://schemas.openxmlformats.org/wordprocessingml/2006/main" xmlns:w14="http://schemas.microsoft.com/office/word/2010/wordml" xmlns:w15="http://schemas.microsoft.com/office/word/2012/wordml" xmlns:w16cex="http://schemas.microsoft.com/office/word/2018/wordml/cex" xmlns:w16cid="http://schemas.microsoft.com/office/word/2016/wordml/cid" xmlns:w16="http://schemas.microsoft.com/office/word/2018/wordml" xmlns:w16sdtdh="http://schemas.microsoft.com/office/word/2020/wordml/sdtdatahash" xmlns:w16se="http://schemas.microsoft.com/office/word/2015/wordml/symex" xmlns:wpg="http://schemas.microsoft.com/office/word/2010/wordprocessingGroup" xmlns:wpi="http://schemas.microsoft.com/office/word/2010/wordprocessingInk" xmlns:wne="http://schemas.microsoft.com/office/word/2006/wordml" xmlns:wps="http://schemas.microsoft.com/office/word/2010/wordprocessingShape" mc:Ignorable="w14 w15 w16se w16cid w16 w16cex w16sdtdh wp14">
+<w:document xmlns:wpc="http://schemas.microsoft.com/office/word/2010/wordprocessingCanvas" xmlns:cx="http://schemas.microsoft.com/office/drawing/2014/chartex" xmlns:mc="http://schemas.openxmlformats.org/markup-compatibility/2006" xmlns:o="urn:schemas-microsoft-com:office:office" xmlns:r="http://schemas.openxmlformats.org/officeDocument/2006/relationships" xmlns:m="http://schemas.openxmlformats.org/officeDocument/2006/math" xmlns:v="urn:schemas-microsoft-com:vml" xmlns:wp14="http://schemas.microsoft.com/office/word/2010/wordprocessingDrawing" xmlns:wp="http://schemas.openxmlformats.org/drawingml/2006/wordprocessingDrawing" xmlns:w10="urn:schemas-microsoft-com:office:word" xmlns:w="http://schemas.openxmlformats.org/wordprocessingml/2006/main" xmlns:w14="http://schemas.microsoft.com/office/word/2010/wordml" xmlns:w15="http://schemas.microsoft.com/office/word/2012/wordml" xmlns:w16se="http://schemas.microsoft.com/office/word/2015/wordml/symex" xmlns:wpg="http://schemas.microsoft.com/office/word/2010/wordprocessingGroup" xmlns:wpi="http://schemas.microsoft.com/office/word/2010/wordprocessingInk" xmlns:wne="http://schemas.microsoft.com/office/word/2006/wordml" xmlns:wps="http://schemas.microsoft.com/office/word/2010/wordprocessingShape" mc:Ignorable="w14 w15 w16se wp14">
   <w:body>
     <w:p>
       <w:pPr>
@@ -369,6 +369,7 @@
               </w:rPr>
               <w:t xml:space="preserve">Doc. </w:t>
             </w:r>
+            <w:proofErr w:type="spellStart"/>
             <w:r>
               <w:rPr>
                 <w:color w:val="FFFFFF"/>
@@ -378,6 +379,7 @@
               </w:rPr>
               <w:t>Name</w:t>
             </w:r>
+            <w:proofErr w:type="spellEnd"/>
           </w:p>
         </w:tc>
         <w:tc>
@@ -431,8 +433,17 @@
                 <w:color w:val="FFFFFF"/>
                 <w:lang w:eastAsia="ja-JP"/>
               </w:rPr>
-              <w:t>Doc. Number</w:t>
+              <w:t xml:space="preserve">Doc. </w:t>
             </w:r>
+            <w:proofErr w:type="spellStart"/>
+            <w:r>
+              <w:rPr>
+                <w:color w:val="FFFFFF"/>
+                <w:lang w:eastAsia="ja-JP"/>
+              </w:rPr>
+              <w:t>Number</w:t>
+            </w:r>
+            <w:proofErr w:type="spellEnd"/>
           </w:p>
         </w:tc>
         <w:tc>
@@ -452,17 +463,25 @@
                 <w:lang w:eastAsia="ja-JP"/>
               </w:rPr>
             </w:pPr>
+            <w:proofErr w:type="spellStart"/>
             <w:r>
               <w:rPr>
                 <w:lang w:eastAsia="ja-JP"/>
               </w:rPr>
-              <w:t>Rev 0.</w:t>
+              <w:t>Rev</w:t>
+            </w:r>
+            <w:proofErr w:type="spellEnd"/>
+            <w:r>
+              <w:rPr>
+                <w:lang w:eastAsia="ja-JP"/>
+              </w:rPr>
+              <w:t xml:space="preserve"> 0.</w:t>
             </w:r>
             <w:r>
               <w:rPr>
                 <w:lang w:eastAsia="ja-JP"/>
               </w:rPr>
-              <w:t>3</w:t>
+              <w:t>4</w:t>
             </w:r>
           </w:p>
         </w:tc>
@@ -489,6 +508,7 @@
                 <w:lang w:eastAsia="ja-JP"/>
               </w:rPr>
             </w:pPr>
+            <w:proofErr w:type="spellStart"/>
             <w:r>
               <w:rPr>
                 <w:color w:val="FFFFFF"/>
@@ -496,6 +516,7 @@
               </w:rPr>
               <w:t>Description</w:t>
             </w:r>
+            <w:proofErr w:type="spellEnd"/>
           </w:p>
         </w:tc>
         <w:tc>
@@ -561,7 +582,6 @@
           <w:sz w:val="52"/>
           <w:szCs w:val="52"/>
         </w:rPr>
-        <w:lastRenderedPageBreak/>
         <w:t>INDICE</w:t>
       </w:r>
       <w:r>
@@ -594,6 +614,7 @@
           <w:noProof/>
           <w:color w:val="auto"/>
         </w:rPr>
+        <w:lastRenderedPageBreak/>
         <w:t>1. Scopo del documento</w:t>
       </w:r>
       <w:r>
@@ -916,6 +937,7 @@
         <w:jc w:val="left"/>
       </w:pPr>
       <w:r>
+        <w:lastRenderedPageBreak/>
         <w:fldChar w:fldCharType="end"/>
       </w:r>
       <w:r>
@@ -1095,6 +1117,7 @@
         </w:rPr>
         <w:t xml:space="preserve"> dei requisiti di sistema del progetto </w:t>
       </w:r>
+      <w:proofErr w:type="spellStart"/>
       <w:r>
         <w:rPr>
           <w:rFonts w:ascii="Tw Cen MT" w:hAnsi="Tw Cen MT"/>
@@ -1104,6 +1127,7 @@
         </w:rPr>
         <w:t>Yinco</w:t>
       </w:r>
+      <w:proofErr w:type="spellEnd"/>
       <w:r>
         <w:rPr>
           <w:rFonts w:ascii="Tw Cen MT" w:hAnsi="Tw Cen MT"/>
@@ -1135,7 +1159,61 @@
           <w:sz w:val="28"/>
           <w:highlight w:val="white"/>
         </w:rPr>
-        <w:t xml:space="preserve"> attraverso anche l’utilizzo di diagrammi in Unified Modeling Language (UML) e tabelle strutturate, daremo una logica e un senso universale al funzionamento della nostra webapp. Inoltre, </w:t>
+        <w:t xml:space="preserve"> attraverso anche l’utilizzo di diagrammi in </w:t>
+      </w:r>
+      <w:proofErr w:type="spellStart"/>
+      <w:r>
+        <w:rPr>
+          <w:rFonts w:ascii="Tw Cen MT" w:hAnsi="Tw Cen MT"/>
+          <w:sz w:val="28"/>
+          <w:highlight w:val="white"/>
+        </w:rPr>
+        <w:t>Unified</w:t>
+      </w:r>
+      <w:proofErr w:type="spellEnd"/>
+      <w:r>
+        <w:rPr>
+          <w:rFonts w:ascii="Tw Cen MT" w:hAnsi="Tw Cen MT"/>
+          <w:sz w:val="28"/>
+          <w:highlight w:val="white"/>
+        </w:rPr>
+        <w:t xml:space="preserve"> </w:t>
+      </w:r>
+      <w:proofErr w:type="spellStart"/>
+      <w:r>
+        <w:rPr>
+          <w:rFonts w:ascii="Tw Cen MT" w:hAnsi="Tw Cen MT"/>
+          <w:sz w:val="28"/>
+          <w:highlight w:val="white"/>
+        </w:rPr>
+        <w:t>Modeling</w:t>
+      </w:r>
+      <w:proofErr w:type="spellEnd"/>
+      <w:r>
+        <w:rPr>
+          <w:rFonts w:ascii="Tw Cen MT" w:hAnsi="Tw Cen MT"/>
+          <w:sz w:val="28"/>
+          <w:highlight w:val="white"/>
+        </w:rPr>
+        <w:t xml:space="preserve"> Language (UML) e tabelle strutturate, daremo una logica e un senso universale al funzionamento della nostra </w:t>
+      </w:r>
+      <w:proofErr w:type="spellStart"/>
+      <w:r>
+        <w:rPr>
+          <w:rFonts w:ascii="Tw Cen MT" w:hAnsi="Tw Cen MT"/>
+          <w:sz w:val="28"/>
+          <w:highlight w:val="white"/>
+        </w:rPr>
+        <w:t>webapp</w:t>
+      </w:r>
+      <w:proofErr w:type="spellEnd"/>
+      <w:r>
+        <w:rPr>
+          <w:rFonts w:ascii="Tw Cen MT" w:hAnsi="Tw Cen MT"/>
+          <w:sz w:val="28"/>
+          <w:highlight w:val="white"/>
+        </w:rPr>
+        <w:t xml:space="preserve">. Inoltre, </w:t>
       </w:r>
       <w:r>
         <w:rPr>
@@ -1310,7 +1388,25 @@
           <w:sz w:val="28"/>
           <w:highlight w:val="white"/>
         </w:rPr>
-        <w:t>Nel seguente capitolo vengono riportati i requisiti funzionali sfruttando il linguaggio naturale per la descrizione dei vari Use Case Diagram (UCD) scritti in UML.</w:t>
+        <w:t xml:space="preserve">Nel seguente capitolo vengono riportati i requisiti funzionali sfruttando il linguaggio naturale per la descrizione dei vari Use Case </w:t>
+      </w:r>
+      <w:proofErr w:type="spellStart"/>
+      <w:r>
+        <w:rPr>
+          <w:rFonts w:ascii="Tw Cen MT" w:hAnsi="Tw Cen MT"/>
+          <w:sz w:val="28"/>
+          <w:highlight w:val="white"/>
+        </w:rPr>
+        <w:t>Diagram</w:t>
+      </w:r>
+      <w:proofErr w:type="spellEnd"/>
+      <w:r>
+        <w:rPr>
+          <w:rFonts w:ascii="Tw Cen MT" w:hAnsi="Tw Cen MT"/>
+          <w:sz w:val="28"/>
+          <w:highlight w:val="white"/>
+        </w:rPr>
+        <w:t xml:space="preserve"> (UCD) scritti in UML.</w:t>
       </w:r>
       <w:r>
         <w:rPr>
@@ -1485,7 +1581,27 @@
                                 <w:i w:val="0"/>
                                 <w:sz w:val="28"/>
                               </w:rPr>
-                              <w:t xml:space="preserve"> case del sistema “Yinco”</w:t>
+                              <w:t xml:space="preserve"> case del sistema “</w:t>
+                            </w:r>
+                            <w:proofErr w:type="spellStart"/>
+                            <w:r>
+                              <w:rPr>
+                                <w:rFonts w:ascii="Tw Cen MT" w:hAnsi="Tw Cen MT"/>
+                                <w:b/>
+                                <w:i w:val="0"/>
+                                <w:sz w:val="28"/>
+                              </w:rPr>
+                              <w:t>Yinco</w:t>
+                            </w:r>
+                            <w:proofErr w:type="spellEnd"/>
+                            <w:r>
+                              <w:rPr>
+                                <w:rFonts w:ascii="Tw Cen MT" w:hAnsi="Tw Cen MT"/>
+                                <w:b/>
+                                <w:i w:val="0"/>
+                                <w:sz w:val="28"/>
+                              </w:rPr>
+                              <w:t>”</w:t>
                             </w:r>
                           </w:p>
                         </w:txbxContent>
@@ -1508,7 +1624,7 @@
               </wp:anchor>
             </w:drawing>
           </mc:Choice>
-          <mc:Fallback>
+          <mc:Fallback xmlns:w16sdtdh="http://schemas.microsoft.com/office/word/2020/wordml/sdtdatahash" xmlns:w16="http://schemas.microsoft.com/office/word/2018/wordml" xmlns:w16cid="http://schemas.microsoft.com/office/word/2016/wordml/cid" xmlns:w16cex="http://schemas.microsoft.com/office/word/2018/wordml/cex" xmlns:oel="http://schemas.microsoft.com/office/2019/extlst" xmlns:am3d="http://schemas.microsoft.com/office/drawing/2017/model3d" xmlns:aink="http://schemas.microsoft.com/office/drawing/2016/ink" xmlns:cx8="http://schemas.microsoft.com/office/drawing/2016/5/14/chartex" xmlns:cx7="http://schemas.microsoft.com/office/drawing/2016/5/13/chartex" xmlns:cx6="http://schemas.microsoft.com/office/drawing/2016/5/12/chartex" xmlns:cx5="http://schemas.microsoft.com/office/drawing/2016/5/11/chartex" xmlns:cx4="http://schemas.microsoft.com/office/drawing/2016/5/10/chartex" xmlns:cx3="http://schemas.microsoft.com/office/drawing/2016/5/9/chartex" xmlns:cx2="http://schemas.microsoft.com/office/drawing/2015/10/21/chartex" xmlns:cx1="http://schemas.microsoft.com/office/drawing/2015/9/8/chartex">
             <w:pict>
               <v:shapetype w14:anchorId="162B32F2" id="_x0000_t202" coordsize="21600,21600" o:spt="202" path="m,l,21600r21600,l21600,xe">
                 <v:stroke joinstyle="miter"/>
@@ -1668,6 +1784,7 @@
           <w:lang w:eastAsia="it-IT"/>
         </w:rPr>
       </w:pPr>
+      <w:proofErr w:type="spellStart"/>
       <w:r>
         <w:rPr>
           <w:rFonts w:ascii="Tw Cen MT" w:eastAsia="Verdana" w:hAnsi="Tw Cen MT" w:cs="Verdana"/>
@@ -1679,7 +1796,21 @@
           <w:szCs w:val="22"/>
           <w:lang w:eastAsia="it-IT"/>
         </w:rPr>
-        <w:t>Step 1</w:t>
+        <w:t>Step</w:t>
+      </w:r>
+      <w:proofErr w:type="spellEnd"/>
+      <w:r>
+        <w:rPr>
+          <w:rFonts w:ascii="Tw Cen MT" w:eastAsia="Verdana" w:hAnsi="Tw Cen MT" w:cs="Verdana"/>
+          <w:b/>
+          <w:bCs/>
+          <w:noProof w:val="0"/>
+          <w:color w:val="833C0B" w:themeColor="accent2" w:themeShade="80"/>
+          <w:sz w:val="28"/>
+          <w:szCs w:val="22"/>
+          <w:lang w:eastAsia="it-IT"/>
+        </w:rPr>
+        <w:t xml:space="preserve"> 1</w:t>
       </w:r>
       <w:r>
         <w:rPr>
@@ -1707,6 +1838,7 @@
           <w:lang w:eastAsia="it-IT"/>
         </w:rPr>
       </w:pPr>
+      <w:proofErr w:type="spellStart"/>
       <w:r>
         <w:rPr>
           <w:rFonts w:ascii="Tw Cen MT" w:eastAsia="Verdana" w:hAnsi="Tw Cen MT" w:cs="Verdana"/>
@@ -1718,7 +1850,21 @@
           <w:szCs w:val="22"/>
           <w:lang w:eastAsia="it-IT"/>
         </w:rPr>
-        <w:t>Step 2</w:t>
+        <w:t>Step</w:t>
+      </w:r>
+      <w:proofErr w:type="spellEnd"/>
+      <w:r>
+        <w:rPr>
+          <w:rFonts w:ascii="Tw Cen MT" w:eastAsia="Verdana" w:hAnsi="Tw Cen MT" w:cs="Verdana"/>
+          <w:b/>
+          <w:bCs/>
+          <w:noProof w:val="0"/>
+          <w:color w:val="833C0B" w:themeColor="accent2" w:themeShade="80"/>
+          <w:sz w:val="28"/>
+          <w:szCs w:val="22"/>
+          <w:lang w:eastAsia="it-IT"/>
+        </w:rPr>
+        <w:t xml:space="preserve"> 2</w:t>
       </w:r>
       <w:r>
         <w:rPr>
@@ -1746,6 +1892,7 @@
           <w:lang w:eastAsia="it-IT"/>
         </w:rPr>
       </w:pPr>
+      <w:proofErr w:type="spellStart"/>
       <w:r>
         <w:rPr>
           <w:rFonts w:ascii="Tw Cen MT" w:eastAsia="Verdana" w:hAnsi="Tw Cen MT" w:cs="Verdana"/>
@@ -1757,7 +1904,21 @@
           <w:szCs w:val="22"/>
           <w:lang w:eastAsia="it-IT"/>
         </w:rPr>
-        <w:t>Step 3</w:t>
+        <w:t>Step</w:t>
+      </w:r>
+      <w:proofErr w:type="spellEnd"/>
+      <w:r>
+        <w:rPr>
+          <w:rFonts w:ascii="Tw Cen MT" w:eastAsia="Verdana" w:hAnsi="Tw Cen MT" w:cs="Verdana"/>
+          <w:b/>
+          <w:bCs/>
+          <w:noProof w:val="0"/>
+          <w:color w:val="833C0B" w:themeColor="accent2" w:themeShade="80"/>
+          <w:sz w:val="28"/>
+          <w:szCs w:val="22"/>
+          <w:lang w:eastAsia="it-IT"/>
+        </w:rPr>
+        <w:t xml:space="preserve"> 3</w:t>
       </w:r>
       <w:r>
         <w:rPr>
@@ -1924,7 +2085,27 @@
           <w:bCs/>
           <w:sz w:val="28"/>
         </w:rPr>
-        <w:t>State Chart Diagram che descrive come l’utente interagisce con il sistema</w:t>
+        <w:t xml:space="preserve">State Chart </w:t>
+      </w:r>
+      <w:proofErr w:type="spellStart"/>
+      <w:r>
+        <w:rPr>
+          <w:rFonts w:ascii="Tw Cen MT" w:hAnsi="Tw Cen MT"/>
+          <w:b/>
+          <w:bCs/>
+          <w:sz w:val="28"/>
+        </w:rPr>
+        <w:t>Diagram</w:t>
+      </w:r>
+      <w:proofErr w:type="spellEnd"/>
+      <w:r>
+        <w:rPr>
+          <w:rFonts w:ascii="Tw Cen MT" w:hAnsi="Tw Cen MT"/>
+          <w:b/>
+          <w:bCs/>
+          <w:sz w:val="28"/>
+        </w:rPr>
+        <w:t xml:space="preserve"> che descrive come l’utente interagisce con il sistema</w:t>
       </w:r>
     </w:p>
     <w:p>
@@ -1943,6 +2124,7 @@
           <w:bCs/>
           <w:noProof/>
           <w:sz w:val="28"/>
+          <w:lang w:eastAsia="ja-JP"/>
         </w:rPr>
         <w:drawing>
           <wp:inline distT="0" distB="0" distL="0" distR="0" wp14:anchorId="3EC1CE82" wp14:editId="2C79869F">
@@ -2621,7 +2803,23 @@
           <w:rFonts w:ascii="Tw Cen MT" w:hAnsi="Tw Cen MT"/>
           <w:sz w:val="28"/>
         </w:rPr>
-        <w:t xml:space="preserve"> (cfr </w:t>
+        <w:t xml:space="preserve"> (</w:t>
+      </w:r>
+      <w:proofErr w:type="spellStart"/>
+      <w:r>
+        <w:rPr>
+          <w:rFonts w:ascii="Tw Cen MT" w:hAnsi="Tw Cen MT"/>
+          <w:sz w:val="28"/>
+        </w:rPr>
+        <w:t>cfr</w:t>
+      </w:r>
+      <w:proofErr w:type="spellEnd"/>
+      <w:r>
+        <w:rPr>
+          <w:rFonts w:ascii="Tw Cen MT" w:hAnsi="Tw Cen MT"/>
+          <w:sz w:val="28"/>
+        </w:rPr>
+        <w:t xml:space="preserve"> </w:t>
       </w:r>
       <w:r>
         <w:rPr>
@@ -2865,14 +3063,39 @@
           <w:rFonts w:ascii="Tw Cen MT" w:hAnsi="Tw Cen MT"/>
           <w:sz w:val="28"/>
         </w:rPr>
-        <w:t>: l’utente sarà in grado di fare il logout</w:t>
-      </w:r>
-      <w:r>
-        <w:rPr>
-          <w:rFonts w:ascii="Tw Cen MT" w:hAnsi="Tw Cen MT"/>
-          <w:sz w:val="28"/>
-        </w:rPr>
-        <w:t xml:space="preserve"> (cfr </w:t>
+        <w:t xml:space="preserve">: l’utente sarà in grado di fare il </w:t>
+      </w:r>
+      <w:proofErr w:type="spellStart"/>
+      <w:r>
+        <w:rPr>
+          <w:rFonts w:ascii="Tw Cen MT" w:hAnsi="Tw Cen MT"/>
+          <w:sz w:val="28"/>
+        </w:rPr>
+        <w:t>logout</w:t>
+      </w:r>
+      <w:proofErr w:type="spellEnd"/>
+      <w:r>
+        <w:rPr>
+          <w:rFonts w:ascii="Tw Cen MT" w:hAnsi="Tw Cen MT"/>
+          <w:sz w:val="28"/>
+        </w:rPr>
+        <w:t xml:space="preserve"> (</w:t>
+      </w:r>
+      <w:proofErr w:type="spellStart"/>
+      <w:r>
+        <w:rPr>
+          <w:rFonts w:ascii="Tw Cen MT" w:hAnsi="Tw Cen MT"/>
+          <w:sz w:val="28"/>
+        </w:rPr>
+        <w:t>cfr</w:t>
+      </w:r>
+      <w:proofErr w:type="spellEnd"/>
+      <w:r>
+        <w:rPr>
+          <w:rFonts w:ascii="Tw Cen MT" w:hAnsi="Tw Cen MT"/>
+          <w:sz w:val="28"/>
+        </w:rPr>
+        <w:t xml:space="preserve"> </w:t>
       </w:r>
       <w:r>
         <w:rPr>
@@ -3111,7 +3334,25 @@
           <w:sz w:val="28"/>
           <w:highlight w:val="white"/>
         </w:rPr>
-        <w:t xml:space="preserve"> (cfr </w:t>
+        <w:t xml:space="preserve"> (</w:t>
+      </w:r>
+      <w:proofErr w:type="spellStart"/>
+      <w:r>
+        <w:rPr>
+          <w:rFonts w:ascii="Tw Cen MT" w:hAnsi="Tw Cen MT"/>
+          <w:sz w:val="28"/>
+          <w:highlight w:val="white"/>
+        </w:rPr>
+        <w:t>cfr</w:t>
+      </w:r>
+      <w:proofErr w:type="spellEnd"/>
+      <w:r>
+        <w:rPr>
+          <w:rFonts w:ascii="Tw Cen MT" w:hAnsi="Tw Cen MT"/>
+          <w:sz w:val="28"/>
+          <w:highlight w:val="white"/>
+        </w:rPr>
+        <w:t xml:space="preserve"> </w:t>
       </w:r>
       <w:r>
         <w:rPr>
@@ -4086,8 +4327,18 @@
                 <w:sz w:val="28"/>
                 <w:szCs w:val="28"/>
               </w:rPr>
-              <w:t>Il tempo massimo per trovare ed inviare una risposta all’utente da parte della webapp</w:t>
+              <w:t xml:space="preserve">Il tempo massimo per trovare ed inviare una risposta all’utente da parte della </w:t>
             </w:r>
+            <w:proofErr w:type="spellStart"/>
+            <w:r>
+              <w:rPr>
+                <w:rFonts w:ascii="Tw Cen MT" w:hAnsi="Tw Cen MT"/>
+                <w:sz w:val="28"/>
+                <w:szCs w:val="28"/>
+              </w:rPr>
+              <w:t>webapp</w:t>
+            </w:r>
+            <w:proofErr w:type="spellEnd"/>
           </w:p>
         </w:tc>
         <w:tc>
@@ -4416,7 +4667,25 @@
                 <w:sz w:val="28"/>
                 <w:szCs w:val="28"/>
               </w:rPr>
-              <w:t>La webapp non sarà disponibile all’utente al massimo per l’1% di un anno solare, il che significa</w:t>
+              <w:t xml:space="preserve">La </w:t>
+            </w:r>
+            <w:proofErr w:type="spellStart"/>
+            <w:r>
+              <w:rPr>
+                <w:rFonts w:ascii="Tw Cen MT" w:hAnsi="Tw Cen MT"/>
+                <w:sz w:val="28"/>
+                <w:szCs w:val="28"/>
+              </w:rPr>
+              <w:t>webapp</w:t>
+            </w:r>
+            <w:proofErr w:type="spellEnd"/>
+            <w:r>
+              <w:rPr>
+                <w:rFonts w:ascii="Tw Cen MT" w:hAnsi="Tw Cen MT"/>
+                <w:sz w:val="28"/>
+                <w:szCs w:val="28"/>
+              </w:rPr>
+              <w:t xml:space="preserve"> non sarà disponibile all’utente al massimo per l’1% di un anno solare, il che significa</w:t>
             </w:r>
             <w:r>
               <w:rPr>
@@ -4705,7 +4974,29 @@
                 <w:szCs w:val="28"/>
               </w:rPr>
               <w:lastRenderedPageBreak/>
-              <w:t xml:space="preserve">Compatibilità con Firefox </w:t>
+              <w:t xml:space="preserve">Compatibilità con </w:t>
+            </w:r>
+            <w:proofErr w:type="spellStart"/>
+            <w:r>
+              <w:rPr>
+                <w:rFonts w:ascii="Tw Cen MT" w:hAnsi="Tw Cen MT"/>
+                <w:b/>
+                <w:bCs/>
+                <w:sz w:val="28"/>
+                <w:szCs w:val="28"/>
+              </w:rPr>
+              <w:t>Firefox</w:t>
+            </w:r>
+            <w:proofErr w:type="spellEnd"/>
+            <w:r>
+              <w:rPr>
+                <w:rFonts w:ascii="Tw Cen MT" w:hAnsi="Tw Cen MT"/>
+                <w:b/>
+                <w:bCs/>
+                <w:sz w:val="28"/>
+                <w:szCs w:val="28"/>
+              </w:rPr>
+              <w:t xml:space="preserve"> </w:t>
             </w:r>
           </w:p>
         </w:tc>
@@ -4727,8 +5018,36 @@
                 <w:sz w:val="28"/>
                 <w:szCs w:val="28"/>
               </w:rPr>
-              <w:t>La nostra webapp sarà compatibile con il motore di ricerca Firefox</w:t>
+              <w:t xml:space="preserve">La nostra </w:t>
             </w:r>
+            <w:proofErr w:type="spellStart"/>
+            <w:r>
+              <w:rPr>
+                <w:rFonts w:ascii="Tw Cen MT" w:hAnsi="Tw Cen MT"/>
+                <w:sz w:val="28"/>
+                <w:szCs w:val="28"/>
+              </w:rPr>
+              <w:t>webapp</w:t>
+            </w:r>
+            <w:proofErr w:type="spellEnd"/>
+            <w:r>
+              <w:rPr>
+                <w:rFonts w:ascii="Tw Cen MT" w:hAnsi="Tw Cen MT"/>
+                <w:sz w:val="28"/>
+                <w:szCs w:val="28"/>
+              </w:rPr>
+              <w:t xml:space="preserve"> sarà compatibile con il motore di ricerca </w:t>
+            </w:r>
+            <w:proofErr w:type="spellStart"/>
+            <w:r>
+              <w:rPr>
+                <w:rFonts w:ascii="Tw Cen MT" w:hAnsi="Tw Cen MT"/>
+                <w:sz w:val="28"/>
+                <w:szCs w:val="28"/>
+              </w:rPr>
+              <w:t>Firefox</w:t>
+            </w:r>
+            <w:proofErr w:type="spellEnd"/>
           </w:p>
         </w:tc>
         <w:tc>
@@ -4749,7 +5068,43 @@
                 <w:sz w:val="28"/>
                 <w:szCs w:val="28"/>
               </w:rPr>
-              <w:t>La webapp non avrà nessun problema di funzionamento o di interfaccia con tutte le versioni di Firefox a partire dal 2021</w:t>
+              <w:t xml:space="preserve">La </w:t>
+            </w:r>
+            <w:proofErr w:type="spellStart"/>
+            <w:r>
+              <w:rPr>
+                <w:rFonts w:ascii="Tw Cen MT" w:hAnsi="Tw Cen MT"/>
+                <w:sz w:val="28"/>
+                <w:szCs w:val="28"/>
+              </w:rPr>
+              <w:t>webapp</w:t>
+            </w:r>
+            <w:proofErr w:type="spellEnd"/>
+            <w:r>
+              <w:rPr>
+                <w:rFonts w:ascii="Tw Cen MT" w:hAnsi="Tw Cen MT"/>
+                <w:sz w:val="28"/>
+                <w:szCs w:val="28"/>
+              </w:rPr>
+              <w:t xml:space="preserve"> non avrà nessun problema di funzionamento o di interfaccia con tutte le versioni di </w:t>
+            </w:r>
+            <w:proofErr w:type="spellStart"/>
+            <w:r>
+              <w:rPr>
+                <w:rFonts w:ascii="Tw Cen MT" w:hAnsi="Tw Cen MT"/>
+                <w:sz w:val="28"/>
+                <w:szCs w:val="28"/>
+              </w:rPr>
+              <w:t>Firefox</w:t>
+            </w:r>
+            <w:proofErr w:type="spellEnd"/>
+            <w:r>
+              <w:rPr>
+                <w:rFonts w:ascii="Tw Cen MT" w:hAnsi="Tw Cen MT"/>
+                <w:sz w:val="28"/>
+                <w:szCs w:val="28"/>
+              </w:rPr>
+              <w:t xml:space="preserve"> a partire dal 2021</w:t>
             </w:r>
           </w:p>
         </w:tc>
@@ -4777,7 +5132,29 @@
                 <w:sz w:val="28"/>
                 <w:szCs w:val="28"/>
               </w:rPr>
-              <w:t xml:space="preserve">Compatibilità con Chrome </w:t>
+              <w:t xml:space="preserve">Compatibilità con </w:t>
+            </w:r>
+            <w:proofErr w:type="spellStart"/>
+            <w:r>
+              <w:rPr>
+                <w:rFonts w:ascii="Tw Cen MT" w:hAnsi="Tw Cen MT"/>
+                <w:b/>
+                <w:bCs/>
+                <w:sz w:val="28"/>
+                <w:szCs w:val="28"/>
+              </w:rPr>
+              <w:t>Chrome</w:t>
+            </w:r>
+            <w:proofErr w:type="spellEnd"/>
+            <w:r>
+              <w:rPr>
+                <w:rFonts w:ascii="Tw Cen MT" w:hAnsi="Tw Cen MT"/>
+                <w:b/>
+                <w:bCs/>
+                <w:sz w:val="28"/>
+                <w:szCs w:val="28"/>
+              </w:rPr>
+              <w:t xml:space="preserve"> </w:t>
             </w:r>
           </w:p>
         </w:tc>
@@ -4799,8 +5176,36 @@
                 <w:sz w:val="28"/>
                 <w:szCs w:val="28"/>
               </w:rPr>
-              <w:t>La nostra webapp sarà compatibile con il motore di ricerca Chrome</w:t>
+              <w:t xml:space="preserve">La nostra </w:t>
             </w:r>
+            <w:proofErr w:type="spellStart"/>
+            <w:r>
+              <w:rPr>
+                <w:rFonts w:ascii="Tw Cen MT" w:hAnsi="Tw Cen MT"/>
+                <w:sz w:val="28"/>
+                <w:szCs w:val="28"/>
+              </w:rPr>
+              <w:t>webapp</w:t>
+            </w:r>
+            <w:proofErr w:type="spellEnd"/>
+            <w:r>
+              <w:rPr>
+                <w:rFonts w:ascii="Tw Cen MT" w:hAnsi="Tw Cen MT"/>
+                <w:sz w:val="28"/>
+                <w:szCs w:val="28"/>
+              </w:rPr>
+              <w:t xml:space="preserve"> sarà compatibile con il motore di ricerca </w:t>
+            </w:r>
+            <w:proofErr w:type="spellStart"/>
+            <w:r>
+              <w:rPr>
+                <w:rFonts w:ascii="Tw Cen MT" w:hAnsi="Tw Cen MT"/>
+                <w:sz w:val="28"/>
+                <w:szCs w:val="28"/>
+              </w:rPr>
+              <w:t>Chrome</w:t>
+            </w:r>
+            <w:proofErr w:type="spellEnd"/>
           </w:p>
         </w:tc>
         <w:tc>
@@ -4821,7 +5226,43 @@
                 <w:sz w:val="28"/>
                 <w:szCs w:val="28"/>
               </w:rPr>
-              <w:t>La webapp non avrà nessun problema di funzionamento o di interfaccia con tutte le versioni di Chrome a partire dal 2021</w:t>
+              <w:t xml:space="preserve">La </w:t>
+            </w:r>
+            <w:proofErr w:type="spellStart"/>
+            <w:r>
+              <w:rPr>
+                <w:rFonts w:ascii="Tw Cen MT" w:hAnsi="Tw Cen MT"/>
+                <w:sz w:val="28"/>
+                <w:szCs w:val="28"/>
+              </w:rPr>
+              <w:t>webapp</w:t>
+            </w:r>
+            <w:proofErr w:type="spellEnd"/>
+            <w:r>
+              <w:rPr>
+                <w:rFonts w:ascii="Tw Cen MT" w:hAnsi="Tw Cen MT"/>
+                <w:sz w:val="28"/>
+                <w:szCs w:val="28"/>
+              </w:rPr>
+              <w:t xml:space="preserve"> non avrà nessun problema di funzionamento o di interfaccia con tutte le versioni di </w:t>
+            </w:r>
+            <w:proofErr w:type="spellStart"/>
+            <w:r>
+              <w:rPr>
+                <w:rFonts w:ascii="Tw Cen MT" w:hAnsi="Tw Cen MT"/>
+                <w:sz w:val="28"/>
+                <w:szCs w:val="28"/>
+              </w:rPr>
+              <w:t>Chrome</w:t>
+            </w:r>
+            <w:proofErr w:type="spellEnd"/>
+            <w:r>
+              <w:rPr>
+                <w:rFonts w:ascii="Tw Cen MT" w:hAnsi="Tw Cen MT"/>
+                <w:sz w:val="28"/>
+                <w:szCs w:val="28"/>
+              </w:rPr>
+              <w:t xml:space="preserve"> a partire dal 2021</w:t>
             </w:r>
           </w:p>
         </w:tc>
@@ -4849,7 +5290,29 @@
                 <w:sz w:val="28"/>
                 <w:szCs w:val="28"/>
               </w:rPr>
-              <w:t xml:space="preserve">Compatibilità con Edge </w:t>
+              <w:t xml:space="preserve">Compatibilità con </w:t>
+            </w:r>
+            <w:proofErr w:type="spellStart"/>
+            <w:r>
+              <w:rPr>
+                <w:rFonts w:ascii="Tw Cen MT" w:hAnsi="Tw Cen MT"/>
+                <w:b/>
+                <w:bCs/>
+                <w:sz w:val="28"/>
+                <w:szCs w:val="28"/>
+              </w:rPr>
+              <w:t>Edge</w:t>
+            </w:r>
+            <w:proofErr w:type="spellEnd"/>
+            <w:r>
+              <w:rPr>
+                <w:rFonts w:ascii="Tw Cen MT" w:hAnsi="Tw Cen MT"/>
+                <w:b/>
+                <w:bCs/>
+                <w:sz w:val="28"/>
+                <w:szCs w:val="28"/>
+              </w:rPr>
+              <w:t xml:space="preserve"> </w:t>
             </w:r>
           </w:p>
         </w:tc>
@@ -4871,8 +5334,36 @@
                 <w:sz w:val="28"/>
                 <w:szCs w:val="28"/>
               </w:rPr>
-              <w:t>La nostra webapp sarà compatibile con il motore di ricerca Edge</w:t>
+              <w:t xml:space="preserve">La nostra </w:t>
             </w:r>
+            <w:proofErr w:type="spellStart"/>
+            <w:r>
+              <w:rPr>
+                <w:rFonts w:ascii="Tw Cen MT" w:hAnsi="Tw Cen MT"/>
+                <w:sz w:val="28"/>
+                <w:szCs w:val="28"/>
+              </w:rPr>
+              <w:t>webapp</w:t>
+            </w:r>
+            <w:proofErr w:type="spellEnd"/>
+            <w:r>
+              <w:rPr>
+                <w:rFonts w:ascii="Tw Cen MT" w:hAnsi="Tw Cen MT"/>
+                <w:sz w:val="28"/>
+                <w:szCs w:val="28"/>
+              </w:rPr>
+              <w:t xml:space="preserve"> sarà compatibile con il motore di ricerca </w:t>
+            </w:r>
+            <w:proofErr w:type="spellStart"/>
+            <w:r>
+              <w:rPr>
+                <w:rFonts w:ascii="Tw Cen MT" w:hAnsi="Tw Cen MT"/>
+                <w:sz w:val="28"/>
+                <w:szCs w:val="28"/>
+              </w:rPr>
+              <w:t>Edge</w:t>
+            </w:r>
+            <w:proofErr w:type="spellEnd"/>
           </w:p>
         </w:tc>
         <w:tc>
@@ -4893,7 +5384,43 @@
                 <w:sz w:val="28"/>
                 <w:szCs w:val="28"/>
               </w:rPr>
-              <w:t>La webapp non avrà nessun problema di funzionamento o di interfaccia con tutte le versioni di Edge a partire dal 2021</w:t>
+              <w:t xml:space="preserve">La </w:t>
+            </w:r>
+            <w:proofErr w:type="spellStart"/>
+            <w:r>
+              <w:rPr>
+                <w:rFonts w:ascii="Tw Cen MT" w:hAnsi="Tw Cen MT"/>
+                <w:sz w:val="28"/>
+                <w:szCs w:val="28"/>
+              </w:rPr>
+              <w:t>webapp</w:t>
+            </w:r>
+            <w:proofErr w:type="spellEnd"/>
+            <w:r>
+              <w:rPr>
+                <w:rFonts w:ascii="Tw Cen MT" w:hAnsi="Tw Cen MT"/>
+                <w:sz w:val="28"/>
+                <w:szCs w:val="28"/>
+              </w:rPr>
+              <w:t xml:space="preserve"> non avrà nessun problema di funzionamento o di interfaccia con tutte le versioni di </w:t>
+            </w:r>
+            <w:proofErr w:type="spellStart"/>
+            <w:r>
+              <w:rPr>
+                <w:rFonts w:ascii="Tw Cen MT" w:hAnsi="Tw Cen MT"/>
+                <w:sz w:val="28"/>
+                <w:szCs w:val="28"/>
+              </w:rPr>
+              <w:t>Edge</w:t>
+            </w:r>
+            <w:proofErr w:type="spellEnd"/>
+            <w:r>
+              <w:rPr>
+                <w:rFonts w:ascii="Tw Cen MT" w:hAnsi="Tw Cen MT"/>
+                <w:sz w:val="28"/>
+                <w:szCs w:val="28"/>
+              </w:rPr>
+              <w:t xml:space="preserve"> a partire dal 2021</w:t>
             </w:r>
           </w:p>
         </w:tc>
@@ -4943,7 +5470,25 @@
                 <w:sz w:val="28"/>
                 <w:szCs w:val="28"/>
               </w:rPr>
-              <w:t>La nostra webapp sarà compatibile con il motore di ricerca Safari</w:t>
+              <w:t xml:space="preserve">La nostra </w:t>
+            </w:r>
+            <w:proofErr w:type="spellStart"/>
+            <w:r>
+              <w:rPr>
+                <w:rFonts w:ascii="Tw Cen MT" w:hAnsi="Tw Cen MT"/>
+                <w:sz w:val="28"/>
+                <w:szCs w:val="28"/>
+              </w:rPr>
+              <w:t>webapp</w:t>
+            </w:r>
+            <w:proofErr w:type="spellEnd"/>
+            <w:r>
+              <w:rPr>
+                <w:rFonts w:ascii="Tw Cen MT" w:hAnsi="Tw Cen MT"/>
+                <w:sz w:val="28"/>
+                <w:szCs w:val="28"/>
+              </w:rPr>
+              <w:t xml:space="preserve"> sarà compatibile con il motore di ricerca Safari</w:t>
             </w:r>
           </w:p>
         </w:tc>
@@ -4965,7 +5510,25 @@
                 <w:sz w:val="28"/>
                 <w:szCs w:val="28"/>
               </w:rPr>
-              <w:t>La webapp non avrà nessun problema di funzionamento o di interfaccia con tutte le versioni di Safari a partire dal 2021</w:t>
+              <w:t xml:space="preserve">La </w:t>
+            </w:r>
+            <w:proofErr w:type="spellStart"/>
+            <w:r>
+              <w:rPr>
+                <w:rFonts w:ascii="Tw Cen MT" w:hAnsi="Tw Cen MT"/>
+                <w:sz w:val="28"/>
+                <w:szCs w:val="28"/>
+              </w:rPr>
+              <w:t>webapp</w:t>
+            </w:r>
+            <w:proofErr w:type="spellEnd"/>
+            <w:r>
+              <w:rPr>
+                <w:rFonts w:ascii="Tw Cen MT" w:hAnsi="Tw Cen MT"/>
+                <w:sz w:val="28"/>
+                <w:szCs w:val="28"/>
+              </w:rPr>
+              <w:t xml:space="preserve"> non avrà nessun problema di funzionamento o di interfaccia con tutte le versioni di Safari a partire dal 2021</w:t>
             </w:r>
           </w:p>
         </w:tc>
@@ -5171,7 +5734,25 @@
                 <w:sz w:val="28"/>
                 <w:szCs w:val="28"/>
               </w:rPr>
-              <w:t>Le varie schermate della webapp si ridimensioneranno in base alla grandezza dello schermo sulla quale si trova</w:t>
+              <w:t xml:space="preserve">Le varie schermate della </w:t>
+            </w:r>
+            <w:proofErr w:type="spellStart"/>
+            <w:r>
+              <w:rPr>
+                <w:rFonts w:ascii="Tw Cen MT" w:hAnsi="Tw Cen MT"/>
+                <w:sz w:val="28"/>
+                <w:szCs w:val="28"/>
+              </w:rPr>
+              <w:t>webapp</w:t>
+            </w:r>
+            <w:proofErr w:type="spellEnd"/>
+            <w:r>
+              <w:rPr>
+                <w:rFonts w:ascii="Tw Cen MT" w:hAnsi="Tw Cen MT"/>
+                <w:sz w:val="28"/>
+                <w:szCs w:val="28"/>
+              </w:rPr>
+              <w:t xml:space="preserve"> si ridimensioneranno in base alla grandezza dello schermo sulla quale si trova</w:t>
             </w:r>
           </w:p>
         </w:tc>
@@ -5407,7 +5988,25 @@
                 <w:sz w:val="28"/>
                 <w:szCs w:val="28"/>
               </w:rPr>
-              <w:t xml:space="preserve">La webapp deve essere in grado di gestire grandi </w:t>
+              <w:t xml:space="preserve">La </w:t>
+            </w:r>
+            <w:proofErr w:type="spellStart"/>
+            <w:r>
+              <w:rPr>
+                <w:rFonts w:ascii="Tw Cen MT" w:hAnsi="Tw Cen MT"/>
+                <w:sz w:val="28"/>
+                <w:szCs w:val="28"/>
+              </w:rPr>
+              <w:t>webapp</w:t>
+            </w:r>
+            <w:proofErr w:type="spellEnd"/>
+            <w:r>
+              <w:rPr>
+                <w:rFonts w:ascii="Tw Cen MT" w:hAnsi="Tw Cen MT"/>
+                <w:sz w:val="28"/>
+                <w:szCs w:val="28"/>
+              </w:rPr>
+              <w:t xml:space="preserve"> deve essere in grado di gestire grandi </w:t>
             </w:r>
             <w:r>
               <w:rPr>
@@ -5439,7 +6038,25 @@
                 <w:szCs w:val="28"/>
               </w:rPr>
               <w:lastRenderedPageBreak/>
-              <w:t xml:space="preserve">La webapp deve essere in grado di gestire un numero di utenti minore o uguale a </w:t>
+              <w:t xml:space="preserve">La </w:t>
+            </w:r>
+            <w:proofErr w:type="spellStart"/>
+            <w:r>
+              <w:rPr>
+                <w:rFonts w:ascii="Tw Cen MT" w:hAnsi="Tw Cen MT"/>
+                <w:sz w:val="28"/>
+                <w:szCs w:val="28"/>
+              </w:rPr>
+              <w:t>webapp</w:t>
+            </w:r>
+            <w:proofErr w:type="spellEnd"/>
+            <w:r>
+              <w:rPr>
+                <w:rFonts w:ascii="Tw Cen MT" w:hAnsi="Tw Cen MT"/>
+                <w:sz w:val="28"/>
+                <w:szCs w:val="28"/>
+              </w:rPr>
+              <w:t xml:space="preserve"> deve essere in grado di gestire un numero di utenti minore o uguale a </w:t>
             </w:r>
             <w:r>
               <w:rPr>
@@ -5911,7 +6528,25 @@
                 <w:sz w:val="28"/>
                 <w:szCs w:val="28"/>
               </w:rPr>
-              <w:t>La webapp deve essere intuitiva nel suo utilizzo</w:t>
+              <w:t xml:space="preserve">La </w:t>
+            </w:r>
+            <w:proofErr w:type="spellStart"/>
+            <w:r>
+              <w:rPr>
+                <w:rFonts w:ascii="Tw Cen MT" w:hAnsi="Tw Cen MT"/>
+                <w:sz w:val="28"/>
+                <w:szCs w:val="28"/>
+              </w:rPr>
+              <w:t>webapp</w:t>
+            </w:r>
+            <w:proofErr w:type="spellEnd"/>
+            <w:r>
+              <w:rPr>
+                <w:rFonts w:ascii="Tw Cen MT" w:hAnsi="Tw Cen MT"/>
+                <w:sz w:val="28"/>
+                <w:szCs w:val="28"/>
+              </w:rPr>
+              <w:t xml:space="preserve"> deve essere intuitiva nel suo utilizzo</w:t>
             </w:r>
           </w:p>
         </w:tc>
@@ -5945,7 +6580,33 @@
                 <w:szCs w:val="28"/>
                 <w:lang w:eastAsia="en-US"/>
               </w:rPr>
-              <w:t>La webapp dovrà rispettare gli standard imposti da ISO 9241-161</w:t>
+              <w:t xml:space="preserve">La </w:t>
+            </w:r>
+            <w:proofErr w:type="spellStart"/>
+            <w:r>
+              <w:rPr>
+                <w:rFonts w:ascii="Tw Cen MT" w:eastAsiaTheme="minorHAnsi" w:hAnsi="Tw Cen MT" w:cstheme="minorBidi"/>
+                <w:b w:val="0"/>
+                <w:bCs w:val="0"/>
+                <w:kern w:val="0"/>
+                <w:sz w:val="28"/>
+                <w:szCs w:val="28"/>
+                <w:lang w:eastAsia="en-US"/>
+              </w:rPr>
+              <w:t>webapp</w:t>
+            </w:r>
+            <w:proofErr w:type="spellEnd"/>
+            <w:r>
+              <w:rPr>
+                <w:rFonts w:ascii="Tw Cen MT" w:eastAsiaTheme="minorHAnsi" w:hAnsi="Tw Cen MT" w:cstheme="minorBidi"/>
+                <w:b w:val="0"/>
+                <w:bCs w:val="0"/>
+                <w:kern w:val="0"/>
+                <w:sz w:val="28"/>
+                <w:szCs w:val="28"/>
+                <w:lang w:eastAsia="en-US"/>
+              </w:rPr>
+              <w:t xml:space="preserve"> dovrà rispettare gli standard imposti da ISO 9241-161</w:t>
             </w:r>
             <w:r>
               <w:rPr>
@@ -6182,7 +6843,25 @@
                 <w:sz w:val="28"/>
                 <w:szCs w:val="28"/>
               </w:rPr>
-              <w:t>La webapp deve permettere il login automatico in un determinato lasso di tempo</w:t>
+              <w:t xml:space="preserve">La </w:t>
+            </w:r>
+            <w:proofErr w:type="spellStart"/>
+            <w:r>
+              <w:rPr>
+                <w:rFonts w:ascii="Tw Cen MT" w:hAnsi="Tw Cen MT"/>
+                <w:sz w:val="28"/>
+                <w:szCs w:val="28"/>
+              </w:rPr>
+              <w:t>webapp</w:t>
+            </w:r>
+            <w:proofErr w:type="spellEnd"/>
+            <w:r>
+              <w:rPr>
+                <w:rFonts w:ascii="Tw Cen MT" w:hAnsi="Tw Cen MT"/>
+                <w:sz w:val="28"/>
+                <w:szCs w:val="28"/>
+              </w:rPr>
+              <w:t xml:space="preserve"> deve permettere il login automatico in un determinato lasso di tempo</w:t>
             </w:r>
           </w:p>
         </w:tc>
@@ -6216,7 +6895,33 @@
                 <w:szCs w:val="28"/>
                 <w:lang w:eastAsia="en-US"/>
               </w:rPr>
-              <w:t xml:space="preserve">La webapp dovrà </w:t>
+              <w:t xml:space="preserve">La </w:t>
+            </w:r>
+            <w:proofErr w:type="spellStart"/>
+            <w:r>
+              <w:rPr>
+                <w:rFonts w:ascii="Tw Cen MT" w:eastAsiaTheme="minorHAnsi" w:hAnsi="Tw Cen MT" w:cstheme="minorBidi"/>
+                <w:b w:val="0"/>
+                <w:bCs w:val="0"/>
+                <w:kern w:val="0"/>
+                <w:sz w:val="28"/>
+                <w:szCs w:val="28"/>
+                <w:lang w:eastAsia="en-US"/>
+              </w:rPr>
+              <w:t>webapp</w:t>
+            </w:r>
+            <w:proofErr w:type="spellEnd"/>
+            <w:r>
+              <w:rPr>
+                <w:rFonts w:ascii="Tw Cen MT" w:eastAsiaTheme="minorHAnsi" w:hAnsi="Tw Cen MT" w:cstheme="minorBidi"/>
+                <w:b w:val="0"/>
+                <w:bCs w:val="0"/>
+                <w:kern w:val="0"/>
+                <w:sz w:val="28"/>
+                <w:szCs w:val="28"/>
+                <w:lang w:eastAsia="en-US"/>
+              </w:rPr>
+              <w:t xml:space="preserve"> dovrà </w:t>
             </w:r>
             <w:r>
               <w:rPr>
@@ -6619,6 +7324,7 @@
                 <w:sz w:val="28"/>
                 <w:szCs w:val="28"/>
               </w:rPr>
+              <w:lastRenderedPageBreak/>
               <w:t>Filtro nell’uso di dati necessari</w:t>
             </w:r>
           </w:p>
@@ -7066,7 +7772,25 @@
                 <w:sz w:val="28"/>
                 <w:szCs w:val="28"/>
               </w:rPr>
-              <w:t>La webapp sfrutterà un protocollo crittografato per trasmettere i dati</w:t>
+              <w:t xml:space="preserve">La </w:t>
+            </w:r>
+            <w:proofErr w:type="spellStart"/>
+            <w:r>
+              <w:rPr>
+                <w:rFonts w:ascii="Tw Cen MT" w:hAnsi="Tw Cen MT"/>
+                <w:sz w:val="28"/>
+                <w:szCs w:val="28"/>
+              </w:rPr>
+              <w:t>webapp</w:t>
+            </w:r>
+            <w:proofErr w:type="spellEnd"/>
+            <w:r>
+              <w:rPr>
+                <w:rFonts w:ascii="Tw Cen MT" w:hAnsi="Tw Cen MT"/>
+                <w:sz w:val="28"/>
+                <w:szCs w:val="28"/>
+              </w:rPr>
+              <w:t xml:space="preserve"> sfrutterà un protocollo crittografato per trasmettere i dati</w:t>
             </w:r>
           </w:p>
         </w:tc>
@@ -7100,8 +7824,9 @@
                 <w:szCs w:val="28"/>
                 <w:lang w:eastAsia="en-US"/>
               </w:rPr>
-              <w:t xml:space="preserve">La webapp </w:t>
+              <w:t xml:space="preserve">La </w:t>
             </w:r>
+            <w:proofErr w:type="spellStart"/>
             <w:r>
               <w:rPr>
                 <w:rFonts w:ascii="Tw Cen MT" w:eastAsiaTheme="minorHAnsi" w:hAnsi="Tw Cen MT" w:cstheme="minorBidi"/>
@@ -7112,7 +7837,58 @@
                 <w:szCs w:val="28"/>
                 <w:lang w:eastAsia="en-US"/>
               </w:rPr>
-              <w:t>utilizzerà il protocollo https per trasmettere i propri dati</w:t>
+              <w:t>webapp</w:t>
+            </w:r>
+            <w:proofErr w:type="spellEnd"/>
+            <w:r>
+              <w:rPr>
+                <w:rFonts w:ascii="Tw Cen MT" w:eastAsiaTheme="minorHAnsi" w:hAnsi="Tw Cen MT" w:cstheme="minorBidi"/>
+                <w:b w:val="0"/>
+                <w:bCs w:val="0"/>
+                <w:kern w:val="0"/>
+                <w:sz w:val="28"/>
+                <w:szCs w:val="28"/>
+                <w:lang w:eastAsia="en-US"/>
+              </w:rPr>
+              <w:t xml:space="preserve"> </w:t>
+            </w:r>
+            <w:r>
+              <w:rPr>
+                <w:rFonts w:ascii="Tw Cen MT" w:eastAsiaTheme="minorHAnsi" w:hAnsi="Tw Cen MT" w:cstheme="minorBidi"/>
+                <w:b w:val="0"/>
+                <w:bCs w:val="0"/>
+                <w:kern w:val="0"/>
+                <w:sz w:val="28"/>
+                <w:szCs w:val="28"/>
+                <w:lang w:eastAsia="en-US"/>
+              </w:rPr>
+              <w:t xml:space="preserve">utilizzerà il protocollo </w:t>
+            </w:r>
+            <w:proofErr w:type="spellStart"/>
+            <w:r>
+              <w:rPr>
+                <w:rFonts w:ascii="Tw Cen MT" w:eastAsiaTheme="minorHAnsi" w:hAnsi="Tw Cen MT" w:cstheme="minorBidi"/>
+                <w:b w:val="0"/>
+                <w:bCs w:val="0"/>
+                <w:kern w:val="0"/>
+                <w:sz w:val="28"/>
+                <w:szCs w:val="28"/>
+                <w:lang w:eastAsia="en-US"/>
+              </w:rPr>
+              <w:t>https</w:t>
+            </w:r>
+            <w:proofErr w:type="spellEnd"/>
+            <w:r>
+              <w:rPr>
+                <w:rFonts w:ascii="Tw Cen MT" w:eastAsiaTheme="minorHAnsi" w:hAnsi="Tw Cen MT" w:cstheme="minorBidi"/>
+                <w:b w:val="0"/>
+                <w:bCs w:val="0"/>
+                <w:kern w:val="0"/>
+                <w:sz w:val="28"/>
+                <w:szCs w:val="28"/>
+                <w:lang w:eastAsia="en-US"/>
+              </w:rPr>
+              <w:t xml:space="preserve"> per trasmettere i propri dati</w:t>
             </w:r>
           </w:p>
           <w:p>
@@ -7337,7 +8113,25 @@
                 <w:sz w:val="28"/>
                 <w:szCs w:val="28"/>
               </w:rPr>
-              <w:t xml:space="preserve">La webapp dovrà permettere all’utente di scegliere la lingua con la </w:t>
+              <w:t xml:space="preserve">La </w:t>
+            </w:r>
+            <w:proofErr w:type="spellStart"/>
+            <w:r>
+              <w:rPr>
+                <w:rFonts w:ascii="Tw Cen MT" w:hAnsi="Tw Cen MT"/>
+                <w:sz w:val="28"/>
+                <w:szCs w:val="28"/>
+              </w:rPr>
+              <w:t>webapp</w:t>
+            </w:r>
+            <w:proofErr w:type="spellEnd"/>
+            <w:r>
+              <w:rPr>
+                <w:rFonts w:ascii="Tw Cen MT" w:hAnsi="Tw Cen MT"/>
+                <w:sz w:val="28"/>
+                <w:szCs w:val="28"/>
+              </w:rPr>
+              <w:t xml:space="preserve"> dovrà permettere all’utente di scegliere la lingua con la </w:t>
             </w:r>
             <w:r>
               <w:rPr>
@@ -7379,7 +8173,33 @@
                 <w:lang w:eastAsia="en-US"/>
               </w:rPr>
               <w:lastRenderedPageBreak/>
-              <w:t xml:space="preserve">La webapp dovrà </w:t>
+              <w:t xml:space="preserve">La </w:t>
+            </w:r>
+            <w:proofErr w:type="spellStart"/>
+            <w:r>
+              <w:rPr>
+                <w:rFonts w:ascii="Tw Cen MT" w:eastAsiaTheme="minorHAnsi" w:hAnsi="Tw Cen MT" w:cstheme="minorBidi"/>
+                <w:b w:val="0"/>
+                <w:bCs w:val="0"/>
+                <w:kern w:val="0"/>
+                <w:sz w:val="28"/>
+                <w:szCs w:val="28"/>
+                <w:lang w:eastAsia="en-US"/>
+              </w:rPr>
+              <w:t>webapp</w:t>
+            </w:r>
+            <w:proofErr w:type="spellEnd"/>
+            <w:r>
+              <w:rPr>
+                <w:rFonts w:ascii="Tw Cen MT" w:eastAsiaTheme="minorHAnsi" w:hAnsi="Tw Cen MT" w:cstheme="minorBidi"/>
+                <w:b w:val="0"/>
+                <w:bCs w:val="0"/>
+                <w:kern w:val="0"/>
+                <w:sz w:val="28"/>
+                <w:szCs w:val="28"/>
+                <w:lang w:eastAsia="en-US"/>
+              </w:rPr>
+              <w:t xml:space="preserve"> dovrà </w:t>
             </w:r>
             <w:r>
               <w:rPr>
@@ -7609,13 +8429,23 @@
         </w:rPr>
         <w:t xml:space="preserve"> prima una descrizione dei diversi attori e sistemi esterni con cui il sistema </w:t>
       </w:r>
+      <w:proofErr w:type="spellStart"/>
       <w:r>
         <w:rPr>
           <w:rFonts w:ascii="Tw Cen MT" w:hAnsi="Tw Cen MT"/>
           <w:color w:val="833C0B" w:themeColor="accent2" w:themeShade="80"/>
           <w:sz w:val="28"/>
         </w:rPr>
-        <w:t xml:space="preserve">Yinco </w:t>
+        <w:t>Yinco</w:t>
+      </w:r>
+      <w:proofErr w:type="spellEnd"/>
+      <w:r>
+        <w:rPr>
+          <w:rFonts w:ascii="Tw Cen MT" w:hAnsi="Tw Cen MT"/>
+          <w:color w:val="833C0B" w:themeColor="accent2" w:themeShade="80"/>
+          <w:sz w:val="28"/>
+        </w:rPr>
+        <w:t xml:space="preserve"> </w:t>
       </w:r>
       <w:r>
         <w:rPr>
@@ -8130,7 +8960,27 @@
           <w:sz w:val="28"/>
           <w:szCs w:val="52"/>
         </w:rPr>
-        <w:t xml:space="preserve">, MongoDB è il database su cui vengono salvate le informazioni che poi l’utente potrà cercare e le preferenze riguardo all’invio di mail da parte del sistema, che l’utente può impostare secondo il </w:t>
+        <w:t xml:space="preserve">, </w:t>
+      </w:r>
+      <w:proofErr w:type="spellStart"/>
+      <w:r>
+        <w:rPr>
+          <w:rFonts w:ascii="Tw Cen MT" w:hAnsi="Tw Cen MT" w:cs="Aharoni"/>
+          <w:bCs/>
+          <w:sz w:val="28"/>
+          <w:szCs w:val="52"/>
+        </w:rPr>
+        <w:t>MongoDB</w:t>
+      </w:r>
+      <w:proofErr w:type="spellEnd"/>
+      <w:r>
+        <w:rPr>
+          <w:rFonts w:ascii="Tw Cen MT" w:hAnsi="Tw Cen MT" w:cs="Aharoni"/>
+          <w:bCs/>
+          <w:sz w:val="28"/>
+          <w:szCs w:val="52"/>
+        </w:rPr>
+        <w:t xml:space="preserve"> è il database su cui vengono salvate le informazioni che poi l’utente potrà cercare e le preferenze riguardo all’invio di mail da parte del sistema, che l’utente può impostare secondo il </w:t>
       </w:r>
       <w:r>
         <w:rPr>
@@ -8242,7 +9092,27 @@
           <w:sz w:val="28"/>
           <w:szCs w:val="52"/>
         </w:rPr>
-        <w:t xml:space="preserve">, Esse3 è il sistema con cui Yinco si deve interfacciare per ottenere le date di scadenza degli esami e delle tasse universitarie. </w:t>
+        <w:t xml:space="preserve">, Esse3 è il sistema con cui </w:t>
+      </w:r>
+      <w:proofErr w:type="spellStart"/>
+      <w:r>
+        <w:rPr>
+          <w:rFonts w:ascii="Tw Cen MT" w:hAnsi="Tw Cen MT" w:cs="Aharoni"/>
+          <w:bCs/>
+          <w:sz w:val="28"/>
+          <w:szCs w:val="52"/>
+        </w:rPr>
+        <w:t>Yinco</w:t>
+      </w:r>
+      <w:proofErr w:type="spellEnd"/>
+      <w:r>
+        <w:rPr>
+          <w:rFonts w:ascii="Tw Cen MT" w:hAnsi="Tw Cen MT" w:cs="Aharoni"/>
+          <w:bCs/>
+          <w:sz w:val="28"/>
+          <w:szCs w:val="52"/>
+        </w:rPr>
+        <w:t xml:space="preserve"> si deve interfacciare per ottenere le date di scadenza degli esami e delle tasse universitarie. </w:t>
       </w:r>
     </w:p>
     <w:p>
@@ -8316,7 +9186,27 @@
           <w:sz w:val="28"/>
           <w:szCs w:val="52"/>
         </w:rPr>
-        <w:t xml:space="preserve">Questo è il sistema che fornisce le credenziali di accesso a Yinco e che permette ad un utente anonimo di diventare utente autenticato, come descritto nei </w:t>
+        <w:t xml:space="preserve">Questo è il sistema che fornisce le credenziali di accesso a </w:t>
+      </w:r>
+      <w:proofErr w:type="spellStart"/>
+      <w:r>
+        <w:rPr>
+          <w:rFonts w:ascii="Tw Cen MT" w:hAnsi="Tw Cen MT" w:cs="Aharoni"/>
+          <w:bCs/>
+          <w:sz w:val="28"/>
+          <w:szCs w:val="52"/>
+        </w:rPr>
+        <w:t>Yinco</w:t>
+      </w:r>
+      <w:proofErr w:type="spellEnd"/>
+      <w:r>
+        <w:rPr>
+          <w:rFonts w:ascii="Tw Cen MT" w:hAnsi="Tw Cen MT" w:cs="Aharoni"/>
+          <w:bCs/>
+          <w:sz w:val="28"/>
+          <w:szCs w:val="52"/>
+        </w:rPr>
+        <w:t xml:space="preserve"> e che permette ad un utente anonimo di diventare utente autenticato, come descritto nei </w:t>
       </w:r>
       <w:r>
         <w:rPr>
@@ -8412,6 +9302,7 @@
           <w:szCs w:val="52"/>
         </w:rPr>
       </w:pPr>
+      <w:proofErr w:type="spellStart"/>
       <w:r>
         <w:rPr>
           <w:rFonts w:ascii="Tw Cen MT" w:hAnsi="Tw Cen MT" w:cs="Aharoni"/>
@@ -8419,7 +9310,57 @@
           <w:sz w:val="28"/>
           <w:szCs w:val="52"/>
         </w:rPr>
-        <w:t>UniTrento Digital University è il sistema con cui Yinco deve interagire per poter ottenere informazioni sui docenti appartenenti all’università di Trento, come richiesto dal</w:t>
+        <w:t>UniTrento</w:t>
+      </w:r>
+      <w:proofErr w:type="spellEnd"/>
+      <w:r>
+        <w:rPr>
+          <w:rFonts w:ascii="Tw Cen MT" w:hAnsi="Tw Cen MT" w:cs="Aharoni"/>
+          <w:bCs/>
+          <w:sz w:val="28"/>
+          <w:szCs w:val="52"/>
+        </w:rPr>
+        <w:t xml:space="preserve"> Digital </w:t>
+      </w:r>
+      <w:proofErr w:type="spellStart"/>
+      <w:r>
+        <w:rPr>
+          <w:rFonts w:ascii="Tw Cen MT" w:hAnsi="Tw Cen MT" w:cs="Aharoni"/>
+          <w:bCs/>
+          <w:sz w:val="28"/>
+          <w:szCs w:val="52"/>
+        </w:rPr>
+        <w:t>University</w:t>
+      </w:r>
+      <w:proofErr w:type="spellEnd"/>
+      <w:r>
+        <w:rPr>
+          <w:rFonts w:ascii="Tw Cen MT" w:hAnsi="Tw Cen MT" w:cs="Aharoni"/>
+          <w:bCs/>
+          <w:sz w:val="28"/>
+          <w:szCs w:val="52"/>
+        </w:rPr>
+        <w:t xml:space="preserve"> è il sistema con cui </w:t>
+      </w:r>
+      <w:proofErr w:type="spellStart"/>
+      <w:r>
+        <w:rPr>
+          <w:rFonts w:ascii="Tw Cen MT" w:hAnsi="Tw Cen MT" w:cs="Aharoni"/>
+          <w:bCs/>
+          <w:sz w:val="28"/>
+          <w:szCs w:val="52"/>
+        </w:rPr>
+        <w:t>Yinco</w:t>
+      </w:r>
+      <w:proofErr w:type="spellEnd"/>
+      <w:r>
+        <w:rPr>
+          <w:rFonts w:ascii="Tw Cen MT" w:hAnsi="Tw Cen MT" w:cs="Aharoni"/>
+          <w:bCs/>
+          <w:sz w:val="28"/>
+          <w:szCs w:val="52"/>
+        </w:rPr>
+        <w:t xml:space="preserve"> deve interagire per poter ottenere informazioni sui docenti appartenenti all’università di Trento, come richiesto dal</w:t>
       </w:r>
       <w:r>
         <w:rPr>
@@ -8514,6 +9455,7 @@
           <w:szCs w:val="52"/>
         </w:rPr>
       </w:pPr>
+      <w:proofErr w:type="spellStart"/>
       <w:r>
         <w:rPr>
           <w:rFonts w:ascii="Tw Cen MT" w:hAnsi="Tw Cen MT" w:cs="Aharoni"/>
@@ -8521,7 +9463,38 @@
           <w:sz w:val="28"/>
           <w:szCs w:val="52"/>
         </w:rPr>
-        <w:t xml:space="preserve">Gmail è il sistema esterno con cui Yinco deve interagire per poter mandare mail agli studenti che hanno accettato di ricevere notifiche, come descritto nel </w:t>
+        <w:lastRenderedPageBreak/>
+        <w:t>Gmail</w:t>
+      </w:r>
+      <w:proofErr w:type="spellEnd"/>
+      <w:r>
+        <w:rPr>
+          <w:rFonts w:ascii="Tw Cen MT" w:hAnsi="Tw Cen MT" w:cs="Aharoni"/>
+          <w:bCs/>
+          <w:sz w:val="28"/>
+          <w:szCs w:val="52"/>
+        </w:rPr>
+        <w:t xml:space="preserve"> è il sistema esterno con cui </w:t>
+      </w:r>
+      <w:proofErr w:type="spellStart"/>
+      <w:r>
+        <w:rPr>
+          <w:rFonts w:ascii="Tw Cen MT" w:hAnsi="Tw Cen MT" w:cs="Aharoni"/>
+          <w:bCs/>
+          <w:sz w:val="28"/>
+          <w:szCs w:val="52"/>
+        </w:rPr>
+        <w:t>Yinco</w:t>
+      </w:r>
+      <w:proofErr w:type="spellEnd"/>
+      <w:r>
+        <w:rPr>
+          <w:rFonts w:ascii="Tw Cen MT" w:hAnsi="Tw Cen MT" w:cs="Aharoni"/>
+          <w:bCs/>
+          <w:sz w:val="28"/>
+          <w:szCs w:val="52"/>
+        </w:rPr>
+        <w:t xml:space="preserve"> deve interagire per poter mandare mail agli studenti che hanno accettato di ricevere notifiche, come descritto nel </w:t>
       </w:r>
       <w:r>
         <w:rPr>
@@ -8614,16 +9587,36 @@
           <w:sz w:val="28"/>
           <w:szCs w:val="52"/>
         </w:rPr>
-        <w:t xml:space="preserve">Google Maps fornisce al sistema la mappa che dovrà essere visualizzata nella sezione contatti, così come richiesto dal </w:t>
-      </w:r>
+        <w:t xml:space="preserve">Google </w:t>
+      </w:r>
+      <w:proofErr w:type="spellStart"/>
       <w:r>
         <w:rPr>
           <w:rFonts w:ascii="Tw Cen MT" w:hAnsi="Tw Cen MT" w:cs="Aharoni"/>
-          <w:b/>
           <w:bCs/>
           <w:sz w:val="28"/>
           <w:szCs w:val="52"/>
         </w:rPr>
+        <w:t>Maps</w:t>
+      </w:r>
+      <w:proofErr w:type="spellEnd"/>
+      <w:r>
+        <w:rPr>
+          <w:rFonts w:ascii="Tw Cen MT" w:hAnsi="Tw Cen MT" w:cs="Aharoni"/>
+          <w:bCs/>
+          <w:sz w:val="28"/>
+          <w:szCs w:val="52"/>
+        </w:rPr>
+        <w:t xml:space="preserve"> fornisce al sistema la mappa che dovrà essere visualizzata nella sezione contatti, così come richiesto dal </w:t>
+      </w:r>
+      <w:r>
+        <w:rPr>
+          <w:rFonts w:ascii="Tw Cen MT" w:hAnsi="Tw Cen MT" w:cs="Aharoni"/>
+          <w:b/>
+          <w:bCs/>
+          <w:sz w:val="28"/>
+          <w:szCs w:val="52"/>
+        </w:rPr>
         <w:t>RF14</w:t>
       </w:r>
       <w:r>
@@ -8678,7 +9671,27 @@
           <w:sz w:val="28"/>
           <w:szCs w:val="52"/>
         </w:rPr>
-        <w:t>Per quanto riguarda le relazioni dei seguenti attori e sistemi esterni nei confronti del sistema “Yinco”, esse sono così definite:</w:t>
+        <w:t>Per quanto riguarda le relazioni dei seguenti attori e sistemi esterni nei confronti del sistema “</w:t>
+      </w:r>
+      <w:proofErr w:type="spellStart"/>
+      <w:r>
+        <w:rPr>
+          <w:rFonts w:ascii="Tw Cen MT" w:hAnsi="Tw Cen MT" w:cs="Aharoni"/>
+          <w:bCs/>
+          <w:sz w:val="28"/>
+          <w:szCs w:val="52"/>
+        </w:rPr>
+        <w:t>Yinco</w:t>
+      </w:r>
+      <w:proofErr w:type="spellEnd"/>
+      <w:r>
+        <w:rPr>
+          <w:rFonts w:ascii="Tw Cen MT" w:hAnsi="Tw Cen MT" w:cs="Aharoni"/>
+          <w:bCs/>
+          <w:sz w:val="28"/>
+          <w:szCs w:val="52"/>
+        </w:rPr>
+        <w:t>”, esse sono così definite:</w:t>
       </w:r>
     </w:p>
     <w:p>
@@ -9055,7 +10068,27 @@
                                 <w:i w:val="0"/>
                                 <w:sz w:val="28"/>
                               </w:rPr>
-                              <w:t>.1: Diagramma di contesto del sistema “Yinco”</w:t>
+                              <w:t>.1: Diagramma di contesto del sistema “</w:t>
+                            </w:r>
+                            <w:proofErr w:type="spellStart"/>
+                            <w:r>
+                              <w:rPr>
+                                <w:rFonts w:ascii="Tw Cen MT" w:hAnsi="Tw Cen MT"/>
+                                <w:b/>
+                                <w:i w:val="0"/>
+                                <w:sz w:val="28"/>
+                              </w:rPr>
+                              <w:t>Yinco</w:t>
+                            </w:r>
+                            <w:proofErr w:type="spellEnd"/>
+                            <w:r>
+                              <w:rPr>
+                                <w:rFonts w:ascii="Tw Cen MT" w:hAnsi="Tw Cen MT"/>
+                                <w:b/>
+                                <w:i w:val="0"/>
+                                <w:sz w:val="28"/>
+                              </w:rPr>
+                              <w:t>”</w:t>
                             </w:r>
                           </w:p>
                         </w:txbxContent>
@@ -9072,7 +10105,7 @@
               </wp:anchor>
             </w:drawing>
           </mc:Choice>
-          <mc:Fallback>
+          <mc:Fallback xmlns:w16sdtdh="http://schemas.microsoft.com/office/word/2020/wordml/sdtdatahash" xmlns:w16="http://schemas.microsoft.com/office/word/2018/wordml" xmlns:w16cid="http://schemas.microsoft.com/office/word/2016/wordml/cid" xmlns:w16cex="http://schemas.microsoft.com/office/word/2018/wordml/cex" xmlns:oel="http://schemas.microsoft.com/office/2019/extlst" xmlns:am3d="http://schemas.microsoft.com/office/drawing/2017/model3d" xmlns:aink="http://schemas.microsoft.com/office/drawing/2016/ink" xmlns:cx8="http://schemas.microsoft.com/office/drawing/2016/5/14/chartex" xmlns:cx7="http://schemas.microsoft.com/office/drawing/2016/5/13/chartex" xmlns:cx6="http://schemas.microsoft.com/office/drawing/2016/5/12/chartex" xmlns:cx5="http://schemas.microsoft.com/office/drawing/2016/5/11/chartex" xmlns:cx4="http://schemas.microsoft.com/office/drawing/2016/5/10/chartex" xmlns:cx3="http://schemas.microsoft.com/office/drawing/2016/5/9/chartex" xmlns:cx2="http://schemas.microsoft.com/office/drawing/2015/10/21/chartex" xmlns:cx1="http://schemas.microsoft.com/office/drawing/2015/9/8/chartex">
             <w:pict>
               <v:shape w14:anchorId="17F57C14" id="Casella di testo 2" o:spid="_x0000_s1027" type="#_x0000_t202" style="position:absolute;left:0;text-align:left;margin-left:-4.5pt;margin-top:481.8pt;width:481.9pt;height:.05pt;z-index:-251657216;visibility:visible;mso-wrap-style:square;mso-wrap-distance-left:9pt;mso-wrap-distance-top:0;mso-wrap-distance-right:9pt;mso-wrap-distance-bottom:0;mso-position-horizontal:absolute;mso-position-horizontal-relative:text;mso-position-vertical:absolute;mso-position-vertical-relative:text;v-text-anchor:top" o:gfxdata="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" stroked="f">
                 <v:textbox style="mso-fit-shape-to-text:t" inset="0,0,0,0">
@@ -9144,7 +10177,23 @@
           <w:rFonts w:ascii="Tw Cen MT" w:hAnsi="Tw Cen MT"/>
           <w:sz w:val="28"/>
         </w:rPr>
-        <w:t>.1 qui sottostante è possibile vedere come il sistema “Yinco” interagisce con gli utenti e i sistemi e</w:t>
+        <w:t>.1 qui sottostante è possibile vedere come il sistema “</w:t>
+      </w:r>
+      <w:proofErr w:type="spellStart"/>
+      <w:r>
+        <w:rPr>
+          <w:rFonts w:ascii="Tw Cen MT" w:hAnsi="Tw Cen MT"/>
+          <w:sz w:val="28"/>
+        </w:rPr>
+        <w:t>Yinco</w:t>
+      </w:r>
+      <w:proofErr w:type="spellEnd"/>
+      <w:r>
+        <w:rPr>
+          <w:rFonts w:ascii="Tw Cen MT" w:hAnsi="Tw Cen MT"/>
+          <w:sz w:val="28"/>
+        </w:rPr>
+        <w:t>” interagisce con gli utenti e i sistemi e</w:t>
       </w:r>
       <w:r>
         <w:rPr>
@@ -9289,7 +10338,23 @@
           <w:rFonts w:ascii="Tw Cen MT" w:hAnsi="Tw Cen MT"/>
           <w:sz w:val="28"/>
         </w:rPr>
-        <w:t xml:space="preserve">. La seguente richiesta viene inoltrata dal sistema a MongoDB, il quale poi ritornerà l’informazione al sistema, che la mostrerà all’utente con le modalità descritte nel </w:t>
+        <w:t xml:space="preserve">. La seguente richiesta viene inoltrata dal sistema a </w:t>
+      </w:r>
+      <w:proofErr w:type="spellStart"/>
+      <w:r>
+        <w:rPr>
+          <w:rFonts w:ascii="Tw Cen MT" w:hAnsi="Tw Cen MT"/>
+          <w:sz w:val="28"/>
+        </w:rPr>
+        <w:t>MongoDB</w:t>
+      </w:r>
+      <w:proofErr w:type="spellEnd"/>
+      <w:r>
+        <w:rPr>
+          <w:rFonts w:ascii="Tw Cen MT" w:hAnsi="Tw Cen MT"/>
+          <w:sz w:val="28"/>
+        </w:rPr>
+        <w:t xml:space="preserve">, il quale poi ritornerà l’informazione al sistema, che la mostrerà all’utente con le modalità descritte nel </w:t>
       </w:r>
       <w:r>
         <w:rPr>
@@ -9304,7 +10369,55 @@
           <w:rFonts w:ascii="Tw Cen MT" w:hAnsi="Tw Cen MT"/>
           <w:sz w:val="28"/>
         </w:rPr>
-        <w:t>. Se però la richiesta concerne un docente, la suddetta non viene inoltrata a MongoDB, ma al sistema esterno Unitrento Digital University, il quale poi ritornerà al sistema la pagina del do</w:t>
+        <w:t xml:space="preserve">. Se però la richiesta concerne un docente, la suddetta non viene inoltrata a </w:t>
+      </w:r>
+      <w:proofErr w:type="spellStart"/>
+      <w:r>
+        <w:rPr>
+          <w:rFonts w:ascii="Tw Cen MT" w:hAnsi="Tw Cen MT"/>
+          <w:sz w:val="28"/>
+        </w:rPr>
+        <w:t>MongoDB</w:t>
+      </w:r>
+      <w:proofErr w:type="spellEnd"/>
+      <w:r>
+        <w:rPr>
+          <w:rFonts w:ascii="Tw Cen MT" w:hAnsi="Tw Cen MT"/>
+          <w:sz w:val="28"/>
+        </w:rPr>
+        <w:t xml:space="preserve">, ma al sistema esterno </w:t>
+      </w:r>
+      <w:proofErr w:type="spellStart"/>
+      <w:r>
+        <w:rPr>
+          <w:rFonts w:ascii="Tw Cen MT" w:hAnsi="Tw Cen MT"/>
+          <w:sz w:val="28"/>
+        </w:rPr>
+        <w:t>Unitrento</w:t>
+      </w:r>
+      <w:proofErr w:type="spellEnd"/>
+      <w:r>
+        <w:rPr>
+          <w:rFonts w:ascii="Tw Cen MT" w:hAnsi="Tw Cen MT"/>
+          <w:sz w:val="28"/>
+        </w:rPr>
+        <w:t xml:space="preserve"> Digital </w:t>
+      </w:r>
+      <w:proofErr w:type="spellStart"/>
+      <w:r>
+        <w:rPr>
+          <w:rFonts w:ascii="Tw Cen MT" w:hAnsi="Tw Cen MT"/>
+          <w:sz w:val="28"/>
+        </w:rPr>
+        <w:t>University</w:t>
+      </w:r>
+      <w:proofErr w:type="spellEnd"/>
+      <w:r>
+        <w:rPr>
+          <w:rFonts w:ascii="Tw Cen MT" w:hAnsi="Tw Cen MT"/>
+          <w:sz w:val="28"/>
+        </w:rPr>
+        <w:t>, il quale poi ritornerà al sistema la pagina del do</w:t>
       </w:r>
       <w:r>
         <w:rPr>
@@ -9326,14 +10439,62 @@
           <w:rFonts w:ascii="Tw Cen MT" w:hAnsi="Tw Cen MT"/>
           <w:sz w:val="28"/>
         </w:rPr>
-        <w:t>. Nel caso l’utente sia un utente anonimo, il seguente flusso di informazioni può anche riportare un errore all’utente, così come se l’informazione cercata non è presente in MongoDB o in Un</w:t>
-      </w:r>
-      <w:r>
-        <w:rPr>
-          <w:rFonts w:ascii="Tw Cen MT" w:hAnsi="Tw Cen MT"/>
-          <w:sz w:val="28"/>
-        </w:rPr>
-        <w:t>itrento Digital University,</w:t>
+        <w:t xml:space="preserve">. Nel caso l’utente sia un utente anonimo, il seguente flusso di informazioni può anche riportare un errore all’utente, così come se l’informazione cercata non è presente in </w:t>
+      </w:r>
+      <w:proofErr w:type="spellStart"/>
+      <w:r>
+        <w:rPr>
+          <w:rFonts w:ascii="Tw Cen MT" w:hAnsi="Tw Cen MT"/>
+          <w:sz w:val="28"/>
+        </w:rPr>
+        <w:t>MongoDB</w:t>
+      </w:r>
+      <w:proofErr w:type="spellEnd"/>
+      <w:r>
+        <w:rPr>
+          <w:rFonts w:ascii="Tw Cen MT" w:hAnsi="Tw Cen MT"/>
+          <w:sz w:val="28"/>
+        </w:rPr>
+        <w:t xml:space="preserve"> o in </w:t>
+      </w:r>
+      <w:proofErr w:type="spellStart"/>
+      <w:r>
+        <w:rPr>
+          <w:rFonts w:ascii="Tw Cen MT" w:hAnsi="Tw Cen MT"/>
+          <w:sz w:val="28"/>
+        </w:rPr>
+        <w:t>Un</w:t>
+      </w:r>
+      <w:r>
+        <w:rPr>
+          <w:rFonts w:ascii="Tw Cen MT" w:hAnsi="Tw Cen MT"/>
+          <w:sz w:val="28"/>
+        </w:rPr>
+        <w:t>itrento</w:t>
+      </w:r>
+      <w:proofErr w:type="spellEnd"/>
+      <w:r>
+        <w:rPr>
+          <w:rFonts w:ascii="Tw Cen MT" w:hAnsi="Tw Cen MT"/>
+          <w:sz w:val="28"/>
+        </w:rPr>
+        <w:t xml:space="preserve"> Digital </w:t>
+      </w:r>
+      <w:proofErr w:type="spellStart"/>
+      <w:r>
+        <w:rPr>
+          <w:rFonts w:ascii="Tw Cen MT" w:hAnsi="Tw Cen MT"/>
+          <w:sz w:val="28"/>
+        </w:rPr>
+        <w:t>University</w:t>
+      </w:r>
+      <w:proofErr w:type="spellEnd"/>
+      <w:r>
+        <w:rPr>
+          <w:rFonts w:ascii="Tw Cen MT" w:hAnsi="Tw Cen MT"/>
+          <w:sz w:val="28"/>
+        </w:rPr>
+        <w:t>,</w:t>
       </w:r>
       <w:r>
         <w:rPr>
@@ -9384,7 +10545,23 @@
           <w:rFonts w:ascii="Tw Cen MT" w:hAnsi="Tw Cen MT"/>
           <w:sz w:val="28"/>
         </w:rPr>
-        <w:t xml:space="preserve">le credenziali UniTn, come previsto dal </w:t>
+        <w:t xml:space="preserve">le credenziali </w:t>
+      </w:r>
+      <w:proofErr w:type="spellStart"/>
+      <w:r>
+        <w:rPr>
+          <w:rFonts w:ascii="Tw Cen MT" w:hAnsi="Tw Cen MT"/>
+          <w:sz w:val="28"/>
+        </w:rPr>
+        <w:t>UniTn</w:t>
+      </w:r>
+      <w:proofErr w:type="spellEnd"/>
+      <w:r>
+        <w:rPr>
+          <w:rFonts w:ascii="Tw Cen MT" w:hAnsi="Tw Cen MT"/>
+          <w:sz w:val="28"/>
+        </w:rPr>
+        <w:t xml:space="preserve">, come previsto dal </w:t>
       </w:r>
       <w:r>
         <w:rPr>
@@ -9399,7 +10576,39 @@
           <w:rFonts w:ascii="Tw Cen MT" w:hAnsi="Tw Cen MT"/>
           <w:sz w:val="28"/>
         </w:rPr>
-        <w:t xml:space="preserve">. Il sistema riceve queste credenziali e le inoltra al sistema esterno UniTn, che poi notifica se l’autenticazione ha avuto successo oppure no. L’utente può anche decidere di effettuare il logout, così come descritto nel </w:t>
+        <w:t xml:space="preserve">. Il sistema riceve queste credenziali e le inoltra al sistema esterno </w:t>
+      </w:r>
+      <w:proofErr w:type="spellStart"/>
+      <w:r>
+        <w:rPr>
+          <w:rFonts w:ascii="Tw Cen MT" w:hAnsi="Tw Cen MT"/>
+          <w:sz w:val="28"/>
+        </w:rPr>
+        <w:t>UniTn</w:t>
+      </w:r>
+      <w:proofErr w:type="spellEnd"/>
+      <w:r>
+        <w:rPr>
+          <w:rFonts w:ascii="Tw Cen MT" w:hAnsi="Tw Cen MT"/>
+          <w:sz w:val="28"/>
+        </w:rPr>
+        <w:t xml:space="preserve">, che poi notifica se l’autenticazione ha avuto successo oppure no. L’utente può anche decidere di effettuare il </w:t>
+      </w:r>
+      <w:proofErr w:type="spellStart"/>
+      <w:r>
+        <w:rPr>
+          <w:rFonts w:ascii="Tw Cen MT" w:hAnsi="Tw Cen MT"/>
+          <w:sz w:val="28"/>
+        </w:rPr>
+        <w:t>logout</w:t>
+      </w:r>
+      <w:proofErr w:type="spellEnd"/>
+      <w:r>
+        <w:rPr>
+          <w:rFonts w:ascii="Tw Cen MT" w:hAnsi="Tw Cen MT"/>
+          <w:sz w:val="28"/>
+        </w:rPr>
+        <w:t xml:space="preserve">, così come descritto nel </w:t>
       </w:r>
       <w:r>
         <w:rPr>
@@ -9422,7 +10631,55 @@
           <w:sz w:val="28"/>
         </w:rPr>
         <w:lastRenderedPageBreak/>
-        <w:t xml:space="preserve">al gestore di credenziali UniTn, il quale effettua il logout da Yinco e notifica il sistema dell’eventuale riuscita dell’operazione. </w:t>
+        <w:t xml:space="preserve">al gestore di credenziali </w:t>
+      </w:r>
+      <w:proofErr w:type="spellStart"/>
+      <w:r>
+        <w:rPr>
+          <w:rFonts w:ascii="Tw Cen MT" w:hAnsi="Tw Cen MT"/>
+          <w:sz w:val="28"/>
+        </w:rPr>
+        <w:t>UniTn</w:t>
+      </w:r>
+      <w:proofErr w:type="spellEnd"/>
+      <w:r>
+        <w:rPr>
+          <w:rFonts w:ascii="Tw Cen MT" w:hAnsi="Tw Cen MT"/>
+          <w:sz w:val="28"/>
+        </w:rPr>
+        <w:t xml:space="preserve">, il quale effettua il </w:t>
+      </w:r>
+      <w:proofErr w:type="spellStart"/>
+      <w:r>
+        <w:rPr>
+          <w:rFonts w:ascii="Tw Cen MT" w:hAnsi="Tw Cen MT"/>
+          <w:sz w:val="28"/>
+        </w:rPr>
+        <w:t>logout</w:t>
+      </w:r>
+      <w:proofErr w:type="spellEnd"/>
+      <w:r>
+        <w:rPr>
+          <w:rFonts w:ascii="Tw Cen MT" w:hAnsi="Tw Cen MT"/>
+          <w:sz w:val="28"/>
+        </w:rPr>
+        <w:t xml:space="preserve"> da </w:t>
+      </w:r>
+      <w:proofErr w:type="spellStart"/>
+      <w:r>
+        <w:rPr>
+          <w:rFonts w:ascii="Tw Cen MT" w:hAnsi="Tw Cen MT"/>
+          <w:sz w:val="28"/>
+        </w:rPr>
+        <w:t>Yinco</w:t>
+      </w:r>
+      <w:proofErr w:type="spellEnd"/>
+      <w:r>
+        <w:rPr>
+          <w:rFonts w:ascii="Tw Cen MT" w:hAnsi="Tw Cen MT"/>
+          <w:sz w:val="28"/>
+        </w:rPr>
+        <w:t xml:space="preserve"> e notifica il sistema dell’eventuale riuscita dell’operazione. </w:t>
       </w:r>
     </w:p>
     <w:p>
@@ -9467,14 +10724,46 @@
           <w:rFonts w:ascii="Tw Cen MT" w:hAnsi="Tw Cen MT"/>
           <w:sz w:val="28"/>
         </w:rPr>
-        <w:t>, di cambiare la propria preferenza al riguardo dell’invio di mail da parte del sistema. In questo caso, il sistema deve interagire con MongoDB per assicurarsi che la preferenza di quello specifico utente venga cambiata.</w:t>
-      </w:r>
-      <w:r>
-        <w:rPr>
-          <w:rFonts w:ascii="Tw Cen MT" w:hAnsi="Tw Cen MT"/>
-          <w:sz w:val="28"/>
-        </w:rPr>
-        <w:t xml:space="preserve"> Inoltre, ogni qual volta un utente autenticato accede alla pagina Impostazioni, il sistema deve interrogare MongoDB per reperire l’attuale preferenza di quello specifico utente e mostrargliela a schermo. </w:t>
+        <w:t xml:space="preserve">, di cambiare la propria preferenza al riguardo dell’invio di mail da parte del sistema. In questo caso, il sistema deve interagire con </w:t>
+      </w:r>
+      <w:proofErr w:type="spellStart"/>
+      <w:r>
+        <w:rPr>
+          <w:rFonts w:ascii="Tw Cen MT" w:hAnsi="Tw Cen MT"/>
+          <w:sz w:val="28"/>
+        </w:rPr>
+        <w:t>MongoDB</w:t>
+      </w:r>
+      <w:proofErr w:type="spellEnd"/>
+      <w:r>
+        <w:rPr>
+          <w:rFonts w:ascii="Tw Cen MT" w:hAnsi="Tw Cen MT"/>
+          <w:sz w:val="28"/>
+        </w:rPr>
+        <w:t xml:space="preserve"> per assicurarsi che la preferenza di quello specifico utente venga cambiata.</w:t>
+      </w:r>
+      <w:r>
+        <w:rPr>
+          <w:rFonts w:ascii="Tw Cen MT" w:hAnsi="Tw Cen MT"/>
+          <w:sz w:val="28"/>
+        </w:rPr>
+        <w:t xml:space="preserve"> Inoltre, ogni qual volta un utente autenticato accede alla pagina Impostazioni, il sistema deve interrogare </w:t>
+      </w:r>
+      <w:proofErr w:type="spellStart"/>
+      <w:r>
+        <w:rPr>
+          <w:rFonts w:ascii="Tw Cen MT" w:hAnsi="Tw Cen MT"/>
+          <w:sz w:val="28"/>
+        </w:rPr>
+        <w:t>MongoDB</w:t>
+      </w:r>
+      <w:proofErr w:type="spellEnd"/>
+      <w:r>
+        <w:rPr>
+          <w:rFonts w:ascii="Tw Cen MT" w:hAnsi="Tw Cen MT"/>
+          <w:sz w:val="28"/>
+        </w:rPr>
+        <w:t xml:space="preserve"> per reperire l’attuale preferenza di quello specifico utente e mostrargliela a schermo. </w:t>
       </w:r>
     </w:p>
     <w:p>
@@ -9526,7 +10815,71 @@
           <w:rFonts w:ascii="Tw Cen MT" w:hAnsi="Tw Cen MT"/>
           <w:sz w:val="28"/>
         </w:rPr>
-        <w:t>Poi il sistema deve richiedere a MongoDB la lista degli utenti che hanno aderito all’invio di mail da parte di Yinco e infine, dopo averla ricevuta, deve interagire con Gmail affinché egli possa inviare le mail a tutti gli utenti contenuti nella lista datagli da MongoDB.</w:t>
+        <w:t xml:space="preserve">Poi il sistema deve richiedere a </w:t>
+      </w:r>
+      <w:proofErr w:type="spellStart"/>
+      <w:r>
+        <w:rPr>
+          <w:rFonts w:ascii="Tw Cen MT" w:hAnsi="Tw Cen MT"/>
+          <w:sz w:val="28"/>
+        </w:rPr>
+        <w:t>MongoDB</w:t>
+      </w:r>
+      <w:proofErr w:type="spellEnd"/>
+      <w:r>
+        <w:rPr>
+          <w:rFonts w:ascii="Tw Cen MT" w:hAnsi="Tw Cen MT"/>
+          <w:sz w:val="28"/>
+        </w:rPr>
+        <w:t xml:space="preserve"> la lista degli utenti che hanno aderito all’invio di mail da parte di </w:t>
+      </w:r>
+      <w:proofErr w:type="spellStart"/>
+      <w:r>
+        <w:rPr>
+          <w:rFonts w:ascii="Tw Cen MT" w:hAnsi="Tw Cen MT"/>
+          <w:sz w:val="28"/>
+        </w:rPr>
+        <w:t>Yinco</w:t>
+      </w:r>
+      <w:proofErr w:type="spellEnd"/>
+      <w:r>
+        <w:rPr>
+          <w:rFonts w:ascii="Tw Cen MT" w:hAnsi="Tw Cen MT"/>
+          <w:sz w:val="28"/>
+        </w:rPr>
+        <w:t xml:space="preserve"> e infine, dopo averla ricevuta, deve interagire con </w:t>
+      </w:r>
+      <w:proofErr w:type="spellStart"/>
+      <w:r>
+        <w:rPr>
+          <w:rFonts w:ascii="Tw Cen MT" w:hAnsi="Tw Cen MT"/>
+          <w:sz w:val="28"/>
+        </w:rPr>
+        <w:t>Gmail</w:t>
+      </w:r>
+      <w:proofErr w:type="spellEnd"/>
+      <w:r>
+        <w:rPr>
+          <w:rFonts w:ascii="Tw Cen MT" w:hAnsi="Tw Cen MT"/>
+          <w:sz w:val="28"/>
+        </w:rPr>
+        <w:t xml:space="preserve"> affinché egli possa inviare le mail a tutti gli utenti contenuti nella lista datagli da </w:t>
+      </w:r>
+      <w:proofErr w:type="spellStart"/>
+      <w:r>
+        <w:rPr>
+          <w:rFonts w:ascii="Tw Cen MT" w:hAnsi="Tw Cen MT"/>
+          <w:sz w:val="28"/>
+        </w:rPr>
+        <w:t>MongoDB</w:t>
+      </w:r>
+      <w:proofErr w:type="spellEnd"/>
+      <w:r>
+        <w:rPr>
+          <w:rFonts w:ascii="Tw Cen MT" w:hAnsi="Tw Cen MT"/>
+          <w:sz w:val="28"/>
+        </w:rPr>
+        <w:t>.</w:t>
       </w:r>
     </w:p>
     <w:p>
@@ -9589,7 +10942,23 @@
           <w:rFonts w:ascii="Tw Cen MT" w:hAnsi="Tw Cen MT"/>
           <w:sz w:val="28"/>
         </w:rPr>
-        <w:t>, il sistema deve poter mostrare una mappa nella sezione contatti. Per fare questo, il sistema richiede la mappa al sistema esterno Google Maps, il quale gliela fornisce.</w:t>
+        <w:t xml:space="preserve">, il sistema deve poter mostrare una mappa nella sezione contatti. Per fare questo, il sistema richiede la mappa al sistema esterno Google </w:t>
+      </w:r>
+      <w:proofErr w:type="spellStart"/>
+      <w:r>
+        <w:rPr>
+          <w:rFonts w:ascii="Tw Cen MT" w:hAnsi="Tw Cen MT"/>
+          <w:sz w:val="28"/>
+        </w:rPr>
+        <w:t>Maps</w:t>
+      </w:r>
+      <w:proofErr w:type="spellEnd"/>
+      <w:r>
+        <w:rPr>
+          <w:rFonts w:ascii="Tw Cen MT" w:hAnsi="Tw Cen MT"/>
+          <w:sz w:val="28"/>
+        </w:rPr>
+        <w:t>, il quale gliela fornisce.</w:t>
       </w:r>
     </w:p>
     <w:p>
@@ -10062,7 +11431,23 @@
           <w:rFonts w:ascii="Tw Cen MT" w:hAnsi="Tw Cen MT"/>
           <w:sz w:val="28"/>
         </w:rPr>
-        <w:t xml:space="preserve">attraverso cui l’user può avere accesso </w:t>
+        <w:t xml:space="preserve">attraverso cui </w:t>
+      </w:r>
+      <w:proofErr w:type="spellStart"/>
+      <w:r>
+        <w:rPr>
+          <w:rFonts w:ascii="Tw Cen MT" w:hAnsi="Tw Cen MT"/>
+          <w:sz w:val="28"/>
+        </w:rPr>
+        <w:t>l’user</w:t>
+      </w:r>
+      <w:proofErr w:type="spellEnd"/>
+      <w:r>
+        <w:rPr>
+          <w:rFonts w:ascii="Tw Cen MT" w:hAnsi="Tw Cen MT"/>
+          <w:sz w:val="28"/>
+        </w:rPr>
+        <w:t xml:space="preserve"> può avere accesso </w:t>
       </w:r>
       <w:r>
         <w:rPr>
@@ -10070,7 +11455,39 @@
           <w:sz w:val="28"/>
         </w:rPr>
         <w:lastRenderedPageBreak/>
-        <w:t>alle funzioni del sistema. In particolare, il suddetto componente si occuperà di ottenere le credenziali UniTn dell’utente, di ricevere la domanda da inoltrare al database, e di ritornarla all’utente, di ottenere un’eventuale richiesta di logout da parte di questi, di permettere all’utente di cambiare la propria preferenza mail e anche la lingua del sistema.</w:t>
+        <w:t xml:space="preserve">alle funzioni del sistema. In particolare, il suddetto componente si occuperà di ottenere le credenziali </w:t>
+      </w:r>
+      <w:proofErr w:type="spellStart"/>
+      <w:r>
+        <w:rPr>
+          <w:rFonts w:ascii="Tw Cen MT" w:hAnsi="Tw Cen MT"/>
+          <w:sz w:val="28"/>
+        </w:rPr>
+        <w:t>UniTn</w:t>
+      </w:r>
+      <w:proofErr w:type="spellEnd"/>
+      <w:r>
+        <w:rPr>
+          <w:rFonts w:ascii="Tw Cen MT" w:hAnsi="Tw Cen MT"/>
+          <w:sz w:val="28"/>
+        </w:rPr>
+        <w:t xml:space="preserve"> dell’utente, di ricevere la domanda da inoltrare al database, e di ritornarla all’utente, di ottenere un’eventuale richiesta di </w:t>
+      </w:r>
+      <w:proofErr w:type="spellStart"/>
+      <w:r>
+        <w:rPr>
+          <w:rFonts w:ascii="Tw Cen MT" w:hAnsi="Tw Cen MT"/>
+          <w:sz w:val="28"/>
+        </w:rPr>
+        <w:t>logout</w:t>
+      </w:r>
+      <w:proofErr w:type="spellEnd"/>
+      <w:r>
+        <w:rPr>
+          <w:rFonts w:ascii="Tw Cen MT" w:hAnsi="Tw Cen MT"/>
+          <w:sz w:val="28"/>
+        </w:rPr>
+        <w:t xml:space="preserve"> da parte di questi, di permettere all’utente di cambiare la propria preferenza mail e anche la lingua del sistema.</w:t>
       </w:r>
     </w:p>
     <w:p>
@@ -10185,7 +11602,55 @@
           <w:rFonts w:ascii="Tw Cen MT" w:hAnsi="Tw Cen MT"/>
           <w:sz w:val="28"/>
         </w:rPr>
-        <w:t>che, ottenute le credenziali dal componente Interfaccia Utente, le manda al sistema esterno UniTn e ne riceve la risposta – sia essa una validazione o un errore – che poi ritorna all’interfaccia utente. In più, questo componente gestisce anche il logout, inviando la richiesta ad UniTn e ricevendone la conferma che poi invia all’interfaccia utente.</w:t>
+        <w:t xml:space="preserve">che, ottenute le credenziali dal componente Interfaccia Utente, le manda al sistema esterno </w:t>
+      </w:r>
+      <w:proofErr w:type="spellStart"/>
+      <w:r>
+        <w:rPr>
+          <w:rFonts w:ascii="Tw Cen MT" w:hAnsi="Tw Cen MT"/>
+          <w:sz w:val="28"/>
+        </w:rPr>
+        <w:t>UniTn</w:t>
+      </w:r>
+      <w:proofErr w:type="spellEnd"/>
+      <w:r>
+        <w:rPr>
+          <w:rFonts w:ascii="Tw Cen MT" w:hAnsi="Tw Cen MT"/>
+          <w:sz w:val="28"/>
+        </w:rPr>
+        <w:t xml:space="preserve"> e ne riceve la risposta – sia essa una validazione o un errore – che poi ritorna all’interfaccia utente. In più, questo componente gestisce anche il </w:t>
+      </w:r>
+      <w:proofErr w:type="spellStart"/>
+      <w:r>
+        <w:rPr>
+          <w:rFonts w:ascii="Tw Cen MT" w:hAnsi="Tw Cen MT"/>
+          <w:sz w:val="28"/>
+        </w:rPr>
+        <w:t>logout</w:t>
+      </w:r>
+      <w:proofErr w:type="spellEnd"/>
+      <w:r>
+        <w:rPr>
+          <w:rFonts w:ascii="Tw Cen MT" w:hAnsi="Tw Cen MT"/>
+          <w:sz w:val="28"/>
+        </w:rPr>
+        <w:t xml:space="preserve">, inviando la richiesta ad </w:t>
+      </w:r>
+      <w:proofErr w:type="spellStart"/>
+      <w:r>
+        <w:rPr>
+          <w:rFonts w:ascii="Tw Cen MT" w:hAnsi="Tw Cen MT"/>
+          <w:sz w:val="28"/>
+        </w:rPr>
+        <w:t>UniTn</w:t>
+      </w:r>
+      <w:proofErr w:type="spellEnd"/>
+      <w:r>
+        <w:rPr>
+          <w:rFonts w:ascii="Tw Cen MT" w:hAnsi="Tw Cen MT"/>
+          <w:sz w:val="28"/>
+        </w:rPr>
+        <w:t xml:space="preserve"> e ricevendone la conferma che poi invia all’interfaccia utente.</w:t>
       </w:r>
     </w:p>
     <w:p>
@@ -10327,14 +11792,78 @@
           <w:rFonts w:ascii="Tw Cen MT" w:hAnsi="Tw Cen MT"/>
           <w:sz w:val="28"/>
         </w:rPr>
-        <w:t xml:space="preserve"> e una qualche informazione che gli comunichi se l’utente è autenticato (ovvero ha effettuato l’accesso al sito con credenziali UniTN) oppure no</w:t>
-      </w:r>
-      <w:r>
-        <w:rPr>
-          <w:rFonts w:ascii="Tw Cen MT" w:hAnsi="Tw Cen MT"/>
-          <w:sz w:val="28"/>
-        </w:rPr>
-        <w:t>, decide internamente a quale componente esterno tra MongoDB o Unitrento Digital University mandarla i</w:t>
+        <w:t xml:space="preserve"> e una qualche informazione che gli comunichi se l’utente è autenticato (ovvero ha effettuato l’accesso al sito con credenziali </w:t>
+      </w:r>
+      <w:proofErr w:type="spellStart"/>
+      <w:r>
+        <w:rPr>
+          <w:rFonts w:ascii="Tw Cen MT" w:hAnsi="Tw Cen MT"/>
+          <w:sz w:val="28"/>
+        </w:rPr>
+        <w:t>UniTN</w:t>
+      </w:r>
+      <w:proofErr w:type="spellEnd"/>
+      <w:r>
+        <w:rPr>
+          <w:rFonts w:ascii="Tw Cen MT" w:hAnsi="Tw Cen MT"/>
+          <w:sz w:val="28"/>
+        </w:rPr>
+        <w:t>) oppure no</w:t>
+      </w:r>
+      <w:r>
+        <w:rPr>
+          <w:rFonts w:ascii="Tw Cen MT" w:hAnsi="Tw Cen MT"/>
+          <w:sz w:val="28"/>
+        </w:rPr>
+        <w:t xml:space="preserve">, decide internamente a quale componente esterno tra </w:t>
+      </w:r>
+      <w:proofErr w:type="spellStart"/>
+      <w:r>
+        <w:rPr>
+          <w:rFonts w:ascii="Tw Cen MT" w:hAnsi="Tw Cen MT"/>
+          <w:sz w:val="28"/>
+        </w:rPr>
+        <w:t>MongoDB</w:t>
+      </w:r>
+      <w:proofErr w:type="spellEnd"/>
+      <w:r>
+        <w:rPr>
+          <w:rFonts w:ascii="Tw Cen MT" w:hAnsi="Tw Cen MT"/>
+          <w:sz w:val="28"/>
+        </w:rPr>
+        <w:t xml:space="preserve"> o </w:t>
+      </w:r>
+      <w:proofErr w:type="spellStart"/>
+      <w:r>
+        <w:rPr>
+          <w:rFonts w:ascii="Tw Cen MT" w:hAnsi="Tw Cen MT"/>
+          <w:sz w:val="28"/>
+        </w:rPr>
+        <w:t>Unitrento</w:t>
+      </w:r>
+      <w:proofErr w:type="spellEnd"/>
+      <w:r>
+        <w:rPr>
+          <w:rFonts w:ascii="Tw Cen MT" w:hAnsi="Tw Cen MT"/>
+          <w:sz w:val="28"/>
+        </w:rPr>
+        <w:t xml:space="preserve"> Digital </w:t>
+      </w:r>
+      <w:proofErr w:type="spellStart"/>
+      <w:r>
+        <w:rPr>
+          <w:rFonts w:ascii="Tw Cen MT" w:hAnsi="Tw Cen MT"/>
+          <w:sz w:val="28"/>
+        </w:rPr>
+        <w:t>University</w:t>
+      </w:r>
+      <w:proofErr w:type="spellEnd"/>
+      <w:r>
+        <w:rPr>
+          <w:rFonts w:ascii="Tw Cen MT" w:hAnsi="Tw Cen MT"/>
+          <w:sz w:val="28"/>
+        </w:rPr>
+        <w:t xml:space="preserve"> mandarla i</w:t>
       </w:r>
       <w:r>
         <w:rPr>
@@ -10348,7 +11877,55 @@
           <w:rFonts w:ascii="Tw Cen MT" w:hAnsi="Tw Cen MT"/>
           <w:sz w:val="28"/>
         </w:rPr>
-        <w:t>invia la richiesta o al componente che si interfaccia con MongoDB o a quello che si interfaccia con Unitrento Digital University e ne ottiene</w:t>
+        <w:t xml:space="preserve">invia la richiesta o al componente che si interfaccia con </w:t>
+      </w:r>
+      <w:proofErr w:type="spellStart"/>
+      <w:r>
+        <w:rPr>
+          <w:rFonts w:ascii="Tw Cen MT" w:hAnsi="Tw Cen MT"/>
+          <w:sz w:val="28"/>
+        </w:rPr>
+        <w:t>MongoDB</w:t>
+      </w:r>
+      <w:proofErr w:type="spellEnd"/>
+      <w:r>
+        <w:rPr>
+          <w:rFonts w:ascii="Tw Cen MT" w:hAnsi="Tw Cen MT"/>
+          <w:sz w:val="28"/>
+        </w:rPr>
+        <w:t xml:space="preserve"> o a quello che si interfaccia con </w:t>
+      </w:r>
+      <w:proofErr w:type="spellStart"/>
+      <w:r>
+        <w:rPr>
+          <w:rFonts w:ascii="Tw Cen MT" w:hAnsi="Tw Cen MT"/>
+          <w:sz w:val="28"/>
+        </w:rPr>
+        <w:t>Unitrento</w:t>
+      </w:r>
+      <w:proofErr w:type="spellEnd"/>
+      <w:r>
+        <w:rPr>
+          <w:rFonts w:ascii="Tw Cen MT" w:hAnsi="Tw Cen MT"/>
+          <w:sz w:val="28"/>
+        </w:rPr>
+        <w:t xml:space="preserve"> Digital </w:t>
+      </w:r>
+      <w:proofErr w:type="spellStart"/>
+      <w:r>
+        <w:rPr>
+          <w:rFonts w:ascii="Tw Cen MT" w:hAnsi="Tw Cen MT"/>
+          <w:sz w:val="28"/>
+        </w:rPr>
+        <w:t>University</w:t>
+      </w:r>
+      <w:proofErr w:type="spellEnd"/>
+      <w:r>
+        <w:rPr>
+          <w:rFonts w:ascii="Tw Cen MT" w:hAnsi="Tw Cen MT"/>
+          <w:sz w:val="28"/>
+        </w:rPr>
+        <w:t xml:space="preserve"> e ne ottiene</w:t>
       </w:r>
       <w:r>
         <w:rPr>
@@ -10520,7 +12097,23 @@
           <w:rFonts w:ascii="Tw Cen MT" w:hAnsi="Tw Cen MT"/>
           <w:sz w:val="28"/>
         </w:rPr>
-        <w:t xml:space="preserve"> la domanda posta dall’utente, la invia a MongoDB e ne ottiene la risposta, che poi viene ritornata all</w:t>
+        <w:t xml:space="preserve"> la domanda posta dall’utente, la invia a </w:t>
+      </w:r>
+      <w:proofErr w:type="spellStart"/>
+      <w:r>
+        <w:rPr>
+          <w:rFonts w:ascii="Tw Cen MT" w:hAnsi="Tw Cen MT"/>
+          <w:sz w:val="28"/>
+        </w:rPr>
+        <w:t>MongoDB</w:t>
+      </w:r>
+      <w:proofErr w:type="spellEnd"/>
+      <w:r>
+        <w:rPr>
+          <w:rFonts w:ascii="Tw Cen MT" w:hAnsi="Tw Cen MT"/>
+          <w:sz w:val="28"/>
+        </w:rPr>
+        <w:t xml:space="preserve"> e ne ottiene la risposta, che poi viene ritornata all</w:t>
       </w:r>
       <w:r>
         <w:rPr>
@@ -10667,8 +12260,17 @@
           <w:rFonts w:ascii="Tw Cen MT" w:hAnsi="Tw Cen MT"/>
           <w:sz w:val="28"/>
         </w:rPr>
-        <w:t>, il quale si interfaccia con l’Interfaccia utente per ottenere la preferenza di un utente, la quale poi viene mandata a MongoDB</w:t>
-      </w:r>
+        <w:t xml:space="preserve">, il quale si interfaccia con l’Interfaccia utente per ottenere la preferenza di un utente, la quale poi viene mandata a </w:t>
+      </w:r>
+      <w:proofErr w:type="spellStart"/>
+      <w:r>
+        <w:rPr>
+          <w:rFonts w:ascii="Tw Cen MT" w:hAnsi="Tw Cen MT"/>
+          <w:sz w:val="28"/>
+        </w:rPr>
+        <w:t>MongoDB</w:t>
+      </w:r>
+      <w:proofErr w:type="spellEnd"/>
       <w:r>
         <w:rPr>
           <w:rFonts w:ascii="Tw Cen MT" w:hAnsi="Tw Cen MT"/>
@@ -10696,7 +12298,23 @@
           <w:sz w:val="28"/>
         </w:rPr>
         <w:lastRenderedPageBreak/>
-        <w:t>può richiedere la lista delle preferenze mail a MongoDB, il quale gliela rimanda assieme all’indirizzo email associato, e poi sia la mail che la lista delle preferenze vengono mandate ad un altro componente.</w:t>
+        <w:t xml:space="preserve">può richiedere la lista delle preferenze mail a </w:t>
+      </w:r>
+      <w:proofErr w:type="spellStart"/>
+      <w:r>
+        <w:rPr>
+          <w:rFonts w:ascii="Tw Cen MT" w:hAnsi="Tw Cen MT"/>
+          <w:sz w:val="28"/>
+        </w:rPr>
+        <w:t>MongoDB</w:t>
+      </w:r>
+      <w:proofErr w:type="spellEnd"/>
+      <w:r>
+        <w:rPr>
+          <w:rFonts w:ascii="Tw Cen MT" w:hAnsi="Tw Cen MT"/>
+          <w:sz w:val="28"/>
+        </w:rPr>
+        <w:t>, il quale gliela rimanda assieme all’indirizzo email associato, e poi sia la mail che la lista delle preferenze vengono mandate ad un altro componente.</w:t>
       </w:r>
     </w:p>
     <w:p>
@@ -10902,7 +12520,23 @@
           <w:rFonts w:ascii="Tw Cen MT" w:hAnsi="Tw Cen MT"/>
           <w:sz w:val="28"/>
         </w:rPr>
-        <w:t xml:space="preserve"> Visto che il sistema deve essere in grado di interfacciarsi con il sistema esterno Gmail per poter inviare mail (cfr</w:t>
+        <w:t xml:space="preserve"> Visto che il sistema deve essere in grado di interfacciarsi con il sistema esterno </w:t>
+      </w:r>
+      <w:proofErr w:type="spellStart"/>
+      <w:r>
+        <w:rPr>
+          <w:rFonts w:ascii="Tw Cen MT" w:hAnsi="Tw Cen MT"/>
+          <w:sz w:val="28"/>
+        </w:rPr>
+        <w:t>Gmail</w:t>
+      </w:r>
+      <w:proofErr w:type="spellEnd"/>
+      <w:r>
+        <w:rPr>
+          <w:rFonts w:ascii="Tw Cen MT" w:hAnsi="Tw Cen MT"/>
+          <w:sz w:val="28"/>
+        </w:rPr>
+        <w:t xml:space="preserve"> per poter inviare mail (cfr</w:t>
       </w:r>
       <w:r>
         <w:rPr>
@@ -10947,7 +12581,23 @@
           <w:rFonts w:ascii="Tw Cen MT" w:hAnsi="Tw Cen MT"/>
           <w:sz w:val="28"/>
         </w:rPr>
-        <w:t xml:space="preserve"> che, presi l’indirizzo email e la lista delle preferenze dal componente Gestione Preferenza e le date di scadenza di tasse ed esami dal componente Configurazione Esse3, le propaga al sistema esterno Gmail di modo che questi possa inviare le mail pertinenti al RF9.</w:t>
+        <w:t xml:space="preserve"> che, presi l’indirizzo email e la lista delle preferenze dal componente Gestione Preferenza e le date di scadenza di tasse ed esami dal componente Configurazione Esse3, le propaga al sistema esterno </w:t>
+      </w:r>
+      <w:proofErr w:type="spellStart"/>
+      <w:r>
+        <w:rPr>
+          <w:rFonts w:ascii="Tw Cen MT" w:hAnsi="Tw Cen MT"/>
+          <w:sz w:val="28"/>
+        </w:rPr>
+        <w:t>Gmail</w:t>
+      </w:r>
+      <w:proofErr w:type="spellEnd"/>
+      <w:r>
+        <w:rPr>
+          <w:rFonts w:ascii="Tw Cen MT" w:hAnsi="Tw Cen MT"/>
+          <w:sz w:val="28"/>
+        </w:rPr>
+        <w:t xml:space="preserve"> di modo che questi possa inviare le mail pertinenti al RF9.</w:t>
       </w:r>
     </w:p>
     <w:p>
@@ -11091,7 +12741,23 @@
           <w:rFonts w:ascii="Tw Cen MT" w:hAnsi="Tw Cen MT"/>
           <w:sz w:val="28"/>
         </w:rPr>
-        <w:t>il quale, ottenuta dall’interfaccia utente una richiesta di visualizzazione della mappa, si configura con il sistema esterno Google Maps per ottenerla e, dopo che ciò è stato fatto, la ritorna all’interfaccia utente.</w:t>
+        <w:t xml:space="preserve">il quale, ottenuta dall’interfaccia utente una richiesta di visualizzazione della mappa, si configura con il sistema esterno Google </w:t>
+      </w:r>
+      <w:proofErr w:type="spellStart"/>
+      <w:r>
+        <w:rPr>
+          <w:rFonts w:ascii="Tw Cen MT" w:hAnsi="Tw Cen MT"/>
+          <w:sz w:val="28"/>
+        </w:rPr>
+        <w:t>Maps</w:t>
+      </w:r>
+      <w:proofErr w:type="spellEnd"/>
+      <w:r>
+        <w:rPr>
+          <w:rFonts w:ascii="Tw Cen MT" w:hAnsi="Tw Cen MT"/>
+          <w:sz w:val="28"/>
+        </w:rPr>
+        <w:t xml:space="preserve"> per ottenerla e, dopo che ciò è stato fatto, la ritorna all’interfaccia utente.</w:t>
       </w:r>
     </w:p>
     <w:p>
@@ -11170,15 +12836,40 @@
           <w:rFonts w:ascii="Tw Cen MT" w:hAnsi="Tw Cen MT"/>
           <w:sz w:val="28"/>
         </w:rPr>
-        <w:t xml:space="preserve"> Poiché il sistema deve essere in grado di cercare anche i nomi dei docenti presso il sistema esterno UniTrento Digita</w:t>
-      </w:r>
-      <w:r>
-        <w:rPr>
-          <w:rFonts w:ascii="Tw Cen MT" w:hAnsi="Tw Cen MT"/>
-          <w:sz w:val="28"/>
-        </w:rPr>
-        <w:t>l University</w:t>
-      </w:r>
+        <w:t xml:space="preserve"> Poiché il sistema deve essere in grado di cercare anche i nomi dei docenti presso il sistema esterno </w:t>
+      </w:r>
+      <w:proofErr w:type="spellStart"/>
+      <w:r>
+        <w:rPr>
+          <w:rFonts w:ascii="Tw Cen MT" w:hAnsi="Tw Cen MT"/>
+          <w:sz w:val="28"/>
+        </w:rPr>
+        <w:t>UniTrento</w:t>
+      </w:r>
+      <w:proofErr w:type="spellEnd"/>
+      <w:r>
+        <w:rPr>
+          <w:rFonts w:ascii="Tw Cen MT" w:hAnsi="Tw Cen MT"/>
+          <w:sz w:val="28"/>
+        </w:rPr>
+        <w:t xml:space="preserve"> Digita</w:t>
+      </w:r>
+      <w:r>
+        <w:rPr>
+          <w:rFonts w:ascii="Tw Cen MT" w:hAnsi="Tw Cen MT"/>
+          <w:sz w:val="28"/>
+        </w:rPr>
+        <w:t xml:space="preserve">l </w:t>
+      </w:r>
+      <w:proofErr w:type="spellStart"/>
+      <w:r>
+        <w:rPr>
+          <w:rFonts w:ascii="Tw Cen MT" w:hAnsi="Tw Cen MT"/>
+          <w:sz w:val="28"/>
+        </w:rPr>
+        <w:t>University</w:t>
+      </w:r>
+      <w:proofErr w:type="spellEnd"/>
       <w:r>
         <w:rPr>
           <w:rFonts w:ascii="Tw Cen MT" w:hAnsi="Tw Cen MT"/>
@@ -11456,7 +13147,27 @@
                                 <w:i w:val="0"/>
                                 <w:sz w:val="28"/>
                               </w:rPr>
-                              <w:t>Figura 5.2.1: Diagramma dei componenti del sistema “Yinco”</w:t>
+                              <w:t>Figura 5.2.1: Diagramma dei componenti del sistema “</w:t>
+                            </w:r>
+                            <w:proofErr w:type="spellStart"/>
+                            <w:r>
+                              <w:rPr>
+                                <w:rFonts w:ascii="Tw Cen MT" w:hAnsi="Tw Cen MT"/>
+                                <w:b/>
+                                <w:i w:val="0"/>
+                                <w:sz w:val="28"/>
+                              </w:rPr>
+                              <w:t>Yinco</w:t>
+                            </w:r>
+                            <w:proofErr w:type="spellEnd"/>
+                            <w:r>
+                              <w:rPr>
+                                <w:rFonts w:ascii="Tw Cen MT" w:hAnsi="Tw Cen MT"/>
+                                <w:b/>
+                                <w:i w:val="0"/>
+                                <w:sz w:val="28"/>
+                              </w:rPr>
+                              <w:t>”</w:t>
                             </w:r>
                           </w:p>
                         </w:txbxContent>
@@ -11473,7 +13184,7 @@
               </wp:anchor>
             </w:drawing>
           </mc:Choice>
-          <mc:Fallback>
+          <mc:Fallback xmlns:w16sdtdh="http://schemas.microsoft.com/office/word/2020/wordml/sdtdatahash" xmlns:w16="http://schemas.microsoft.com/office/word/2018/wordml" xmlns:w16cid="http://schemas.microsoft.com/office/word/2016/wordml/cid" xmlns:w16cex="http://schemas.microsoft.com/office/word/2018/wordml/cex" xmlns:oel="http://schemas.microsoft.com/office/2019/extlst" xmlns:am3d="http://schemas.microsoft.com/office/drawing/2017/model3d" xmlns:aink="http://schemas.microsoft.com/office/drawing/2016/ink" xmlns:cx8="http://schemas.microsoft.com/office/drawing/2016/5/14/chartex" xmlns:cx7="http://schemas.microsoft.com/office/drawing/2016/5/13/chartex" xmlns:cx6="http://schemas.microsoft.com/office/drawing/2016/5/12/chartex" xmlns:cx5="http://schemas.microsoft.com/office/drawing/2016/5/11/chartex" xmlns:cx4="http://schemas.microsoft.com/office/drawing/2016/5/10/chartex" xmlns:cx3="http://schemas.microsoft.com/office/drawing/2016/5/9/chartex" xmlns:cx2="http://schemas.microsoft.com/office/drawing/2015/10/21/chartex" xmlns:cx1="http://schemas.microsoft.com/office/drawing/2015/9/8/chartex">
             <w:pict>
               <v:shape w14:anchorId="1DB00C01" id="Casella di testo 6" o:spid="_x0000_s1028" type="#_x0000_t202" style="position:absolute;margin-left:430.7pt;margin-top:391.3pt;width:481.9pt;height:.05pt;z-index:-251655168;visibility:visible;mso-wrap-style:square;mso-wrap-distance-left:9pt;mso-wrap-distance-top:0;mso-wrap-distance-right:9pt;mso-wrap-distance-bottom:0;mso-position-horizontal:right;mso-position-horizontal-relative:margin;mso-position-vertical:absolute;mso-position-vertical-relative:text;v-text-anchor:top" o:gfxdata="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" stroked="f">
                 <v:textbox style="mso-fit-shape-to-text:t" inset="0,0,0,0">
@@ -11516,9 +13227,9 @@
           <w:lang w:eastAsia="ja-JP"/>
         </w:rPr>
         <w:drawing>
-          <wp:inline distT="0" distB="0" distL="0" distR="0" wp14:anchorId="19A6E1C0" wp14:editId="6E07D4D0">
-            <wp:extent cx="6273800" cy="4848232"/>
-            <wp:effectExtent l="38100" t="38100" r="146050" b="0"/>
+          <wp:inline distT="0" distB="0" distL="0" distR="0" wp14:anchorId="19A6E1C0" wp14:editId="5A46462E">
+            <wp:extent cx="6285000" cy="4856590"/>
+            <wp:effectExtent l="38100" t="38100" r="173355" b="0"/>
             <wp:docPr id="1" name="Immagine 1"/>
             <wp:cNvGraphicFramePr>
               <a:graphicFrameLocks xmlns:a="http://schemas.openxmlformats.org/drawingml/2006/main" noChangeAspect="1"/>
@@ -11545,7 +13256,7 @@
                   <pic:spPr>
                     <a:xfrm>
                       <a:off x="0" y="0"/>
-                      <a:ext cx="6285000" cy="4856887"/>
+                      <a:ext cx="6285000" cy="4856590"/>
                     </a:xfrm>
                     <a:prstGeom prst="rect">
                       <a:avLst/>
@@ -11646,7 +13357,23 @@
           <w:rFonts w:ascii="Tw Cen MT" w:hAnsi="Tw Cen MT"/>
           <w:sz w:val="28"/>
         </w:rPr>
-        <w:t>: la mail universitaria con cui fare l’accesso all’account UniTn. Parte delle credenziali necessarie per effettuare l’accesso.</w:t>
+        <w:t xml:space="preserve">: la mail universitaria con cui fare l’accesso all’account </w:t>
+      </w:r>
+      <w:proofErr w:type="spellStart"/>
+      <w:r>
+        <w:rPr>
+          <w:rFonts w:ascii="Tw Cen MT" w:hAnsi="Tw Cen MT"/>
+          <w:sz w:val="28"/>
+        </w:rPr>
+        <w:t>UniTn</w:t>
+      </w:r>
+      <w:proofErr w:type="spellEnd"/>
+      <w:r>
+        <w:rPr>
+          <w:rFonts w:ascii="Tw Cen MT" w:hAnsi="Tw Cen MT"/>
+          <w:sz w:val="28"/>
+        </w:rPr>
+        <w:t>. Parte delle credenziali necessarie per effettuare l’accesso.</w:t>
       </w:r>
     </w:p>
     <w:p>
@@ -11681,7 +13408,23 @@
           <w:rFonts w:ascii="Tw Cen MT" w:hAnsi="Tw Cen MT"/>
           <w:sz w:val="28"/>
         </w:rPr>
-        <w:t>: la password dell’account Unitn con cui si vuole effettuare l’accesso.</w:t>
+        <w:t xml:space="preserve">: la password dell’account </w:t>
+      </w:r>
+      <w:proofErr w:type="spellStart"/>
+      <w:r>
+        <w:rPr>
+          <w:rFonts w:ascii="Tw Cen MT" w:hAnsi="Tw Cen MT"/>
+          <w:sz w:val="28"/>
+        </w:rPr>
+        <w:t>Unitn</w:t>
+      </w:r>
+      <w:proofErr w:type="spellEnd"/>
+      <w:r>
+        <w:rPr>
+          <w:rFonts w:ascii="Tw Cen MT" w:hAnsi="Tw Cen MT"/>
+          <w:sz w:val="28"/>
+        </w:rPr>
+        <w:t xml:space="preserve"> con cui si vuole effettuare l’accesso.</w:t>
       </w:r>
     </w:p>
     <w:p>
@@ -11716,7 +13459,23 @@
           <w:rFonts w:ascii="Tw Cen MT" w:hAnsi="Tw Cen MT"/>
           <w:sz w:val="28"/>
         </w:rPr>
-        <w:t>: la richiesta che l’utente vuole effettuare al sistema. Il sistema deve essere in grado di capire se si tratta di una richiesta da inoltrare ai componenti che si interfacciano con MongoDB o con quelli che si interfacciano con UDU.</w:t>
+        <w:t xml:space="preserve">: la richiesta che l’utente vuole effettuare al sistema. Il sistema deve essere in grado di capire se si tratta di una richiesta da inoltrare ai componenti che si interfacciano con </w:t>
+      </w:r>
+      <w:proofErr w:type="spellStart"/>
+      <w:r>
+        <w:rPr>
+          <w:rFonts w:ascii="Tw Cen MT" w:hAnsi="Tw Cen MT"/>
+          <w:sz w:val="28"/>
+        </w:rPr>
+        <w:t>MongoDB</w:t>
+      </w:r>
+      <w:proofErr w:type="spellEnd"/>
+      <w:r>
+        <w:rPr>
+          <w:rFonts w:ascii="Tw Cen MT" w:hAnsi="Tw Cen MT"/>
+          <w:sz w:val="28"/>
+        </w:rPr>
+        <w:t xml:space="preserve"> o con quelli che si interfacciano con UDU.</w:t>
       </w:r>
     </w:p>
     <w:p>
@@ -11824,7 +13583,23 @@
           <w:rFonts w:ascii="Tw Cen MT" w:hAnsi="Tw Cen MT"/>
           <w:sz w:val="28"/>
         </w:rPr>
-        <w:t>a lingua del sistema (cfr RNF 11</w:t>
+        <w:t>a lingua del sistema (</w:t>
+      </w:r>
+      <w:proofErr w:type="spellStart"/>
+      <w:r>
+        <w:rPr>
+          <w:rFonts w:ascii="Tw Cen MT" w:hAnsi="Tw Cen MT"/>
+          <w:sz w:val="28"/>
+        </w:rPr>
+        <w:t>cfr</w:t>
+      </w:r>
+      <w:proofErr w:type="spellEnd"/>
+      <w:r>
+        <w:rPr>
+          <w:rFonts w:ascii="Tw Cen MT" w:hAnsi="Tw Cen MT"/>
+          <w:sz w:val="28"/>
+        </w:rPr>
+        <w:t xml:space="preserve"> RNF 11</w:t>
       </w:r>
       <w:r>
         <w:rPr>
@@ -11904,22 +13679,59 @@
           <w:color w:val="833C0B" w:themeColor="accent2" w:themeShade="80"/>
           <w:sz w:val="28"/>
         </w:rPr>
-        <w:t>Interfaccia richiesta – logout</w:t>
-      </w:r>
-      <w:r>
-        <w:rPr>
-          <w:rFonts w:ascii="Tw Cen MT" w:hAnsi="Tw Cen MT"/>
-          <w:sz w:val="28"/>
-        </w:rPr>
-        <w:t xml:space="preserve">: l’utente può decidere di effettuare il logout dal sito, tornando allo stato di utente anonimo non </w:t>
-      </w:r>
-      <w:r>
-        <w:rPr>
-          <w:rFonts w:ascii="Tw Cen MT" w:hAnsi="Tw Cen MT"/>
-          <w:sz w:val="28"/>
-        </w:rPr>
-        <w:t>in possesso di credenziali UniTn</w:t>
-      </w:r>
+        <w:t xml:space="preserve">Interfaccia richiesta – </w:t>
+      </w:r>
+      <w:proofErr w:type="spellStart"/>
+      <w:r>
+        <w:rPr>
+          <w:rFonts w:ascii="Tw Cen MT" w:hAnsi="Tw Cen MT"/>
+          <w:b/>
+          <w:bCs/>
+          <w:color w:val="833C0B" w:themeColor="accent2" w:themeShade="80"/>
+          <w:sz w:val="28"/>
+        </w:rPr>
+        <w:t>logout</w:t>
+      </w:r>
+      <w:proofErr w:type="spellEnd"/>
+      <w:r>
+        <w:rPr>
+          <w:rFonts w:ascii="Tw Cen MT" w:hAnsi="Tw Cen MT"/>
+          <w:sz w:val="28"/>
+        </w:rPr>
+        <w:t xml:space="preserve">: l’utente può decidere di effettuare il </w:t>
+      </w:r>
+      <w:proofErr w:type="spellStart"/>
+      <w:r>
+        <w:rPr>
+          <w:rFonts w:ascii="Tw Cen MT" w:hAnsi="Tw Cen MT"/>
+          <w:sz w:val="28"/>
+        </w:rPr>
+        <w:t>logout</w:t>
+      </w:r>
+      <w:proofErr w:type="spellEnd"/>
+      <w:r>
+        <w:rPr>
+          <w:rFonts w:ascii="Tw Cen MT" w:hAnsi="Tw Cen MT"/>
+          <w:sz w:val="28"/>
+        </w:rPr>
+        <w:t xml:space="preserve"> dal sito, tornando allo stato di utente anonimo non </w:t>
+      </w:r>
+      <w:r>
+        <w:rPr>
+          <w:rFonts w:ascii="Tw Cen MT" w:hAnsi="Tw Cen MT"/>
+          <w:sz w:val="28"/>
+        </w:rPr>
+        <w:t xml:space="preserve">in possesso di credenziali </w:t>
+      </w:r>
+      <w:proofErr w:type="spellStart"/>
+      <w:r>
+        <w:rPr>
+          <w:rFonts w:ascii="Tw Cen MT" w:hAnsi="Tw Cen MT"/>
+          <w:sz w:val="28"/>
+        </w:rPr>
+        <w:t>UniTn</w:t>
+      </w:r>
+      <w:proofErr w:type="spellEnd"/>
       <w:r>
         <w:rPr>
           <w:rFonts w:ascii="Tw Cen MT" w:hAnsi="Tw Cen MT"/>
@@ -12039,7 +13851,23 @@
           <w:rFonts w:ascii="Tw Cen MT" w:hAnsi="Tw Cen MT"/>
           <w:sz w:val="28"/>
         </w:rPr>
-        <w:t xml:space="preserve"> il sistema gli mostrerà quale è la sua preferenza al momento tramite l’apposita opzione (cfr </w:t>
+        <w:t xml:space="preserve"> il sistema gli mostrerà quale è la sua preferenza al momento tramite l’apposita opzione (</w:t>
+      </w:r>
+      <w:proofErr w:type="spellStart"/>
+      <w:r>
+        <w:rPr>
+          <w:rFonts w:ascii="Tw Cen MT" w:hAnsi="Tw Cen MT"/>
+          <w:sz w:val="28"/>
+        </w:rPr>
+        <w:t>cfr</w:t>
+      </w:r>
+      <w:proofErr w:type="spellEnd"/>
+      <w:r>
+        <w:rPr>
+          <w:rFonts w:ascii="Tw Cen MT" w:hAnsi="Tw Cen MT"/>
+          <w:sz w:val="28"/>
+        </w:rPr>
+        <w:t xml:space="preserve"> </w:t>
       </w:r>
       <w:r>
         <w:rPr>
@@ -12089,6 +13917,77 @@
           <w:color w:val="833C0B" w:themeColor="accent2" w:themeShade="80"/>
           <w:sz w:val="28"/>
         </w:rPr>
+        <w:t xml:space="preserve">Interfaccia richiesta </w:t>
+      </w:r>
+      <w:r>
+        <w:rPr>
+          <w:rFonts w:ascii="Tw Cen MT" w:hAnsi="Tw Cen MT"/>
+          <w:b/>
+          <w:bCs/>
+          <w:color w:val="833C0B" w:themeColor="accent2" w:themeShade="80"/>
+          <w:sz w:val="28"/>
+        </w:rPr>
+        <w:t>–</w:t>
+      </w:r>
+      <w:r>
+        <w:rPr>
+          <w:rFonts w:ascii="Tw Cen MT" w:hAnsi="Tw Cen MT"/>
+          <w:b/>
+          <w:bCs/>
+          <w:color w:val="833C0B" w:themeColor="accent2" w:themeShade="80"/>
+          <w:sz w:val="28"/>
+        </w:rPr>
+        <w:t xml:space="preserve"> Accesso Impostazioni</w:t>
+      </w:r>
+      <w:r>
+        <w:rPr>
+          <w:rFonts w:ascii="Tw Cen MT" w:hAnsi="Tw Cen MT"/>
+          <w:sz w:val="28"/>
+        </w:rPr>
+        <w:t xml:space="preserve">: </w:t>
+      </w:r>
+      <w:r>
+        <w:rPr>
+          <w:rFonts w:ascii="Tw Cen MT" w:hAnsi="Tw Cen MT"/>
+          <w:sz w:val="28"/>
+        </w:rPr>
+        <w:t>Segnala che l’utente ha effettuato l’accesso alla sezione Impostazioni. È l’input per tutto l’iter che porterà poi all’interfaccia “ritorno preferenza” precedentemente illustrata.</w:t>
+      </w:r>
+    </w:p>
+    <w:p>
+      <w:pPr>
+        <w:jc w:val="left"/>
+        <w:rPr>
+          <w:rFonts w:ascii="Tw Cen MT" w:hAnsi="Tw Cen MT"/>
+          <w:sz w:val="28"/>
+        </w:rPr>
+      </w:pPr>
+    </w:p>
+    <w:p>
+      <w:pPr>
+        <w:jc w:val="left"/>
+        <w:rPr>
+          <w:rFonts w:ascii="Tw Cen MT" w:hAnsi="Tw Cen MT"/>
+          <w:sz w:val="28"/>
+        </w:rPr>
+      </w:pPr>
+    </w:p>
+    <w:p>
+      <w:pPr>
+        <w:jc w:val="left"/>
+        <w:rPr>
+          <w:rFonts w:ascii="Tw Cen MT" w:hAnsi="Tw Cen MT"/>
+          <w:sz w:val="28"/>
+        </w:rPr>
+      </w:pPr>
+      <w:r>
+        <w:rPr>
+          <w:rFonts w:ascii="Tw Cen MT" w:hAnsi="Tw Cen MT"/>
+          <w:b/>
+          <w:bCs/>
+          <w:color w:val="833C0B" w:themeColor="accent2" w:themeShade="80"/>
+          <w:sz w:val="28"/>
+        </w:rPr>
         <w:t>Interfaccia Fornita – email</w:t>
       </w:r>
       <w:r>
@@ -12096,7 +13995,23 @@
           <w:rFonts w:ascii="Tw Cen MT" w:hAnsi="Tw Cen MT"/>
           <w:sz w:val="28"/>
         </w:rPr>
-        <w:t>: il componente fornisce l’email immessa dall’utente al componente di Gestione Credenziali. Necessario affinchè possa essere effettuato il login.</w:t>
+        <w:t xml:space="preserve">: il componente fornisce l’email immessa dall’utente al componente di Gestione Credenziali. Necessario </w:t>
+      </w:r>
+      <w:proofErr w:type="spellStart"/>
+      <w:r>
+        <w:rPr>
+          <w:rFonts w:ascii="Tw Cen MT" w:hAnsi="Tw Cen MT"/>
+          <w:sz w:val="28"/>
+        </w:rPr>
+        <w:t>affinchè</w:t>
+      </w:r>
+      <w:proofErr w:type="spellEnd"/>
+      <w:r>
+        <w:rPr>
+          <w:rFonts w:ascii="Tw Cen MT" w:hAnsi="Tw Cen MT"/>
+          <w:sz w:val="28"/>
+        </w:rPr>
+        <w:t xml:space="preserve"> possa essere effettuato il login.</w:t>
       </w:r>
     </w:p>
     <w:p>
@@ -12131,7 +14046,23 @@
           <w:rFonts w:ascii="Tw Cen MT" w:hAnsi="Tw Cen MT"/>
           <w:sz w:val="28"/>
         </w:rPr>
-        <w:t>: il componente fornisce la password immessa dall’utente al componente di Gestione Credenziali. Necessario affinchè possa essere effettuato il login.</w:t>
+        <w:t xml:space="preserve">: il componente fornisce la password immessa dall’utente al componente di Gestione Credenziali. Necessario </w:t>
+      </w:r>
+      <w:proofErr w:type="spellStart"/>
+      <w:r>
+        <w:rPr>
+          <w:rFonts w:ascii="Tw Cen MT" w:hAnsi="Tw Cen MT"/>
+          <w:sz w:val="28"/>
+        </w:rPr>
+        <w:t>affinchè</w:t>
+      </w:r>
+      <w:proofErr w:type="spellEnd"/>
+      <w:r>
+        <w:rPr>
+          <w:rFonts w:ascii="Tw Cen MT" w:hAnsi="Tw Cen MT"/>
+          <w:sz w:val="28"/>
+        </w:rPr>
+        <w:t xml:space="preserve"> possa essere effettuato il login.</w:t>
       </w:r>
     </w:p>
     <w:p>
@@ -12159,33 +14090,9 @@
           <w:color w:val="833C0B" w:themeColor="accent2" w:themeShade="80"/>
           <w:sz w:val="28"/>
         </w:rPr>
-        <w:t>Interfaccia Fornita – logout</w:t>
-      </w:r>
-      <w:r>
-        <w:rPr>
-          <w:rFonts w:ascii="Tw Cen MT" w:hAnsi="Tw Cen MT"/>
-          <w:sz w:val="28"/>
-        </w:rPr>
-        <w:t>: il componente comunica alla Gestione Credenziali l’intenzione dell’utente di effettuare il logout.</w:t>
-      </w:r>
-    </w:p>
-    <w:p>
-      <w:pPr>
-        <w:jc w:val="left"/>
-        <w:rPr>
-          <w:rFonts w:ascii="Tw Cen MT" w:hAnsi="Tw Cen MT"/>
-          <w:sz w:val="28"/>
-        </w:rPr>
-      </w:pPr>
-    </w:p>
-    <w:p>
-      <w:pPr>
-        <w:jc w:val="left"/>
-        <w:rPr>
-          <w:rFonts w:ascii="Tw Cen MT" w:hAnsi="Tw Cen MT"/>
-          <w:sz w:val="28"/>
-        </w:rPr>
-      </w:pPr>
+        <w:t xml:space="preserve">Interfaccia Fornita – </w:t>
+      </w:r>
+      <w:proofErr w:type="spellStart"/>
       <w:r>
         <w:rPr>
           <w:rFonts w:ascii="Tw Cen MT" w:hAnsi="Tw Cen MT"/>
@@ -12194,6 +14101,59 @@
           <w:color w:val="833C0B" w:themeColor="accent2" w:themeShade="80"/>
           <w:sz w:val="28"/>
         </w:rPr>
+        <w:t>logout</w:t>
+      </w:r>
+      <w:proofErr w:type="spellEnd"/>
+      <w:r>
+        <w:rPr>
+          <w:rFonts w:ascii="Tw Cen MT" w:hAnsi="Tw Cen MT"/>
+          <w:sz w:val="28"/>
+        </w:rPr>
+        <w:t xml:space="preserve">: il componente comunica alla Gestione Credenziali l’intenzione dell’utente di effettuare il </w:t>
+      </w:r>
+      <w:proofErr w:type="spellStart"/>
+      <w:r>
+        <w:rPr>
+          <w:rFonts w:ascii="Tw Cen MT" w:hAnsi="Tw Cen MT"/>
+          <w:sz w:val="28"/>
+        </w:rPr>
+        <w:t>logout</w:t>
+      </w:r>
+      <w:proofErr w:type="spellEnd"/>
+      <w:r>
+        <w:rPr>
+          <w:rFonts w:ascii="Tw Cen MT" w:hAnsi="Tw Cen MT"/>
+          <w:sz w:val="28"/>
+        </w:rPr>
+        <w:t>.</w:t>
+      </w:r>
+    </w:p>
+    <w:p>
+      <w:pPr>
+        <w:jc w:val="left"/>
+        <w:rPr>
+          <w:rFonts w:ascii="Tw Cen MT" w:hAnsi="Tw Cen MT"/>
+          <w:sz w:val="28"/>
+        </w:rPr>
+      </w:pPr>
+    </w:p>
+    <w:p>
+      <w:pPr>
+        <w:jc w:val="left"/>
+        <w:rPr>
+          <w:rFonts w:ascii="Tw Cen MT" w:hAnsi="Tw Cen MT"/>
+          <w:sz w:val="28"/>
+        </w:rPr>
+      </w:pPr>
+      <w:r>
+        <w:rPr>
+          <w:rFonts w:ascii="Tw Cen MT" w:hAnsi="Tw Cen MT"/>
+          <w:b/>
+          <w:bCs/>
+          <w:color w:val="833C0B" w:themeColor="accent2" w:themeShade="80"/>
+          <w:sz w:val="28"/>
+        </w:rPr>
+        <w:lastRenderedPageBreak/>
         <w:t>Interfaccia richiesta – autenticazione</w:t>
       </w:r>
       <w:r>
@@ -12267,33 +14227,9 @@
           <w:color w:val="833C0B" w:themeColor="accent2" w:themeShade="80"/>
           <w:sz w:val="28"/>
         </w:rPr>
-        <w:t>ia richiesta – risposta logout</w:t>
-      </w:r>
-      <w:r>
-        <w:rPr>
-          <w:rFonts w:ascii="Tw Cen MT" w:hAnsi="Tw Cen MT"/>
-          <w:sz w:val="28"/>
-        </w:rPr>
-        <w:t>: il componente riceve dalla Gestione Credenziali la risposta al riguardo della richiesta di logout, ovvero se è stata effettuata oppure se c’è stato un errore.</w:t>
-      </w:r>
-    </w:p>
-    <w:p>
-      <w:pPr>
-        <w:jc w:val="left"/>
-        <w:rPr>
-          <w:rFonts w:ascii="Tw Cen MT" w:hAnsi="Tw Cen MT"/>
-          <w:sz w:val="28"/>
-        </w:rPr>
-      </w:pPr>
-    </w:p>
-    <w:p>
-      <w:pPr>
-        <w:jc w:val="left"/>
-        <w:rPr>
-          <w:rFonts w:ascii="Tw Cen MT" w:hAnsi="Tw Cen MT"/>
-          <w:sz w:val="28"/>
-        </w:rPr>
-      </w:pPr>
+        <w:t xml:space="preserve">ia richiesta – risposta </w:t>
+      </w:r>
+      <w:proofErr w:type="spellStart"/>
       <w:r>
         <w:rPr>
           <w:rFonts w:ascii="Tw Cen MT" w:hAnsi="Tw Cen MT"/>
@@ -12302,6 +14238,58 @@
           <w:color w:val="833C0B" w:themeColor="accent2" w:themeShade="80"/>
           <w:sz w:val="28"/>
         </w:rPr>
+        <w:t>logout</w:t>
+      </w:r>
+      <w:proofErr w:type="spellEnd"/>
+      <w:r>
+        <w:rPr>
+          <w:rFonts w:ascii="Tw Cen MT" w:hAnsi="Tw Cen MT"/>
+          <w:sz w:val="28"/>
+        </w:rPr>
+        <w:t xml:space="preserve">: il componente riceve dalla Gestione Credenziali la risposta al riguardo della richiesta di </w:t>
+      </w:r>
+      <w:proofErr w:type="spellStart"/>
+      <w:r>
+        <w:rPr>
+          <w:rFonts w:ascii="Tw Cen MT" w:hAnsi="Tw Cen MT"/>
+          <w:sz w:val="28"/>
+        </w:rPr>
+        <w:t>logout</w:t>
+      </w:r>
+      <w:proofErr w:type="spellEnd"/>
+      <w:r>
+        <w:rPr>
+          <w:rFonts w:ascii="Tw Cen MT" w:hAnsi="Tw Cen MT"/>
+          <w:sz w:val="28"/>
+        </w:rPr>
+        <w:t>, ovvero se è stata effettuata oppure se c’è stato un errore.</w:t>
+      </w:r>
+    </w:p>
+    <w:p>
+      <w:pPr>
+        <w:jc w:val="left"/>
+        <w:rPr>
+          <w:rFonts w:ascii="Tw Cen MT" w:hAnsi="Tw Cen MT"/>
+          <w:sz w:val="28"/>
+        </w:rPr>
+      </w:pPr>
+    </w:p>
+    <w:p>
+      <w:pPr>
+        <w:jc w:val="left"/>
+        <w:rPr>
+          <w:rFonts w:ascii="Tw Cen MT" w:hAnsi="Tw Cen MT"/>
+          <w:sz w:val="28"/>
+        </w:rPr>
+      </w:pPr>
+      <w:r>
+        <w:rPr>
+          <w:rFonts w:ascii="Tw Cen MT" w:hAnsi="Tw Cen MT"/>
+          <w:b/>
+          <w:bCs/>
+          <w:color w:val="833C0B" w:themeColor="accent2" w:themeShade="80"/>
+          <w:sz w:val="28"/>
+        </w:rPr>
         <w:t xml:space="preserve">Interfaccia fornita – </w:t>
       </w:r>
       <w:r>
@@ -12555,7 +14543,23 @@
           <w:rFonts w:ascii="Tw Cen MT" w:hAnsi="Tw Cen MT"/>
           <w:sz w:val="28"/>
         </w:rPr>
-        <w:t xml:space="preserve"> il componente comunica a Gestione Chat se l’utente ha effettuato l’accesso con credenziali UniTn oppure no. </w:t>
+        <w:t xml:space="preserve"> il componente comunica a Gestione Chat se l’utente ha effettuato l’accesso con credenziali </w:t>
+      </w:r>
+      <w:proofErr w:type="spellStart"/>
+      <w:r>
+        <w:rPr>
+          <w:rFonts w:ascii="Tw Cen MT" w:hAnsi="Tw Cen MT"/>
+          <w:sz w:val="28"/>
+        </w:rPr>
+        <w:t>UniTn</w:t>
+      </w:r>
+      <w:proofErr w:type="spellEnd"/>
+      <w:r>
+        <w:rPr>
+          <w:rFonts w:ascii="Tw Cen MT" w:hAnsi="Tw Cen MT"/>
+          <w:sz w:val="28"/>
+        </w:rPr>
+        <w:t xml:space="preserve"> oppure no. </w:t>
       </w:r>
     </w:p>
     <w:p>
@@ -12648,7 +14652,23 @@
           <w:rFonts w:ascii="Tw Cen MT" w:hAnsi="Tw Cen MT"/>
           <w:sz w:val="28"/>
         </w:rPr>
-        <w:t>: L’interfaccia richiede alla componente Gestione Mappe di fornirgli la mappa richiesta, interfacciandosi con il sistema esterno Google Maps.</w:t>
+        <w:t xml:space="preserve">: L’interfaccia richiede alla componente Gestione Mappe di fornirgli la mappa richiesta, interfacciandosi con il sistema esterno Google </w:t>
+      </w:r>
+      <w:proofErr w:type="spellStart"/>
+      <w:r>
+        <w:rPr>
+          <w:rFonts w:ascii="Tw Cen MT" w:hAnsi="Tw Cen MT"/>
+          <w:sz w:val="28"/>
+        </w:rPr>
+        <w:t>Maps</w:t>
+      </w:r>
+      <w:proofErr w:type="spellEnd"/>
+      <w:r>
+        <w:rPr>
+          <w:rFonts w:ascii="Tw Cen MT" w:hAnsi="Tw Cen MT"/>
+          <w:sz w:val="28"/>
+        </w:rPr>
+        <w:t>.</w:t>
       </w:r>
     </w:p>
     <w:p>
@@ -12703,7 +14723,23 @@
           <w:rFonts w:ascii="Tw Cen MT" w:hAnsi="Tw Cen MT"/>
           <w:sz w:val="28"/>
         </w:rPr>
-        <w:t>: il componente ottiene da Gestione Mappe la mappa richiesta e la mostra nella sezione contatti (cfr RF14).</w:t>
+        <w:t>: il componente ottiene da Gestione Mappe la mappa richiesta e la mostra nella sezione contatti (</w:t>
+      </w:r>
+      <w:proofErr w:type="spellStart"/>
+      <w:r>
+        <w:rPr>
+          <w:rFonts w:ascii="Tw Cen MT" w:hAnsi="Tw Cen MT"/>
+          <w:sz w:val="28"/>
+        </w:rPr>
+        <w:t>cfr</w:t>
+      </w:r>
+      <w:proofErr w:type="spellEnd"/>
+      <w:r>
+        <w:rPr>
+          <w:rFonts w:ascii="Tw Cen MT" w:hAnsi="Tw Cen MT"/>
+          <w:sz w:val="28"/>
+        </w:rPr>
+        <w:t xml:space="preserve"> RF14).</w:t>
       </w:r>
     </w:p>
     <w:p>
@@ -12740,6 +14776,7 @@
           <w:sz w:val="32"/>
           <w:szCs w:val="24"/>
         </w:rPr>
+        <w:lastRenderedPageBreak/>
         <w:t>5</w:t>
       </w:r>
       <w:r>
@@ -12861,34 +14898,9 @@
           <w:color w:val="833C0B" w:themeColor="accent2" w:themeShade="80"/>
           <w:sz w:val="28"/>
         </w:rPr>
-        <w:lastRenderedPageBreak/>
-        <w:t>Interfaccia richiesta – richiesta logout</w:t>
-      </w:r>
-      <w:r>
-        <w:rPr>
-          <w:rFonts w:ascii="Tw Cen MT" w:hAnsi="Tw Cen MT"/>
-          <w:sz w:val="28"/>
-        </w:rPr>
-        <w:t>: il componente ottiene la richiesta di logout effettuata dall’utente dal componente Interfaccia Utente.</w:t>
-      </w:r>
-    </w:p>
-    <w:p>
-      <w:pPr>
-        <w:jc w:val="left"/>
-        <w:rPr>
-          <w:rFonts w:ascii="Tw Cen MT" w:hAnsi="Tw Cen MT"/>
-          <w:sz w:val="28"/>
-        </w:rPr>
-      </w:pPr>
-    </w:p>
-    <w:p>
-      <w:pPr>
-        <w:jc w:val="left"/>
-        <w:rPr>
-          <w:rFonts w:ascii="Tw Cen MT" w:hAnsi="Tw Cen MT"/>
-          <w:sz w:val="28"/>
-        </w:rPr>
-      </w:pPr>
+        <w:t xml:space="preserve">Interfaccia richiesta – richiesta </w:t>
+      </w:r>
+      <w:proofErr w:type="spellStart"/>
       <w:r>
         <w:rPr>
           <w:rFonts w:ascii="Tw Cen MT" w:hAnsi="Tw Cen MT"/>
@@ -12897,6 +14909,58 @@
           <w:color w:val="833C0B" w:themeColor="accent2" w:themeShade="80"/>
           <w:sz w:val="28"/>
         </w:rPr>
+        <w:t>logout</w:t>
+      </w:r>
+      <w:proofErr w:type="spellEnd"/>
+      <w:r>
+        <w:rPr>
+          <w:rFonts w:ascii="Tw Cen MT" w:hAnsi="Tw Cen MT"/>
+          <w:sz w:val="28"/>
+        </w:rPr>
+        <w:t xml:space="preserve">: il componente ottiene la richiesta di </w:t>
+      </w:r>
+      <w:proofErr w:type="spellStart"/>
+      <w:r>
+        <w:rPr>
+          <w:rFonts w:ascii="Tw Cen MT" w:hAnsi="Tw Cen MT"/>
+          <w:sz w:val="28"/>
+        </w:rPr>
+        <w:t>logout</w:t>
+      </w:r>
+      <w:proofErr w:type="spellEnd"/>
+      <w:r>
+        <w:rPr>
+          <w:rFonts w:ascii="Tw Cen MT" w:hAnsi="Tw Cen MT"/>
+          <w:sz w:val="28"/>
+        </w:rPr>
+        <w:t xml:space="preserve"> effettuata dall’utente dal componente Interfaccia Utente.</w:t>
+      </w:r>
+    </w:p>
+    <w:p>
+      <w:pPr>
+        <w:jc w:val="left"/>
+        <w:rPr>
+          <w:rFonts w:ascii="Tw Cen MT" w:hAnsi="Tw Cen MT"/>
+          <w:sz w:val="28"/>
+        </w:rPr>
+      </w:pPr>
+    </w:p>
+    <w:p>
+      <w:pPr>
+        <w:jc w:val="left"/>
+        <w:rPr>
+          <w:rFonts w:ascii="Tw Cen MT" w:hAnsi="Tw Cen MT"/>
+          <w:sz w:val="28"/>
+        </w:rPr>
+      </w:pPr>
+      <w:r>
+        <w:rPr>
+          <w:rFonts w:ascii="Tw Cen MT" w:hAnsi="Tw Cen MT"/>
+          <w:b/>
+          <w:bCs/>
+          <w:color w:val="833C0B" w:themeColor="accent2" w:themeShade="80"/>
+          <w:sz w:val="28"/>
+        </w:rPr>
         <w:t>Interfaccia fornita – autenticazione</w:t>
       </w:r>
       <w:r>
@@ -12942,33 +15006,9 @@
           <w:color w:val="833C0B" w:themeColor="accent2" w:themeShade="80"/>
           <w:sz w:val="28"/>
         </w:rPr>
-        <w:t>rnita – risposta logout</w:t>
-      </w:r>
-      <w:r>
-        <w:rPr>
-          <w:rFonts w:ascii="Tw Cen MT" w:hAnsi="Tw Cen MT"/>
-          <w:sz w:val="28"/>
-        </w:rPr>
-        <w:t>: il componente ritorna all’interfaccia utente la risposta alla richiesta di logout effettuata dall’utente, sia essa un errore o una convalida.</w:t>
-      </w:r>
-    </w:p>
-    <w:p>
-      <w:pPr>
-        <w:jc w:val="left"/>
-        <w:rPr>
-          <w:rFonts w:ascii="Tw Cen MT" w:hAnsi="Tw Cen MT"/>
-          <w:sz w:val="28"/>
-        </w:rPr>
-      </w:pPr>
-    </w:p>
-    <w:p>
-      <w:pPr>
-        <w:jc w:val="left"/>
-        <w:rPr>
-          <w:rFonts w:ascii="Tw Cen MT" w:hAnsi="Tw Cen MT"/>
-          <w:sz w:val="28"/>
-        </w:rPr>
-      </w:pPr>
+        <w:t xml:space="preserve">rnita – risposta </w:t>
+      </w:r>
+      <w:proofErr w:type="spellStart"/>
       <w:r>
         <w:rPr>
           <w:rFonts w:ascii="Tw Cen MT" w:hAnsi="Tw Cen MT"/>
@@ -12977,6 +15017,58 @@
           <w:color w:val="833C0B" w:themeColor="accent2" w:themeShade="80"/>
           <w:sz w:val="28"/>
         </w:rPr>
+        <w:t>logout</w:t>
+      </w:r>
+      <w:proofErr w:type="spellEnd"/>
+      <w:r>
+        <w:rPr>
+          <w:rFonts w:ascii="Tw Cen MT" w:hAnsi="Tw Cen MT"/>
+          <w:sz w:val="28"/>
+        </w:rPr>
+        <w:t xml:space="preserve">: il componente ritorna all’interfaccia utente la risposta alla richiesta di </w:t>
+      </w:r>
+      <w:proofErr w:type="spellStart"/>
+      <w:r>
+        <w:rPr>
+          <w:rFonts w:ascii="Tw Cen MT" w:hAnsi="Tw Cen MT"/>
+          <w:sz w:val="28"/>
+        </w:rPr>
+        <w:t>logout</w:t>
+      </w:r>
+      <w:proofErr w:type="spellEnd"/>
+      <w:r>
+        <w:rPr>
+          <w:rFonts w:ascii="Tw Cen MT" w:hAnsi="Tw Cen MT"/>
+          <w:sz w:val="28"/>
+        </w:rPr>
+        <w:t xml:space="preserve"> effettuata dall’utente, sia essa un errore o una convalida.</w:t>
+      </w:r>
+    </w:p>
+    <w:p>
+      <w:pPr>
+        <w:jc w:val="left"/>
+        <w:rPr>
+          <w:rFonts w:ascii="Tw Cen MT" w:hAnsi="Tw Cen MT"/>
+          <w:sz w:val="28"/>
+        </w:rPr>
+      </w:pPr>
+    </w:p>
+    <w:p>
+      <w:pPr>
+        <w:jc w:val="left"/>
+        <w:rPr>
+          <w:rFonts w:ascii="Tw Cen MT" w:hAnsi="Tw Cen MT"/>
+          <w:sz w:val="28"/>
+        </w:rPr>
+      </w:pPr>
+      <w:r>
+        <w:rPr>
+          <w:rFonts w:ascii="Tw Cen MT" w:hAnsi="Tw Cen MT"/>
+          <w:b/>
+          <w:bCs/>
+          <w:color w:val="833C0B" w:themeColor="accent2" w:themeShade="80"/>
+          <w:sz w:val="28"/>
+        </w:rPr>
         <w:t>Interfaccia fornita – email</w:t>
       </w:r>
       <w:r>
@@ -12991,8 +15083,17 @@
           <w:rFonts w:ascii="Tw Cen MT" w:hAnsi="Tw Cen MT"/>
           <w:sz w:val="28"/>
         </w:rPr>
-        <w:t>ornisce al sistema esterno UniTn</w:t>
-      </w:r>
+        <w:t xml:space="preserve">ornisce al sistema esterno </w:t>
+      </w:r>
+      <w:proofErr w:type="spellStart"/>
+      <w:r>
+        <w:rPr>
+          <w:rFonts w:ascii="Tw Cen MT" w:hAnsi="Tw Cen MT"/>
+          <w:sz w:val="28"/>
+        </w:rPr>
+        <w:t>UniTn</w:t>
+      </w:r>
+      <w:proofErr w:type="spellEnd"/>
       <w:r>
         <w:rPr>
           <w:rFonts w:ascii="Tw Cen MT" w:hAnsi="Tw Cen MT"/>
@@ -13040,7 +15141,15 @@
           <w:rFonts w:ascii="Tw Cen MT" w:hAnsi="Tw Cen MT"/>
           <w:sz w:val="28"/>
         </w:rPr>
-        <w:t>te fornisce al sistema esterno U</w:t>
+        <w:t xml:space="preserve">te fornisce al sistema esterno </w:t>
+      </w:r>
+      <w:proofErr w:type="spellStart"/>
+      <w:r>
+        <w:rPr>
+          <w:rFonts w:ascii="Tw Cen MT" w:hAnsi="Tw Cen MT"/>
+          <w:sz w:val="28"/>
+        </w:rPr>
+        <w:t>U</w:t>
       </w:r>
       <w:r>
         <w:rPr>
@@ -13056,6 +15165,7 @@
         </w:rPr>
         <w:t>Tn</w:t>
       </w:r>
+      <w:proofErr w:type="spellEnd"/>
       <w:r>
         <w:rPr>
           <w:rFonts w:ascii="Tw Cen MT" w:hAnsi="Tw Cen MT"/>
@@ -13089,8 +15199,20 @@
           <w:color w:val="833C0B" w:themeColor="accent2" w:themeShade="80"/>
           <w:sz w:val="28"/>
         </w:rPr>
-        <w:t>Interfaccia fornita – richiesta logout</w:t>
-      </w:r>
+        <w:t xml:space="preserve">Interfaccia fornita – richiesta </w:t>
+      </w:r>
+      <w:proofErr w:type="spellStart"/>
+      <w:r>
+        <w:rPr>
+          <w:rFonts w:ascii="Tw Cen MT" w:hAnsi="Tw Cen MT"/>
+          <w:b/>
+          <w:bCs/>
+          <w:color w:val="833C0B" w:themeColor="accent2" w:themeShade="80"/>
+          <w:sz w:val="28"/>
+        </w:rPr>
+        <w:t>logout</w:t>
+      </w:r>
+      <w:proofErr w:type="spellEnd"/>
       <w:r>
         <w:rPr>
           <w:rFonts w:ascii="Tw Cen MT" w:hAnsi="Tw Cen MT"/>
@@ -13103,7 +15225,15 @@
           <w:rFonts w:ascii="Tw Cen MT" w:hAnsi="Tw Cen MT"/>
           <w:sz w:val="28"/>
         </w:rPr>
-        <w:t>te fornisce al sistema esterno U</w:t>
+        <w:t xml:space="preserve">te fornisce al sistema esterno </w:t>
+      </w:r>
+      <w:proofErr w:type="spellStart"/>
+      <w:r>
+        <w:rPr>
+          <w:rFonts w:ascii="Tw Cen MT" w:hAnsi="Tw Cen MT"/>
+          <w:sz w:val="28"/>
+        </w:rPr>
+        <w:t>U</w:t>
       </w:r>
       <w:r>
         <w:rPr>
@@ -13119,6 +15249,7 @@
         </w:rPr>
         <w:t>Tn</w:t>
       </w:r>
+      <w:proofErr w:type="spellEnd"/>
       <w:r>
         <w:rPr>
           <w:rFonts w:ascii="Tw Cen MT" w:hAnsi="Tw Cen MT"/>
@@ -13131,7 +15262,23 @@
           <w:rFonts w:ascii="Tw Cen MT" w:hAnsi="Tw Cen MT"/>
           <w:sz w:val="28"/>
         </w:rPr>
-        <w:t>la richiesta di logout effettuata dall’utente e recatagli dall’Interfaccia utente.</w:t>
+        <w:t xml:space="preserve">la richiesta di </w:t>
+      </w:r>
+      <w:proofErr w:type="spellStart"/>
+      <w:r>
+        <w:rPr>
+          <w:rFonts w:ascii="Tw Cen MT" w:hAnsi="Tw Cen MT"/>
+          <w:sz w:val="28"/>
+        </w:rPr>
+        <w:t>logout</w:t>
+      </w:r>
+      <w:proofErr w:type="spellEnd"/>
+      <w:r>
+        <w:rPr>
+          <w:rFonts w:ascii="Tw Cen MT" w:hAnsi="Tw Cen MT"/>
+          <w:sz w:val="28"/>
+        </w:rPr>
+        <w:t xml:space="preserve"> effettuata dall’utente e recatagli dall’Interfaccia utente.</w:t>
       </w:r>
     </w:p>
     <w:p>
@@ -13168,6 +15315,7 @@
         </w:rPr>
         <w:t xml:space="preserve">: il componente riceve dal sistema esterno </w:t>
       </w:r>
+      <w:proofErr w:type="spellStart"/>
       <w:r>
         <w:rPr>
           <w:rFonts w:ascii="Tw Cen MT" w:hAnsi="Tw Cen MT"/>
@@ -13189,6 +15337,7 @@
         </w:rPr>
         <w:t>Tn</w:t>
       </w:r>
+      <w:proofErr w:type="spellEnd"/>
       <w:r>
         <w:rPr>
           <w:rFonts w:ascii="Tw Cen MT" w:hAnsi="Tw Cen MT"/>
@@ -13232,14 +15381,34 @@
           <w:color w:val="833C0B" w:themeColor="accent2" w:themeShade="80"/>
           <w:sz w:val="28"/>
         </w:rPr>
-        <w:t xml:space="preserve"> richiesta – risposta logout</w:t>
-      </w:r>
-      <w:r>
-        <w:rPr>
-          <w:rFonts w:ascii="Tw Cen MT" w:hAnsi="Tw Cen MT"/>
-          <w:sz w:val="28"/>
-        </w:rPr>
-        <w:t>: il componente riceve dal sistema esterno Uni</w:t>
+        <w:t xml:space="preserve"> richiesta – risposta </w:t>
+      </w:r>
+      <w:proofErr w:type="spellStart"/>
+      <w:r>
+        <w:rPr>
+          <w:rFonts w:ascii="Tw Cen MT" w:hAnsi="Tw Cen MT"/>
+          <w:b/>
+          <w:bCs/>
+          <w:color w:val="833C0B" w:themeColor="accent2" w:themeShade="80"/>
+          <w:sz w:val="28"/>
+        </w:rPr>
+        <w:t>logout</w:t>
+      </w:r>
+      <w:proofErr w:type="spellEnd"/>
+      <w:r>
+        <w:rPr>
+          <w:rFonts w:ascii="Tw Cen MT" w:hAnsi="Tw Cen MT"/>
+          <w:sz w:val="28"/>
+        </w:rPr>
+        <w:t xml:space="preserve">: il componente riceve dal sistema esterno </w:t>
+      </w:r>
+      <w:proofErr w:type="spellStart"/>
+      <w:r>
+        <w:rPr>
+          <w:rFonts w:ascii="Tw Cen MT" w:hAnsi="Tw Cen MT"/>
+          <w:sz w:val="28"/>
+        </w:rPr>
+        <w:t>Uni</w:t>
       </w:r>
       <w:r>
         <w:rPr>
@@ -13248,12 +15417,29 @@
         </w:rPr>
         <w:t>TN</w:t>
       </w:r>
-      <w:r>
-        <w:rPr>
-          <w:rFonts w:ascii="Tw Cen MT" w:hAnsi="Tw Cen MT"/>
-          <w:sz w:val="28"/>
-        </w:rPr>
-        <w:t xml:space="preserve"> la risposta alla richiesta di logout effettu</w:t>
+      <w:proofErr w:type="spellEnd"/>
+      <w:r>
+        <w:rPr>
+          <w:rFonts w:ascii="Tw Cen MT" w:hAnsi="Tw Cen MT"/>
+          <w:sz w:val="28"/>
+        </w:rPr>
+        <w:t xml:space="preserve"> la risposta alla richiesta di </w:t>
+      </w:r>
+      <w:proofErr w:type="spellStart"/>
+      <w:r>
+        <w:rPr>
+          <w:rFonts w:ascii="Tw Cen MT" w:hAnsi="Tw Cen MT"/>
+          <w:sz w:val="28"/>
+        </w:rPr>
+        <w:t>logout</w:t>
+      </w:r>
+      <w:proofErr w:type="spellEnd"/>
+      <w:r>
+        <w:rPr>
+          <w:rFonts w:ascii="Tw Cen MT" w:hAnsi="Tw Cen MT"/>
+          <w:sz w:val="28"/>
+        </w:rPr>
+        <w:t xml:space="preserve"> effettu</w:t>
       </w:r>
       <w:r>
         <w:rPr>
@@ -13405,6 +15591,7 @@
           <w:color w:val="833C0B" w:themeColor="accent2" w:themeShade="80"/>
           <w:sz w:val="28"/>
         </w:rPr>
+        <w:lastRenderedPageBreak/>
         <w:t>Interfaccia richiesta – domanda posta</w:t>
       </w:r>
       <w:r>
@@ -13471,7 +15658,23 @@
           <w:rFonts w:ascii="Tw Cen MT" w:hAnsi="Tw Cen MT"/>
           <w:sz w:val="28"/>
         </w:rPr>
-        <w:t>on credenziali UniTn oppure no. Su di essa il componente</w:t>
+        <w:t xml:space="preserve">on credenziali </w:t>
+      </w:r>
+      <w:proofErr w:type="spellStart"/>
+      <w:r>
+        <w:rPr>
+          <w:rFonts w:ascii="Tw Cen MT" w:hAnsi="Tw Cen MT"/>
+          <w:sz w:val="28"/>
+        </w:rPr>
+        <w:t>UniTn</w:t>
+      </w:r>
+      <w:proofErr w:type="spellEnd"/>
+      <w:r>
+        <w:rPr>
+          <w:rFonts w:ascii="Tw Cen MT" w:hAnsi="Tw Cen MT"/>
+          <w:sz w:val="28"/>
+        </w:rPr>
+        <w:t xml:space="preserve"> oppure no. Su di essa il componente</w:t>
       </w:r>
       <w:r>
         <w:rPr>
@@ -13509,7 +15712,6 @@
           <w:color w:val="833C0B" w:themeColor="accent2" w:themeShade="80"/>
           <w:sz w:val="28"/>
         </w:rPr>
-        <w:lastRenderedPageBreak/>
         <w:t>Interfaccia fornita – inoltro richiesta</w:t>
       </w:r>
       <w:r>
@@ -13517,7 +15719,23 @@
           <w:rFonts w:ascii="Tw Cen MT" w:hAnsi="Tw Cen MT"/>
           <w:sz w:val="28"/>
         </w:rPr>
-        <w:t>: il componente propaga alla componente Ricerca Database la domanda di cui l’utente vuole avere risposta, dopo aver verificato che la domanda è riferita a qualcosa che può trovarsi in MongoDB.</w:t>
+        <w:t xml:space="preserve">: il componente propaga alla componente Ricerca Database la domanda di cui l’utente vuole avere risposta, dopo aver verificato che la domanda è riferita a qualcosa che può trovarsi in </w:t>
+      </w:r>
+      <w:proofErr w:type="spellStart"/>
+      <w:r>
+        <w:rPr>
+          <w:rFonts w:ascii="Tw Cen MT" w:hAnsi="Tw Cen MT"/>
+          <w:sz w:val="28"/>
+        </w:rPr>
+        <w:t>MongoDB</w:t>
+      </w:r>
+      <w:proofErr w:type="spellEnd"/>
+      <w:r>
+        <w:rPr>
+          <w:rFonts w:ascii="Tw Cen MT" w:hAnsi="Tw Cen MT"/>
+          <w:sz w:val="28"/>
+        </w:rPr>
+        <w:t>.</w:t>
       </w:r>
     </w:p>
     <w:p>
@@ -13852,7 +16070,23 @@
           <w:rFonts w:ascii="Tw Cen MT" w:hAnsi="Tw Cen MT"/>
           <w:sz w:val="28"/>
         </w:rPr>
-        <w:t>: il componente interroga il sistema esterno MongoDB in base alla</w:t>
+        <w:t xml:space="preserve">: il componente interroga il sistema esterno </w:t>
+      </w:r>
+      <w:proofErr w:type="spellStart"/>
+      <w:r>
+        <w:rPr>
+          <w:rFonts w:ascii="Tw Cen MT" w:hAnsi="Tw Cen MT"/>
+          <w:sz w:val="28"/>
+        </w:rPr>
+        <w:t>MongoDB</w:t>
+      </w:r>
+      <w:proofErr w:type="spellEnd"/>
+      <w:r>
+        <w:rPr>
+          <w:rFonts w:ascii="Tw Cen MT" w:hAnsi="Tw Cen MT"/>
+          <w:sz w:val="28"/>
+        </w:rPr>
+        <w:t xml:space="preserve"> in base alla</w:t>
       </w:r>
       <w:r>
         <w:rPr>
@@ -13894,7 +16128,23 @@
           <w:rFonts w:ascii="Tw Cen MT" w:hAnsi="Tw Cen MT"/>
           <w:sz w:val="28"/>
         </w:rPr>
-        <w:t>: il componente ottiene dal sistema esterno MongoDB la risposta alla domanda effettuata dal componente</w:t>
+        <w:t xml:space="preserve">: il componente ottiene dal sistema esterno </w:t>
+      </w:r>
+      <w:proofErr w:type="spellStart"/>
+      <w:r>
+        <w:rPr>
+          <w:rFonts w:ascii="Tw Cen MT" w:hAnsi="Tw Cen MT"/>
+          <w:sz w:val="28"/>
+        </w:rPr>
+        <w:t>MongoDB</w:t>
+      </w:r>
+      <w:proofErr w:type="spellEnd"/>
+      <w:r>
+        <w:rPr>
+          <w:rFonts w:ascii="Tw Cen MT" w:hAnsi="Tw Cen MT"/>
+          <w:sz w:val="28"/>
+        </w:rPr>
+        <w:t xml:space="preserve"> la risposta alla domanda effettuata dal componente</w:t>
       </w:r>
     </w:p>
     <w:p>
@@ -13941,6 +16191,7 @@
           <w:sz w:val="32"/>
           <w:szCs w:val="24"/>
         </w:rPr>
+        <w:lastRenderedPageBreak/>
         <w:t>5</w:t>
       </w:r>
       <w:r>
@@ -14024,6 +16275,15 @@
           <w:sz w:val="28"/>
         </w:rPr>
       </w:pPr>
+    </w:p>
+    <w:p>
+      <w:pPr>
+        <w:jc w:val="left"/>
+        <w:rPr>
+          <w:rFonts w:ascii="Tw Cen MT" w:hAnsi="Tw Cen MT"/>
+          <w:sz w:val="28"/>
+        </w:rPr>
+      </w:pPr>
       <w:r>
         <w:rPr>
           <w:rFonts w:ascii="Tw Cen MT" w:hAnsi="Tw Cen MT"/>
@@ -14081,15 +16341,31 @@
         </w:rPr>
         <w:t>il componente riceve dall’Interfaccia utente la richiesta di ottenere la preferenza mail per un determinato utente.</w:t>
       </w:r>
-    </w:p>
-    <w:p>
-      <w:pPr>
-        <w:jc w:val="left"/>
-        <w:rPr>
-          <w:rFonts w:ascii="Tw Cen MT" w:hAnsi="Tw Cen MT"/>
-          <w:sz w:val="28"/>
-        </w:rPr>
-      </w:pPr>
+      <w:r>
+        <w:rPr>
+          <w:rFonts w:ascii="Tw Cen MT" w:hAnsi="Tw Cen MT"/>
+          <w:sz w:val="28"/>
+        </w:rPr>
+        <w:t xml:space="preserve"> </w:t>
+      </w:r>
+      <w:r>
+        <w:rPr>
+          <w:rFonts w:ascii="Tw Cen MT" w:hAnsi="Tw Cen MT"/>
+          <w:sz w:val="28"/>
+        </w:rPr>
+        <w:t>Attivata dall’interfaccia “Accesso Impostazioni” presente nel componente Interfaccia Utente.</w:t>
+      </w:r>
+    </w:p>
+    <w:p>
+      <w:pPr>
+        <w:jc w:val="left"/>
+        <w:rPr>
+          <w:rFonts w:ascii="Tw Cen MT" w:hAnsi="Tw Cen MT"/>
+          <w:sz w:val="28"/>
+        </w:rPr>
+      </w:pPr>
+      <w:bookmarkStart w:id="1" w:name="_GoBack"/>
+      <w:bookmarkEnd w:id="1"/>
     </w:p>
     <w:p>
       <w:pPr>
@@ -14107,7 +16383,6 @@
           <w:color w:val="833C0B" w:themeColor="accent2" w:themeShade="80"/>
           <w:sz w:val="28"/>
         </w:rPr>
-        <w:lastRenderedPageBreak/>
         <w:t>Interfaccia fornita – risposta</w:t>
       </w:r>
       <w:r>
@@ -14184,7 +16459,23 @@
           <w:rFonts w:ascii="Tw Cen MT" w:hAnsi="Tw Cen MT"/>
           <w:sz w:val="28"/>
         </w:rPr>
-        <w:t>: il componente si interfaccia con il sistema esterno MongoDB per cambiare la preferenza della mail dell’utente che ne ha richiesto la modifica.</w:t>
+        <w:t xml:space="preserve">: il componente si interfaccia con il sistema esterno </w:t>
+      </w:r>
+      <w:proofErr w:type="spellStart"/>
+      <w:r>
+        <w:rPr>
+          <w:rFonts w:ascii="Tw Cen MT" w:hAnsi="Tw Cen MT"/>
+          <w:sz w:val="28"/>
+        </w:rPr>
+        <w:t>MongoDB</w:t>
+      </w:r>
+      <w:proofErr w:type="spellEnd"/>
+      <w:r>
+        <w:rPr>
+          <w:rFonts w:ascii="Tw Cen MT" w:hAnsi="Tw Cen MT"/>
+          <w:sz w:val="28"/>
+        </w:rPr>
+        <w:t xml:space="preserve"> per cambiare la preferenza della mail dell’utente che ne ha richiesto la modifica.</w:t>
       </w:r>
     </w:p>
     <w:p>
@@ -14222,7 +16513,29 @@
           <w:color w:val="833C0B" w:themeColor="accent2" w:themeShade="80"/>
           <w:sz w:val="28"/>
         </w:rPr>
-        <w:t>faccia fornita – request preferenza</w:t>
+        <w:t xml:space="preserve">faccia fornita – </w:t>
+      </w:r>
+      <w:proofErr w:type="spellStart"/>
+      <w:r>
+        <w:rPr>
+          <w:rFonts w:ascii="Tw Cen MT" w:hAnsi="Tw Cen MT"/>
+          <w:b/>
+          <w:bCs/>
+          <w:color w:val="833C0B" w:themeColor="accent2" w:themeShade="80"/>
+          <w:sz w:val="28"/>
+        </w:rPr>
+        <w:t>request</w:t>
+      </w:r>
+      <w:proofErr w:type="spellEnd"/>
+      <w:r>
+        <w:rPr>
+          <w:rFonts w:ascii="Tw Cen MT" w:hAnsi="Tw Cen MT"/>
+          <w:b/>
+          <w:bCs/>
+          <w:color w:val="833C0B" w:themeColor="accent2" w:themeShade="80"/>
+          <w:sz w:val="28"/>
+        </w:rPr>
+        <w:t xml:space="preserve"> preferenza</w:t>
       </w:r>
       <w:r>
         <w:rPr>
@@ -14236,7 +16549,23 @@
           <w:rFonts w:ascii="Tw Cen MT" w:hAnsi="Tw Cen MT"/>
           <w:sz w:val="28"/>
         </w:rPr>
-        <w:t xml:space="preserve"> deve interpellare MongoDB in merito alla preferenza mail di quello specifico utente.</w:t>
+        <w:t xml:space="preserve"> deve interpellare </w:t>
+      </w:r>
+      <w:proofErr w:type="spellStart"/>
+      <w:r>
+        <w:rPr>
+          <w:rFonts w:ascii="Tw Cen MT" w:hAnsi="Tw Cen MT"/>
+          <w:sz w:val="28"/>
+        </w:rPr>
+        <w:t>MongoDB</w:t>
+      </w:r>
+      <w:proofErr w:type="spellEnd"/>
+      <w:r>
+        <w:rPr>
+          <w:rFonts w:ascii="Tw Cen MT" w:hAnsi="Tw Cen MT"/>
+          <w:sz w:val="28"/>
+        </w:rPr>
+        <w:t xml:space="preserve"> in merito alla preferenza mail di quello specifico utente.</w:t>
       </w:r>
     </w:p>
     <w:p>
@@ -14281,7 +16610,23 @@
           <w:rFonts w:ascii="Tw Cen MT" w:hAnsi="Tw Cen MT"/>
           <w:sz w:val="28"/>
         </w:rPr>
-        <w:t xml:space="preserve">: il sistema esterno MongoDB comunica al componente </w:t>
+        <w:t xml:space="preserve">: il sistema esterno </w:t>
+      </w:r>
+      <w:proofErr w:type="spellStart"/>
+      <w:r>
+        <w:rPr>
+          <w:rFonts w:ascii="Tw Cen MT" w:hAnsi="Tw Cen MT"/>
+          <w:sz w:val="28"/>
+        </w:rPr>
+        <w:t>MongoDB</w:t>
+      </w:r>
+      <w:proofErr w:type="spellEnd"/>
+      <w:r>
+        <w:rPr>
+          <w:rFonts w:ascii="Tw Cen MT" w:hAnsi="Tw Cen MT"/>
+          <w:sz w:val="28"/>
+        </w:rPr>
+        <w:t xml:space="preserve"> comunica al componente </w:t>
       </w:r>
       <w:r>
         <w:rPr>
@@ -14343,8 +16688,17 @@
           <w:rFonts w:ascii="Tw Cen MT" w:hAnsi="Tw Cen MT"/>
           <w:sz w:val="28"/>
         </w:rPr>
-        <w:t>: il componente richiede a MongoDB</w:t>
-      </w:r>
+        <w:t xml:space="preserve">: il componente richiede a </w:t>
+      </w:r>
+      <w:proofErr w:type="spellStart"/>
+      <w:r>
+        <w:rPr>
+          <w:rFonts w:ascii="Tw Cen MT" w:hAnsi="Tw Cen MT"/>
+          <w:sz w:val="28"/>
+        </w:rPr>
+        <w:t>MongoDB</w:t>
+      </w:r>
+      <w:proofErr w:type="spellEnd"/>
       <w:r>
         <w:rPr>
           <w:rFonts w:ascii="Tw Cen MT" w:hAnsi="Tw Cen MT"/>
@@ -14409,7 +16763,23 @@
           <w:rFonts w:ascii="Tw Cen MT" w:hAnsi="Tw Cen MT"/>
           <w:sz w:val="28"/>
         </w:rPr>
-        <w:t>o MongoDB ritorna la lista delle mail che rispettano la richiesta fatta dal componente Gestione Preferenza</w:t>
+        <w:t xml:space="preserve">o </w:t>
+      </w:r>
+      <w:proofErr w:type="spellStart"/>
+      <w:r>
+        <w:rPr>
+          <w:rFonts w:ascii="Tw Cen MT" w:hAnsi="Tw Cen MT"/>
+          <w:sz w:val="28"/>
+        </w:rPr>
+        <w:t>MongoDB</w:t>
+      </w:r>
+      <w:proofErr w:type="spellEnd"/>
+      <w:r>
+        <w:rPr>
+          <w:rFonts w:ascii="Tw Cen MT" w:hAnsi="Tw Cen MT"/>
+          <w:sz w:val="28"/>
+        </w:rPr>
+        <w:t xml:space="preserve"> ritorna la lista delle mail che rispettano la richiesta fatta dal componente Gestione Preferenza</w:t>
       </w:r>
       <w:r>
         <w:rPr>
@@ -14458,7 +16828,23 @@
           <w:rFonts w:ascii="Tw Cen MT" w:hAnsi="Tw Cen MT"/>
           <w:sz w:val="28"/>
         </w:rPr>
-        <w:t>mail che ha ottenuto da MongoDB.</w:t>
+        <w:t xml:space="preserve">mail che ha ottenuto da </w:t>
+      </w:r>
+      <w:proofErr w:type="spellStart"/>
+      <w:r>
+        <w:rPr>
+          <w:rFonts w:ascii="Tw Cen MT" w:hAnsi="Tw Cen MT"/>
+          <w:sz w:val="28"/>
+        </w:rPr>
+        <w:t>MongoDB</w:t>
+      </w:r>
+      <w:proofErr w:type="spellEnd"/>
+      <w:r>
+        <w:rPr>
+          <w:rFonts w:ascii="Tw Cen MT" w:hAnsi="Tw Cen MT"/>
+          <w:sz w:val="28"/>
+        </w:rPr>
+        <w:t>.</w:t>
       </w:r>
     </w:p>
     <w:p>
@@ -14620,7 +17006,15 @@
           <w:rFonts w:ascii="Tw Cen MT" w:hAnsi="Tw Cen MT"/>
           <w:sz w:val="28"/>
         </w:rPr>
-        <w:t>: se la scadenza è uguale a quella stabilita nell’obiettivo c del documento di analisi dei requisiti, allora viene richiesto il dato</w:t>
+        <w:t xml:space="preserve">: se la </w:t>
+      </w:r>
+      <w:r>
+        <w:rPr>
+          <w:rFonts w:ascii="Tw Cen MT" w:hAnsi="Tw Cen MT"/>
+          <w:sz w:val="28"/>
+        </w:rPr>
+        <w:lastRenderedPageBreak/>
+        <w:t>scadenza è uguale a quella stabilita nell’obiettivo c del documento di analisi dei requisiti, allora viene richiesto il dato</w:t>
       </w:r>
       <w:r>
         <w:rPr>
@@ -14762,7 +17156,6 @@
           <w:color w:val="833C0B" w:themeColor="accent2" w:themeShade="80"/>
           <w:sz w:val="28"/>
         </w:rPr>
-        <w:lastRenderedPageBreak/>
         <w:t>Interfaccia fornita – scadenza tasse</w:t>
       </w:r>
       <w:r>
@@ -15088,7 +17481,23 @@
           <w:rFonts w:ascii="Tw Cen MT" w:hAnsi="Tw Cen MT"/>
           <w:sz w:val="28"/>
         </w:rPr>
-        <w:t>: il componente comunica al sistema esterno Gmail la lista delle mail a cui mandare le mail.</w:t>
+        <w:t xml:space="preserve">: il componente comunica al sistema esterno </w:t>
+      </w:r>
+      <w:proofErr w:type="spellStart"/>
+      <w:r>
+        <w:rPr>
+          <w:rFonts w:ascii="Tw Cen MT" w:hAnsi="Tw Cen MT"/>
+          <w:sz w:val="28"/>
+        </w:rPr>
+        <w:t>Gmail</w:t>
+      </w:r>
+      <w:proofErr w:type="spellEnd"/>
+      <w:r>
+        <w:rPr>
+          <w:rFonts w:ascii="Tw Cen MT" w:hAnsi="Tw Cen MT"/>
+          <w:sz w:val="28"/>
+        </w:rPr>
+        <w:t xml:space="preserve"> la lista delle mail a cui mandare le mail.</w:t>
       </w:r>
     </w:p>
     <w:p>
@@ -15143,7 +17552,23 @@
           <w:rFonts w:ascii="Tw Cen MT" w:hAnsi="Tw Cen MT"/>
           <w:sz w:val="28"/>
         </w:rPr>
-        <w:t>: il componente comunica al sistema esterno Gmail se l’argomento della mail sono le tasse e quale tassa.</w:t>
+        <w:t xml:space="preserve">: il componente comunica al sistema esterno </w:t>
+      </w:r>
+      <w:proofErr w:type="spellStart"/>
+      <w:r>
+        <w:rPr>
+          <w:rFonts w:ascii="Tw Cen MT" w:hAnsi="Tw Cen MT"/>
+          <w:sz w:val="28"/>
+        </w:rPr>
+        <w:t>Gmail</w:t>
+      </w:r>
+      <w:proofErr w:type="spellEnd"/>
+      <w:r>
+        <w:rPr>
+          <w:rFonts w:ascii="Tw Cen MT" w:hAnsi="Tw Cen MT"/>
+          <w:sz w:val="28"/>
+        </w:rPr>
+        <w:t xml:space="preserve"> se l’argomento della mail sono le tasse e quale tassa.</w:t>
       </w:r>
     </w:p>
     <w:p>
@@ -15198,7 +17623,23 @@
           <w:rFonts w:ascii="Tw Cen MT" w:hAnsi="Tw Cen MT"/>
           <w:sz w:val="28"/>
         </w:rPr>
-        <w:t>: il componente comunica al sistema esterno Gmail se l’argomento della mail sono le scadenze di iscrizione agli esami e quali esami devono essere considerati.</w:t>
+        <w:t xml:space="preserve">: il componente comunica al sistema esterno </w:t>
+      </w:r>
+      <w:proofErr w:type="spellStart"/>
+      <w:r>
+        <w:rPr>
+          <w:rFonts w:ascii="Tw Cen MT" w:hAnsi="Tw Cen MT"/>
+          <w:sz w:val="28"/>
+        </w:rPr>
+        <w:t>Gmail</w:t>
+      </w:r>
+      <w:proofErr w:type="spellEnd"/>
+      <w:r>
+        <w:rPr>
+          <w:rFonts w:ascii="Tw Cen MT" w:hAnsi="Tw Cen MT"/>
+          <w:sz w:val="28"/>
+        </w:rPr>
+        <w:t xml:space="preserve"> se l’argomento della mail sono le scadenze di iscrizione agli esami e quali esami devono essere considerati.</w:t>
       </w:r>
     </w:p>
     <w:p>
@@ -15287,7 +17728,23 @@
           <w:rFonts w:ascii="Tw Cen MT" w:hAnsi="Tw Cen MT"/>
           <w:sz w:val="28"/>
         </w:rPr>
-        <w:t>: il componente riceve da Interfaccia utente la richiesta di poter visualizzare una mappa proveniente dal componente esterno Google Maps.</w:t>
+        <w:t xml:space="preserve">: il componente riceve da Interfaccia utente la richiesta di poter visualizzare una mappa proveniente dal componente esterno Google </w:t>
+      </w:r>
+      <w:proofErr w:type="spellStart"/>
+      <w:r>
+        <w:rPr>
+          <w:rFonts w:ascii="Tw Cen MT" w:hAnsi="Tw Cen MT"/>
+          <w:sz w:val="28"/>
+        </w:rPr>
+        <w:t>Maps</w:t>
+      </w:r>
+      <w:proofErr w:type="spellEnd"/>
+      <w:r>
+        <w:rPr>
+          <w:rFonts w:ascii="Tw Cen MT" w:hAnsi="Tw Cen MT"/>
+          <w:sz w:val="28"/>
+        </w:rPr>
+        <w:t>.</w:t>
       </w:r>
     </w:p>
     <w:p>
@@ -15417,7 +17874,23 @@
           <w:rFonts w:ascii="Tw Cen MT" w:hAnsi="Tw Cen MT"/>
           <w:sz w:val="28"/>
         </w:rPr>
-        <w:t>: il componente richiede a Google Maps la mappa richiestagli dall’Interfaccia Utente</w:t>
+        <w:t xml:space="preserve">: il componente richiede a Google </w:t>
+      </w:r>
+      <w:proofErr w:type="spellStart"/>
+      <w:r>
+        <w:rPr>
+          <w:rFonts w:ascii="Tw Cen MT" w:hAnsi="Tw Cen MT"/>
+          <w:sz w:val="28"/>
+        </w:rPr>
+        <w:t>Maps</w:t>
+      </w:r>
+      <w:proofErr w:type="spellEnd"/>
+      <w:r>
+        <w:rPr>
+          <w:rFonts w:ascii="Tw Cen MT" w:hAnsi="Tw Cen MT"/>
+          <w:sz w:val="28"/>
+        </w:rPr>
+        <w:t xml:space="preserve"> la mappa richiestagli dall’Interfaccia Utente</w:t>
       </w:r>
     </w:p>
     <w:p>
@@ -15452,7 +17925,23 @@
           <w:rFonts w:ascii="Tw Cen MT" w:hAnsi="Tw Cen MT"/>
           <w:sz w:val="28"/>
         </w:rPr>
-        <w:t>: il sistema esterno Google Maps ritorna al componente la mappa desiderata.</w:t>
+        <w:t xml:space="preserve">: il sistema esterno Google </w:t>
+      </w:r>
+      <w:proofErr w:type="spellStart"/>
+      <w:r>
+        <w:rPr>
+          <w:rFonts w:ascii="Tw Cen MT" w:hAnsi="Tw Cen MT"/>
+          <w:sz w:val="28"/>
+        </w:rPr>
+        <w:t>Maps</w:t>
+      </w:r>
+      <w:proofErr w:type="spellEnd"/>
+      <w:r>
+        <w:rPr>
+          <w:rFonts w:ascii="Tw Cen MT" w:hAnsi="Tw Cen MT"/>
+          <w:sz w:val="28"/>
+        </w:rPr>
+        <w:t xml:space="preserve"> ritorna al componente la mappa desiderata.</w:t>
       </w:r>
     </w:p>
     <w:p>
@@ -15696,7 +18185,7 @@
 </file>
 
 <file path=word/endnotes.xml><?xml version="1.0" encoding="utf-8"?>
-<w:endnotes xmlns:wpc="http://schemas.microsoft.com/office/word/2010/wordprocessingCanvas" xmlns:cx="http://schemas.microsoft.com/office/drawing/2014/chartex" xmlns:cx1="http://schemas.microsoft.com/office/drawing/2015/9/8/chartex" xmlns:cx2="http://schemas.microsoft.com/office/drawing/2015/10/21/chartex" xmlns:cx3="http://schemas.microsoft.com/office/drawing/2016/5/9/chartex" xmlns:cx4="http://schemas.microsoft.com/office/drawing/2016/5/10/chartex" xmlns:cx5="http://schemas.microsoft.com/office/drawing/2016/5/11/chartex" xmlns:cx6="http://schemas.microsoft.com/office/drawing/2016/5/12/chartex" xmlns:cx7="http://schemas.microsoft.com/office/drawing/2016/5/13/chartex" xmlns:cx8="http://schemas.microsoft.com/office/drawing/2016/5/14/chartex" xmlns:mc="http://schemas.openxmlformats.org/markup-compatibility/2006" xmlns:aink="http://schemas.microsoft.com/office/drawing/2016/ink" xmlns:am3d="http://schemas.microsoft.com/office/drawing/2017/model3d" xmlns:o="urn:schemas-microsoft-com:office:office" xmlns:oel="http://schemas.microsoft.com/office/2019/extlst" xmlns:r="http://schemas.openxmlformats.org/officeDocument/2006/relationships" xmlns:m="http://schemas.openxmlformats.org/officeDocument/2006/math" xmlns:v="urn:schemas-microsoft-com:vml" xmlns:wp14="http://schemas.microsoft.com/office/word/2010/wordprocessingDrawing" xmlns:wp="http://schemas.openxmlformats.org/drawingml/2006/wordprocessingDrawing" xmlns:w10="urn:schemas-microsoft-com:office:word" xmlns:w="http://schemas.openxmlformats.org/wordprocessingml/2006/main" xmlns:w14="http://schemas.microsoft.com/office/word/2010/wordml" xmlns:w15="http://schemas.microsoft.com/office/word/2012/wordml" xmlns:w16cex="http://schemas.microsoft.com/office/word/2018/wordml/cex" xmlns:w16cid="http://schemas.microsoft.com/office/word/2016/wordml/cid" xmlns:w16="http://schemas.microsoft.com/office/word/2018/wordml" xmlns:w16sdtdh="http://schemas.microsoft.com/office/word/2020/wordml/sdtdatahash" xmlns:w16se="http://schemas.microsoft.com/office/word/2015/wordml/symex" xmlns:wpg="http://schemas.microsoft.com/office/word/2010/wordprocessingGroup" xmlns:wpi="http://schemas.microsoft.com/office/word/2010/wordprocessingInk" xmlns:wne="http://schemas.microsoft.com/office/word/2006/wordml" xmlns:wps="http://schemas.microsoft.com/office/word/2010/wordprocessingShape" mc:Ignorable="w14 w15 w16se w16cid w16 w16cex w16sdtdh wp14">
+<w:endnotes xmlns:wpc="http://schemas.microsoft.com/office/word/2010/wordprocessingCanvas" xmlns:cx="http://schemas.microsoft.com/office/drawing/2014/chartex" xmlns:mc="http://schemas.openxmlformats.org/markup-compatibility/2006" xmlns:o="urn:schemas-microsoft-com:office:office" xmlns:r="http://schemas.openxmlformats.org/officeDocument/2006/relationships" xmlns:m="http://schemas.openxmlformats.org/officeDocument/2006/math" xmlns:v="urn:schemas-microsoft-com:vml" xmlns:wp14="http://schemas.microsoft.com/office/word/2010/wordprocessingDrawing" xmlns:wp="http://schemas.openxmlformats.org/drawingml/2006/wordprocessingDrawing" xmlns:w10="urn:schemas-microsoft-com:office:word" xmlns:w="http://schemas.openxmlformats.org/wordprocessingml/2006/main" xmlns:w14="http://schemas.microsoft.com/office/word/2010/wordml" xmlns:w15="http://schemas.microsoft.com/office/word/2012/wordml" xmlns:w16se="http://schemas.microsoft.com/office/word/2015/wordml/symex" xmlns:wpg="http://schemas.microsoft.com/office/word/2010/wordprocessingGroup" xmlns:wpi="http://schemas.microsoft.com/office/word/2010/wordprocessingInk" xmlns:wne="http://schemas.microsoft.com/office/word/2006/wordml" xmlns:wps="http://schemas.microsoft.com/office/word/2010/wordprocessingShape" mc:Ignorable="w14 w15 w16se wp14">
   <w:endnote w:type="separator" w:id="-1">
     <w:p>
       <w:pPr>
@@ -15721,7 +18210,7 @@
 </file>
 
 <file path=word/footer1.xml><?xml version="1.0" encoding="utf-8"?>
-<w:ftr xmlns:wpc="http://schemas.microsoft.com/office/word/2010/wordprocessingCanvas" xmlns:cx="http://schemas.microsoft.com/office/drawing/2014/chartex" xmlns:cx1="http://schemas.microsoft.com/office/drawing/2015/9/8/chartex" xmlns:cx2="http://schemas.microsoft.com/office/drawing/2015/10/21/chartex" xmlns:cx3="http://schemas.microsoft.com/office/drawing/2016/5/9/chartex" xmlns:cx4="http://schemas.microsoft.com/office/drawing/2016/5/10/chartex" xmlns:cx5="http://schemas.microsoft.com/office/drawing/2016/5/11/chartex" xmlns:cx6="http://schemas.microsoft.com/office/drawing/2016/5/12/chartex" xmlns:cx7="http://schemas.microsoft.com/office/drawing/2016/5/13/chartex" xmlns:cx8="http://schemas.microsoft.com/office/drawing/2016/5/14/chartex" xmlns:mc="http://schemas.openxmlformats.org/markup-compatibility/2006" xmlns:aink="http://schemas.microsoft.com/office/drawing/2016/ink" xmlns:am3d="http://schemas.microsoft.com/office/drawing/2017/model3d" xmlns:o="urn:schemas-microsoft-com:office:office" xmlns:oel="http://schemas.microsoft.com/office/2019/extlst" xmlns:r="http://schemas.openxmlformats.org/officeDocument/2006/relationships" xmlns:m="http://schemas.openxmlformats.org/officeDocument/2006/math" xmlns:v="urn:schemas-microsoft-com:vml" xmlns:wp14="http://schemas.microsoft.com/office/word/2010/wordprocessingDrawing" xmlns:wp="http://schemas.openxmlformats.org/drawingml/2006/wordprocessingDrawing" xmlns:w10="urn:schemas-microsoft-com:office:word" xmlns:w="http://schemas.openxmlformats.org/wordprocessingml/2006/main" xmlns:w14="http://schemas.microsoft.com/office/word/2010/wordml" xmlns:w15="http://schemas.microsoft.com/office/word/2012/wordml" xmlns:w16cex="http://schemas.microsoft.com/office/word/2018/wordml/cex" xmlns:w16cid="http://schemas.microsoft.com/office/word/2016/wordml/cid" xmlns:w16="http://schemas.microsoft.com/office/word/2018/wordml" xmlns:w16sdtdh="http://schemas.microsoft.com/office/word/2020/wordml/sdtdatahash" xmlns:w16se="http://schemas.microsoft.com/office/word/2015/wordml/symex" xmlns:wpg="http://schemas.microsoft.com/office/word/2010/wordprocessingGroup" xmlns:wpi="http://schemas.microsoft.com/office/word/2010/wordprocessingInk" xmlns:wne="http://schemas.microsoft.com/office/word/2006/wordml" xmlns:wps="http://schemas.microsoft.com/office/word/2010/wordprocessingShape" mc:Ignorable="w14 w15 w16se w16cid w16 w16cex w16sdtdh wp14">
+<w:ftr xmlns:wpc="http://schemas.microsoft.com/office/word/2010/wordprocessingCanvas" xmlns:cx="http://schemas.microsoft.com/office/drawing/2014/chartex" xmlns:mc="http://schemas.openxmlformats.org/markup-compatibility/2006" xmlns:o="urn:schemas-microsoft-com:office:office" xmlns:r="http://schemas.openxmlformats.org/officeDocument/2006/relationships" xmlns:m="http://schemas.openxmlformats.org/officeDocument/2006/math" xmlns:v="urn:schemas-microsoft-com:vml" xmlns:wp14="http://schemas.microsoft.com/office/word/2010/wordprocessingDrawing" xmlns:wp="http://schemas.openxmlformats.org/drawingml/2006/wordprocessingDrawing" xmlns:w10="urn:schemas-microsoft-com:office:word" xmlns:w="http://schemas.openxmlformats.org/wordprocessingml/2006/main" xmlns:w14="http://schemas.microsoft.com/office/word/2010/wordml" xmlns:w15="http://schemas.microsoft.com/office/word/2012/wordml" xmlns:w16se="http://schemas.microsoft.com/office/word/2015/wordml/symex" xmlns:wpg="http://schemas.microsoft.com/office/word/2010/wordprocessingGroup" xmlns:wpi="http://schemas.microsoft.com/office/word/2010/wordprocessingInk" xmlns:wne="http://schemas.microsoft.com/office/word/2006/wordml" xmlns:wps="http://schemas.microsoft.com/office/word/2010/wordprocessingShape" mc:Ignorable="w14 w15 w16se wp14">
   <w:sdt>
     <w:sdtPr>
       <w:id w:val="-962258911"/>
@@ -15796,7 +18285,7 @@
             <w:sz w:val="28"/>
             <w:szCs w:val="28"/>
           </w:rPr>
-          <w:t>22</w:t>
+          <w:t>23</w:t>
         </w:r>
         <w:r>
           <w:rPr>
@@ -15821,7 +18310,7 @@
 </file>
 
 <file path=word/footnotes.xml><?xml version="1.0" encoding="utf-8"?>
-<w:footnotes xmlns:wpc="http://schemas.microsoft.com/office/word/2010/wordprocessingCanvas" xmlns:cx="http://schemas.microsoft.com/office/drawing/2014/chartex" xmlns:cx1="http://schemas.microsoft.com/office/drawing/2015/9/8/chartex" xmlns:cx2="http://schemas.microsoft.com/office/drawing/2015/10/21/chartex" xmlns:cx3="http://schemas.microsoft.com/office/drawing/2016/5/9/chartex" xmlns:cx4="http://schemas.microsoft.com/office/drawing/2016/5/10/chartex" xmlns:cx5="http://schemas.microsoft.com/office/drawing/2016/5/11/chartex" xmlns:cx6="http://schemas.microsoft.com/office/drawing/2016/5/12/chartex" xmlns:cx7="http://schemas.microsoft.com/office/drawing/2016/5/13/chartex" xmlns:cx8="http://schemas.microsoft.com/office/drawing/2016/5/14/chartex" xmlns:mc="http://schemas.openxmlformats.org/markup-compatibility/2006" xmlns:aink="http://schemas.microsoft.com/office/drawing/2016/ink" xmlns:am3d="http://schemas.microsoft.com/office/drawing/2017/model3d" xmlns:o="urn:schemas-microsoft-com:office:office" xmlns:oel="http://schemas.microsoft.com/office/2019/extlst" xmlns:r="http://schemas.openxmlformats.org/officeDocument/2006/relationships" xmlns:m="http://schemas.openxmlformats.org/officeDocument/2006/math" xmlns:v="urn:schemas-microsoft-com:vml" xmlns:wp14="http://schemas.microsoft.com/office/word/2010/wordprocessingDrawing" xmlns:wp="http://schemas.openxmlformats.org/drawingml/2006/wordprocessingDrawing" xmlns:w10="urn:schemas-microsoft-com:office:word" xmlns:w="http://schemas.openxmlformats.org/wordprocessingml/2006/main" xmlns:w14="http://schemas.microsoft.com/office/word/2010/wordml" xmlns:w15="http://schemas.microsoft.com/office/word/2012/wordml" xmlns:w16cex="http://schemas.microsoft.com/office/word/2018/wordml/cex" xmlns:w16cid="http://schemas.microsoft.com/office/word/2016/wordml/cid" xmlns:w16="http://schemas.microsoft.com/office/word/2018/wordml" xmlns:w16sdtdh="http://schemas.microsoft.com/office/word/2020/wordml/sdtdatahash" xmlns:w16se="http://schemas.microsoft.com/office/word/2015/wordml/symex" xmlns:wpg="http://schemas.microsoft.com/office/word/2010/wordprocessingGroup" xmlns:wpi="http://schemas.microsoft.com/office/word/2010/wordprocessingInk" xmlns:wne="http://schemas.microsoft.com/office/word/2006/wordml" xmlns:wps="http://schemas.microsoft.com/office/word/2010/wordprocessingShape" mc:Ignorable="w14 w15 w16se w16cid w16 w16cex w16sdtdh wp14">
+<w:footnotes xmlns:wpc="http://schemas.microsoft.com/office/word/2010/wordprocessingCanvas" xmlns:cx="http://schemas.microsoft.com/office/drawing/2014/chartex" xmlns:mc="http://schemas.openxmlformats.org/markup-compatibility/2006" xmlns:o="urn:schemas-microsoft-com:office:office" xmlns:r="http://schemas.openxmlformats.org/officeDocument/2006/relationships" xmlns:m="http://schemas.openxmlformats.org/officeDocument/2006/math" xmlns:v="urn:schemas-microsoft-com:vml" xmlns:wp14="http://schemas.microsoft.com/office/word/2010/wordprocessingDrawing" xmlns:wp="http://schemas.openxmlformats.org/drawingml/2006/wordprocessingDrawing" xmlns:w10="urn:schemas-microsoft-com:office:word" xmlns:w="http://schemas.openxmlformats.org/wordprocessingml/2006/main" xmlns:w14="http://schemas.microsoft.com/office/word/2010/wordml" xmlns:w15="http://schemas.microsoft.com/office/word/2012/wordml" xmlns:w16se="http://schemas.microsoft.com/office/word/2015/wordml/symex" xmlns:wpg="http://schemas.microsoft.com/office/word/2010/wordprocessingGroup" xmlns:wpi="http://schemas.microsoft.com/office/word/2010/wordprocessingInk" xmlns:wne="http://schemas.microsoft.com/office/word/2006/wordml" xmlns:wps="http://schemas.microsoft.com/office/word/2010/wordprocessingShape" mc:Ignorable="w14 w15 w16se wp14">
   <w:footnote w:type="separator" w:id="-1">
     <w:p>
       <w:pPr>
@@ -15846,7 +18335,7 @@
 </file>
 
 <file path=word/numbering.xml><?xml version="1.0" encoding="utf-8"?>
-<w:numbering xmlns:wpc="http://schemas.microsoft.com/office/word/2010/wordprocessingCanvas" xmlns:cx="http://schemas.microsoft.com/office/drawing/2014/chartex" xmlns:cx1="http://schemas.microsoft.com/office/drawing/2015/9/8/chartex" xmlns:cx2="http://schemas.microsoft.com/office/drawing/2015/10/21/chartex" xmlns:cx3="http://schemas.microsoft.com/office/drawing/2016/5/9/chartex" xmlns:cx4="http://schemas.microsoft.com/office/drawing/2016/5/10/chartex" xmlns:cx5="http://schemas.microsoft.com/office/drawing/2016/5/11/chartex" xmlns:cx6="http://schemas.microsoft.com/office/drawing/2016/5/12/chartex" xmlns:cx7="http://schemas.microsoft.com/office/drawing/2016/5/13/chartex" xmlns:cx8="http://schemas.microsoft.com/office/drawing/2016/5/14/chartex" xmlns:mc="http://schemas.openxmlformats.org/markup-compatibility/2006" xmlns:aink="http://schemas.microsoft.com/office/drawing/2016/ink" xmlns:am3d="http://schemas.microsoft.com/office/drawing/2017/model3d" xmlns:o="urn:schemas-microsoft-com:office:office" xmlns:oel="http://schemas.microsoft.com/office/2019/extlst" xmlns:r="http://schemas.openxmlformats.org/officeDocument/2006/relationships" xmlns:m="http://schemas.openxmlformats.org/officeDocument/2006/math" xmlns:v="urn:schemas-microsoft-com:vml" xmlns:wp14="http://schemas.microsoft.com/office/word/2010/wordprocessingDrawing" xmlns:wp="http://schemas.openxmlformats.org/drawingml/2006/wordprocessingDrawing" xmlns:w10="urn:schemas-microsoft-com:office:word" xmlns:w="http://schemas.openxmlformats.org/wordprocessingml/2006/main" xmlns:w14="http://schemas.microsoft.com/office/word/2010/wordml" xmlns:w15="http://schemas.microsoft.com/office/word/2012/wordml" xmlns:w16cex="http://schemas.microsoft.com/office/word/2018/wordml/cex" xmlns:w16cid="http://schemas.microsoft.com/office/word/2016/wordml/cid" xmlns:w16="http://schemas.microsoft.com/office/word/2018/wordml" xmlns:w16sdtdh="http://schemas.microsoft.com/office/word/2020/wordml/sdtdatahash" xmlns:w16se="http://schemas.microsoft.com/office/word/2015/wordml/symex" xmlns:wpg="http://schemas.microsoft.com/office/word/2010/wordprocessingGroup" xmlns:wpi="http://schemas.microsoft.com/office/word/2010/wordprocessingInk" xmlns:wne="http://schemas.microsoft.com/office/word/2006/wordml" xmlns:wps="http://schemas.microsoft.com/office/word/2010/wordprocessingShape" mc:Ignorable="w14 w15 w16se w16cid w16 w16cex w16sdtdh wp14">
+<w:numbering xmlns:wpc="http://schemas.microsoft.com/office/word/2010/wordprocessingCanvas" xmlns:cx="http://schemas.microsoft.com/office/drawing/2014/chartex" xmlns:mc="http://schemas.openxmlformats.org/markup-compatibility/2006" xmlns:o="urn:schemas-microsoft-com:office:office" xmlns:r="http://schemas.openxmlformats.org/officeDocument/2006/relationships" xmlns:m="http://schemas.openxmlformats.org/officeDocument/2006/math" xmlns:v="urn:schemas-microsoft-com:vml" xmlns:wp14="http://schemas.microsoft.com/office/word/2010/wordprocessingDrawing" xmlns:wp="http://schemas.openxmlformats.org/drawingml/2006/wordprocessingDrawing" xmlns:w10="urn:schemas-microsoft-com:office:word" xmlns:w="http://schemas.openxmlformats.org/wordprocessingml/2006/main" xmlns:w14="http://schemas.microsoft.com/office/word/2010/wordml" xmlns:w15="http://schemas.microsoft.com/office/word/2012/wordml" xmlns:w16se="http://schemas.microsoft.com/office/word/2015/wordml/symex" xmlns:wpg="http://schemas.microsoft.com/office/word/2010/wordprocessingGroup" xmlns:wpi="http://schemas.microsoft.com/office/word/2010/wordprocessingInk" xmlns:wne="http://schemas.microsoft.com/office/word/2006/wordml" xmlns:wps="http://schemas.microsoft.com/office/word/2010/wordprocessingShape" mc:Ignorable="w14 w15 w16se wp14">
   <w:abstractNum w:abstractNumId="0" w15:restartNumberingAfterBreak="0">
     <w:nsid w:val="053F65AA"/>
     <w:multiLevelType w:val="hybridMultilevel"/>
@@ -17069,44 +19558,44 @@
       </w:rPr>
     </w:lvl>
   </w:abstractNum>
-  <w:num w:numId="1" w16cid:durableId="1741707081">
+  <w:num w:numId="1">
     <w:abstractNumId w:val="5"/>
   </w:num>
-  <w:num w:numId="2" w16cid:durableId="2115590585">
+  <w:num w:numId="2">
     <w:abstractNumId w:val="6"/>
   </w:num>
-  <w:num w:numId="3" w16cid:durableId="1720932580">
+  <w:num w:numId="3">
     <w:abstractNumId w:val="9"/>
   </w:num>
-  <w:num w:numId="4" w16cid:durableId="1848860063">
+  <w:num w:numId="4">
     <w:abstractNumId w:val="0"/>
   </w:num>
-  <w:num w:numId="5" w16cid:durableId="1581712849">
+  <w:num w:numId="5">
     <w:abstractNumId w:val="4"/>
   </w:num>
-  <w:num w:numId="6" w16cid:durableId="484973399">
+  <w:num w:numId="6">
     <w:abstractNumId w:val="7"/>
   </w:num>
-  <w:num w:numId="7" w16cid:durableId="784421636">
+  <w:num w:numId="7">
     <w:abstractNumId w:val="10"/>
   </w:num>
-  <w:num w:numId="8" w16cid:durableId="838808508">
+  <w:num w:numId="8">
     <w:abstractNumId w:val="1"/>
   </w:num>
-  <w:num w:numId="9" w16cid:durableId="652637214">
+  <w:num w:numId="9">
     <w:abstractNumId w:val="3"/>
   </w:num>
-  <w:num w:numId="10" w16cid:durableId="1464154208">
+  <w:num w:numId="10">
     <w:abstractNumId w:val="8"/>
   </w:num>
-  <w:num w:numId="11" w16cid:durableId="749624820">
+  <w:num w:numId="11">
     <w:abstractNumId w:val="2"/>
   </w:num>
 </w:numbering>
 </file>
 
 <file path=word/styles.xml><?xml version="1.0" encoding="utf-8"?>
-<w:styles xmlns:mc="http://schemas.openxmlformats.org/markup-compatibility/2006" xmlns:r="http://schemas.openxmlformats.org/officeDocument/2006/relationships" xmlns:w="http://schemas.openxmlformats.org/wordprocessingml/2006/main" xmlns:w14="http://schemas.microsoft.com/office/word/2010/wordml" xmlns:w15="http://schemas.microsoft.com/office/word/2012/wordml" xmlns:w16cex="http://schemas.microsoft.com/office/word/2018/wordml/cex" xmlns:w16cid="http://schemas.microsoft.com/office/word/2016/wordml/cid" xmlns:w16="http://schemas.microsoft.com/office/word/2018/wordml" xmlns:w16sdtdh="http://schemas.microsoft.com/office/word/2020/wordml/sdtdatahash" xmlns:w16se="http://schemas.microsoft.com/office/word/2015/wordml/symex" mc:Ignorable="w14 w15 w16se w16cid w16 w16cex w16sdtdh">
+<w:styles xmlns:mc="http://schemas.openxmlformats.org/markup-compatibility/2006" xmlns:r="http://schemas.openxmlformats.org/officeDocument/2006/relationships" xmlns:w="http://schemas.openxmlformats.org/wordprocessingml/2006/main" xmlns:w14="http://schemas.microsoft.com/office/word/2010/wordml" xmlns:w15="http://schemas.microsoft.com/office/word/2012/wordml" xmlns:w16se="http://schemas.microsoft.com/office/word/2015/wordml/symex" mc:Ignorable="w14 w15 w16se">
   <w:docDefaults>
     <w:rPrDefault>
       <w:rPr>
@@ -17122,7 +19611,7 @@
       </w:pPr>
     </w:pPrDefault>
   </w:docDefaults>
-  <w:latentStyles w:defLockedState="0" w:defUIPriority="99" w:defSemiHidden="0" w:defUnhideWhenUsed="0" w:defQFormat="0" w:count="376">
+  <w:latentStyles w:defLockedState="0" w:defUIPriority="99" w:defSemiHidden="0" w:defUnhideWhenUsed="0" w:defQFormat="0" w:count="371">
     <w:lsdException w:name="Normal" w:uiPriority="0" w:qFormat="1"/>
     <w:lsdException w:name="heading 1" w:uiPriority="9" w:qFormat="1"/>
     <w:lsdException w:name="heading 2" w:semiHidden="1" w:uiPriority="9" w:unhideWhenUsed="1" w:qFormat="1"/>
@@ -17228,6 +19717,7 @@
     <w:lsdException w:name="HTML Sample" w:semiHidden="1" w:unhideWhenUsed="1"/>
     <w:lsdException w:name="HTML Typewriter" w:semiHidden="1" w:unhideWhenUsed="1"/>
     <w:lsdException w:name="HTML Variable" w:semiHidden="1" w:unhideWhenUsed="1"/>
+    <w:lsdException w:name="Normal Table" w:semiHidden="1" w:unhideWhenUsed="1"/>
     <w:lsdException w:name="annotation subject" w:semiHidden="1" w:unhideWhenUsed="1"/>
     <w:lsdException w:name="No List" w:semiHidden="1" w:unhideWhenUsed="1"/>
     <w:lsdException w:name="Outline List 1" w:semiHidden="1" w:unhideWhenUsed="1"/>
@@ -17270,8 +19760,11 @@
     <w:lsdException w:name="Table Contemporary" w:semiHidden="1" w:unhideWhenUsed="1"/>
     <w:lsdException w:name="Table Elegant" w:semiHidden="1" w:unhideWhenUsed="1"/>
     <w:lsdException w:name="Table Professional" w:semiHidden="1" w:unhideWhenUsed="1"/>
+    <w:lsdException w:name="Table Subtle 1" w:semiHidden="1" w:unhideWhenUsed="1"/>
     <w:lsdException w:name="Table Subtle 2" w:semiHidden="1" w:unhideWhenUsed="1"/>
     <w:lsdException w:name="Table Web 1" w:semiHidden="1" w:unhideWhenUsed="1"/>
+    <w:lsdException w:name="Table Web 2" w:semiHidden="1" w:unhideWhenUsed="1"/>
+    <w:lsdException w:name="Table Web 3" w:semiHidden="1" w:unhideWhenUsed="1"/>
     <w:lsdException w:name="Balloon Text" w:semiHidden="1" w:unhideWhenUsed="1"/>
     <w:lsdException w:name="Table Grid" w:uiPriority="39"/>
     <w:lsdException w:name="Table Theme" w:semiHidden="1" w:unhideWhenUsed="1"/>
@@ -17490,11 +19983,6 @@
     <w:lsdException w:name="List Table 5 Dark Accent 6" w:uiPriority="50"/>
     <w:lsdException w:name="List Table 6 Colorful Accent 6" w:uiPriority="51"/>
     <w:lsdException w:name="List Table 7 Colorful Accent 6" w:uiPriority="52"/>
-    <w:lsdException w:name="Mention" w:semiHidden="1" w:unhideWhenUsed="1"/>
-    <w:lsdException w:name="Smart Hyperlink" w:semiHidden="1" w:unhideWhenUsed="1"/>
-    <w:lsdException w:name="Hashtag" w:semiHidden="1" w:unhideWhenUsed="1"/>
-    <w:lsdException w:name="Unresolved Mention" w:semiHidden="1" w:unhideWhenUsed="1"/>
-    <w:lsdException w:name="Smart Link" w:semiHidden="1" w:unhideWhenUsed="1"/>
   </w:latentStyles>
   <w:style w:type="paragraph" w:default="1" w:styleId="Normale">
     <w:name w:val="Normal"/>
@@ -18015,7 +20503,7 @@
 </file>
 
 <file path=customXml/itemProps1.xml><?xml version="1.0" encoding="utf-8"?>
-<ds:datastoreItem xmlns:ds="http://schemas.openxmlformats.org/officeDocument/2006/customXml" ds:itemID="{10777AF8-6DC9-4058-95E5-27177A9F97A1}">
+<ds:datastoreItem xmlns:ds="http://schemas.openxmlformats.org/officeDocument/2006/customXml" ds:itemID="{FFFE7259-1DCA-42C5-9E20-F511586E112F}">
   <ds:schemaRefs>
     <ds:schemaRef ds:uri="http://schemas.openxmlformats.org/officeDocument/2006/bibliography"/>
   </ds:schemaRefs>

</xml_diff>

<commit_message>
Update D2, D4 e D5 -Z
</commit_message>
<xml_diff>
--- a/D2/documento_analisi_dei_requisiti_renewed.docx
+++ b/D2/documento_analisi_dei_requisiti_renewed.docx
@@ -1319,7 +1319,23 @@
           <w:rFonts w:ascii="Tw Cen MT" w:hAnsi="Tw Cen MT"/>
           <w:sz w:val="28"/>
         </w:rPr>
-        <w:t xml:space="preserve"> Iniziamo subito mostrando nella figura 2.1 il diagramma degli use case.</w:t>
+        <w:t xml:space="preserve"> Iniziamo subito mostrando nella figura 2.1 il diagramma </w:t>
+      </w:r>
+      <w:proofErr w:type="gramStart"/>
+      <w:r>
+        <w:rPr>
+          <w:rFonts w:ascii="Tw Cen MT" w:hAnsi="Tw Cen MT"/>
+          <w:sz w:val="28"/>
+        </w:rPr>
+        <w:t>degli use</w:t>
+      </w:r>
+      <w:proofErr w:type="gramEnd"/>
+      <w:r>
+        <w:rPr>
+          <w:rFonts w:ascii="Tw Cen MT" w:hAnsi="Tw Cen MT"/>
+          <w:sz w:val="28"/>
+        </w:rPr>
+        <w:t xml:space="preserve"> case.</w:t>
       </w:r>
     </w:p>
     <w:p>
@@ -1451,7 +1467,27 @@
                                 <w:i w:val="0"/>
                                 <w:sz w:val="28"/>
                               </w:rPr>
-                              <w:t>Figura 2.1: Diagramma degli use case del sistema “Yinco”</w:t>
+                              <w:t xml:space="preserve">Figura 2.1: Diagramma </w:t>
+                            </w:r>
+                            <w:proofErr w:type="gramStart"/>
+                            <w:r>
+                              <w:rPr>
+                                <w:rFonts w:ascii="Tw Cen MT" w:hAnsi="Tw Cen MT"/>
+                                <w:b/>
+                                <w:i w:val="0"/>
+                                <w:sz w:val="28"/>
+                              </w:rPr>
+                              <w:t>degli use</w:t>
+                            </w:r>
+                            <w:proofErr w:type="gramEnd"/>
+                            <w:r>
+                              <w:rPr>
+                                <w:rFonts w:ascii="Tw Cen MT" w:hAnsi="Tw Cen MT"/>
+                                <w:b/>
+                                <w:i w:val="0"/>
+                                <w:sz w:val="28"/>
+                              </w:rPr>
+                              <w:t xml:space="preserve"> case del sistema “Yinco”</w:t>
                             </w:r>
                           </w:p>
                         </w:txbxContent>
@@ -2339,7 +2375,7 @@
           <w:rFonts w:ascii="Tw Cen MT" w:hAnsi="Tw Cen MT"/>
           <w:sz w:val="28"/>
         </w:rPr>
-        <w:t>: L’utente autenticato potrà contattare i relatori del sistema</w:t>
+        <w:t>: L’utente potrà contattare i relatori del sistema</w:t>
       </w:r>
     </w:p>
     <w:p>
@@ -2393,7 +2429,7 @@
           <w:rFonts w:ascii="Tw Cen MT" w:hAnsi="Tw Cen MT"/>
           <w:sz w:val="28"/>
         </w:rPr>
-        <w:t>: L’utente autenticato avrà una sezione “contatti, nella quale potrà trovare la sede dell’università</w:t>
+        <w:t>: L’utente avrà una sezione “contatti, nella quale potrà trovare la sede dell’università</w:t>
       </w:r>
       <w:r>
         <w:rPr>
@@ -3030,7 +3066,11 @@
           <w:highlight w:val="white"/>
         </w:rPr>
       </w:pPr>
-      <w:r>
+    </w:p>
+    <w:p>
+      <w:pPr>
+        <w:spacing w:line="240" w:lineRule="auto"/>
+        <w:jc w:val="left"/>
         <w:rPr>
           <w:rFonts w:ascii="Tw Cen MT" w:hAnsi="Tw Cen MT"/>
           <w:b/>
@@ -3040,6 +3080,18 @@
           <w:szCs w:val="24"/>
           <w:highlight w:val="white"/>
         </w:rPr>
+      </w:pPr>
+      <w:r>
+        <w:rPr>
+          <w:rFonts w:ascii="Tw Cen MT" w:hAnsi="Tw Cen MT"/>
+          <w:b/>
+          <w:bCs/>
+          <w:color w:val="C00000"/>
+          <w:sz w:val="32"/>
+          <w:szCs w:val="24"/>
+          <w:highlight w:val="white"/>
+        </w:rPr>
+        <w:lastRenderedPageBreak/>
         <w:t>CAMBIO PREFERENZA LINGUA</w:t>
       </w:r>
     </w:p>
@@ -3061,7 +3113,6 @@
           <w:sz w:val="28"/>
           <w:highlight w:val="white"/>
         </w:rPr>
-        <w:lastRenderedPageBreak/>
         <w:t>Riassunto</w:t>
       </w:r>
       <w:r>
@@ -3177,17 +3228,6 @@
         </w:rPr>
         <w:t>nella sezione impostazioni, l’utente avrà la possibilità di poter cambiare la lingua da italiano a inglese e viceversa</w:t>
       </w:r>
-    </w:p>
-    <w:p>
-      <w:pPr>
-        <w:spacing w:line="240" w:lineRule="auto"/>
-        <w:jc w:val="left"/>
-        <w:rPr>
-          <w:rFonts w:ascii="Tw Cen MT" w:hAnsi="Tw Cen MT"/>
-          <w:sz w:val="28"/>
-          <w:highlight w:val="white"/>
-        </w:rPr>
-      </w:pPr>
     </w:p>
     <w:p>
       <w:pPr>
@@ -12047,7 +12087,23 @@
           <w:rFonts w:ascii="Tw Cen MT" w:hAnsi="Tw Cen MT"/>
           <w:sz w:val="28"/>
         </w:rPr>
-        <w:t>: all’utente è data la possibilità di cambiare la propria preferenze riguardo alle mail che il sistema manda inerenti alla scadenza delle tasse e dell’iscrizione agli esami.</w:t>
+        <w:t xml:space="preserve">: all’utente è data la possibilità di cambiare </w:t>
+      </w:r>
+      <w:proofErr w:type="gramStart"/>
+      <w:r>
+        <w:rPr>
+          <w:rFonts w:ascii="Tw Cen MT" w:hAnsi="Tw Cen MT"/>
+          <w:sz w:val="28"/>
+        </w:rPr>
+        <w:t>la propria preferenze</w:t>
+      </w:r>
+      <w:proofErr w:type="gramEnd"/>
+      <w:r>
+        <w:rPr>
+          <w:rFonts w:ascii="Tw Cen MT" w:hAnsi="Tw Cen MT"/>
+          <w:sz w:val="28"/>
+        </w:rPr>
+        <w:t xml:space="preserve"> riguardo alle mail che il sistema manda inerenti alla scadenza delle tasse e dell’iscrizione agli esami.</w:t>
       </w:r>
     </w:p>
     <w:p>

</xml_diff>